<commit_message>
Update local server and files
</commit_message>
<xml_diff>
--- a/MyShoppingCart-NOTE.docx
+++ b/MyShoppingCart-NOTE.docx
@@ -13,16 +13,236 @@
         <w:t xml:space="preserve"> PROJECT</w:t>
       </w:r>
     </w:p>
+    <w:p>
+      <w:pPr>
+        <w:pStyle w:val="Heading2"/>
+      </w:pPr>
+      <w:r>
+        <w:t>TOOLS:</w:t>
+      </w:r>
+    </w:p>
+    <w:p>
+      <w:pPr>
+        <w:pStyle w:val="Heading3"/>
+      </w:pPr>
+      <w:r>
+        <w:t xml:space="preserve">IDE: </w:t>
+      </w:r>
+    </w:p>
+    <w:p>
+      <w:pPr>
+        <w:pStyle w:val="ListParagraph"/>
+        <w:numPr>
+          <w:ilvl w:val="0"/>
+          <w:numId w:val="3"/>
+        </w:numPr>
+      </w:pPr>
+      <w:proofErr w:type="spellStart"/>
+      <w:r>
+        <w:t>VSCode</w:t>
+      </w:r>
+      <w:proofErr w:type="spellEnd"/>
+    </w:p>
     <w:p/>
     <w:p>
       <w:pPr>
         <w:pStyle w:val="Heading2"/>
       </w:pPr>
       <w:r>
-        <w:t>DEPENDENCIES NEEDED FOR PROJECT:</w:t>
-      </w:r>
-    </w:p>
-    <w:p>
+        <w:t>GIT</w:t>
+      </w:r>
+      <w:r>
+        <w:t xml:space="preserve"> &amp; GITHUB</w:t>
+      </w:r>
+      <w:r>
+        <w:t xml:space="preserve"> </w:t>
+      </w:r>
+      <w:r>
+        <w:t>for</w:t>
+      </w:r>
+      <w:r>
+        <w:t xml:space="preserve"> PROJECT:</w:t>
+      </w:r>
+    </w:p>
+    <w:p>
+      <w:r>
+        <w:t>…or create a new repository on the command line</w:t>
+      </w:r>
+    </w:p>
+    <w:p>
+      <w:r>
+        <w:t xml:space="preserve">echo "# </w:t>
+      </w:r>
+      <w:proofErr w:type="spellStart"/>
+      <w:r>
+        <w:t>MyShoppingCart</w:t>
+      </w:r>
+      <w:proofErr w:type="spellEnd"/>
+      <w:r>
+        <w:t>" &gt;&gt; README.md</w:t>
+      </w:r>
+    </w:p>
+    <w:p>
+      <w:r>
+        <w:t xml:space="preserve">git </w:t>
+      </w:r>
+      <w:proofErr w:type="spellStart"/>
+      <w:r>
+        <w:t>init</w:t>
+      </w:r>
+      <w:proofErr w:type="spellEnd"/>
+    </w:p>
+    <w:p>
+      <w:r>
+        <w:t>git add README.md</w:t>
+      </w:r>
+    </w:p>
+    <w:p>
+      <w:r>
+        <w:t>git commit -m "first commit"</w:t>
+      </w:r>
+    </w:p>
+    <w:p>
+      <w:r>
+        <w:t>git branch -M main</w:t>
+      </w:r>
+    </w:p>
+    <w:p>
+      <w:r>
+        <w:t>git remote add origin https://github.com/kenvng/MyShoppingCart.git</w:t>
+      </w:r>
+    </w:p>
+    <w:p>
+      <w:r>
+        <w:t>git push -u origin main</w:t>
+      </w:r>
+    </w:p>
+    <w:p/>
+    <w:p>
+      <w:r>
+        <w:t>…or push an existing repository from the command line</w:t>
+      </w:r>
+    </w:p>
+    <w:p>
+      <w:r>
+        <w:t>git remote add origin https://github.com/kenvng/MyShoppingCart.git</w:t>
+      </w:r>
+    </w:p>
+    <w:p>
+      <w:r>
+        <w:t>git branch -M main</w:t>
+      </w:r>
+    </w:p>
+    <w:p>
+      <w:r>
+        <w:t>git push -u origin main</w:t>
+      </w:r>
+    </w:p>
+    <w:p/>
+    <w:p>
+      <w:r>
+        <w:t>…or import code from another repository</w:t>
+      </w:r>
+    </w:p>
+    <w:p>
+      <w:r>
+        <w:t>You can initialize this repository with code from a Subversion, Mercurial, or TFS project.</w:t>
+      </w:r>
+    </w:p>
+    <w:p/>
+    <w:p>
+      <w:pPr>
+        <w:pStyle w:val="Heading3"/>
+      </w:pPr>
+      <w:r>
+        <w:t>Main Command Line Using Throughout the Project:</w:t>
+      </w:r>
+    </w:p>
+    <w:p>
+      <w:pPr>
+        <w:pStyle w:val="ListParagraph"/>
+        <w:numPr>
+          <w:ilvl w:val="0"/>
+          <w:numId w:val="2"/>
+        </w:numPr>
+      </w:pPr>
+      <w:r>
+        <w:t>git status</w:t>
+      </w:r>
+    </w:p>
+    <w:p>
+      <w:pPr>
+        <w:pStyle w:val="ListParagraph"/>
+        <w:numPr>
+          <w:ilvl w:val="0"/>
+          <w:numId w:val="2"/>
+        </w:numPr>
+      </w:pPr>
+      <w:r>
+        <w:t xml:space="preserve">git </w:t>
+      </w:r>
+      <w:proofErr w:type="gramStart"/>
+      <w:r>
+        <w:t>add .</w:t>
+      </w:r>
+      <w:proofErr w:type="gramEnd"/>
+    </w:p>
+    <w:p>
+      <w:pPr>
+        <w:pStyle w:val="ListParagraph"/>
+        <w:numPr>
+          <w:ilvl w:val="0"/>
+          <w:numId w:val="2"/>
+        </w:numPr>
+      </w:pPr>
+      <w:r>
+        <w:t>git commit -m “message goes here”</w:t>
+      </w:r>
+    </w:p>
+    <w:p>
+      <w:pPr>
+        <w:pStyle w:val="ListParagraph"/>
+        <w:numPr>
+          <w:ilvl w:val="0"/>
+          <w:numId w:val="2"/>
+        </w:numPr>
+      </w:pPr>
+      <w:r>
+        <w:t>git push -u origin main</w:t>
+      </w:r>
+    </w:p>
+    <w:p/>
+    <w:p/>
+    <w:p/>
+    <w:p/>
+    <w:p/>
+    <w:p/>
+    <w:p/>
+    <w:p/>
+    <w:p/>
+    <w:p/>
+    <w:p/>
+    <w:p/>
+    <w:p>
+      <w:pPr>
+        <w:pStyle w:val="Heading2"/>
+      </w:pPr>
+      <w:r>
+        <w:t xml:space="preserve">DEPENDENCIES </w:t>
+      </w:r>
+      <w:r>
+        <w:t>needed for</w:t>
+      </w:r>
+      <w:r>
+        <w:t xml:space="preserve"> PROJECT:</w:t>
+      </w:r>
+    </w:p>
+    <w:p>
+      <w:pPr>
+        <w:rPr>
+          <w:color w:val="FF0000"/>
+        </w:rPr>
+      </w:pPr>
       <w:r>
         <w:tab/>
         <w:t xml:space="preserve">Download </w:t>
@@ -34,6 +254,37 @@
         <w:t>Node.js</w:t>
       </w:r>
     </w:p>
+    <w:p>
+      <w:r>
+        <w:rPr>
+          <w:color w:val="FF0000"/>
+        </w:rPr>
+        <w:tab/>
+      </w:r>
+      <w:r>
+        <w:t>Express</w:t>
+      </w:r>
+      <w:r>
+        <w:t>-Generator</w:t>
+      </w:r>
+    </w:p>
+    <w:p>
+      <w:r>
+        <w:tab/>
+      </w:r>
+      <w:proofErr w:type="spellStart"/>
+      <w:r>
+        <w:t>Nodemon</w:t>
+      </w:r>
+      <w:proofErr w:type="spellEnd"/>
+    </w:p>
+    <w:p>
+      <w:r>
+        <w:tab/>
+        <w:t>MongoDB / Mongoose</w:t>
+      </w:r>
+    </w:p>
+    <w:p/>
     <w:p>
       <w:pPr>
         <w:pStyle w:val="Heading3"/>
@@ -51,7 +302,15 @@
         </w:numPr>
       </w:pPr>
       <w:r>
-        <w:t>In terminal (VSCode) – root directory of the project:</w:t>
+        <w:t>In terminal (</w:t>
+      </w:r>
+      <w:proofErr w:type="spellStart"/>
+      <w:r>
+        <w:t>VSCode</w:t>
+      </w:r>
+      <w:proofErr w:type="spellEnd"/>
+      <w:r>
+        <w:t>) – root directory of the project:</w:t>
       </w:r>
     </w:p>
     <w:p>
@@ -72,14 +331,38 @@
       <w:r>
         <w:tab/>
       </w:r>
-      <w:r>
-        <w:t xml:space="preserve">npm install </w:t>
-      </w:r>
+      <w:proofErr w:type="spellStart"/>
       <w:r>
         <w:rPr>
+          <w:b/>
+          <w:bCs/>
+        </w:rPr>
+        <w:t>npm</w:t>
+      </w:r>
+      <w:proofErr w:type="spellEnd"/>
+      <w:r>
+        <w:rPr>
+          <w:b/>
+          <w:bCs/>
+        </w:rPr>
+        <w:t xml:space="preserve"> install </w:t>
+      </w:r>
+      <w:r>
+        <w:rPr>
+          <w:b/>
+          <w:bCs/>
           <w:color w:val="FF0000"/>
         </w:rPr>
-        <w:t>express-generator -g</w:t>
+        <w:t>express-generator -</w:t>
+      </w:r>
+      <w:proofErr w:type="gramStart"/>
+      <w:r>
+        <w:rPr>
+          <w:b/>
+          <w:bCs/>
+          <w:color w:val="FF0000"/>
+        </w:rPr>
+        <w:t>g</w:t>
       </w:r>
       <w:r>
         <w:rPr>
@@ -88,7 +371,11 @@
         <w:t xml:space="preserve">  </w:t>
       </w:r>
       <w:r>
-        <w:t>//</w:t>
+        <w:t>/</w:t>
+      </w:r>
+      <w:proofErr w:type="gramEnd"/>
+      <w:r>
+        <w:t>/</w:t>
       </w:r>
       <w:r>
         <w:t xml:space="preserve"> express-generator is being installed globally -g</w:t>
@@ -222,19 +509,73 @@
     <w:p>
       <w:pPr>
         <w:pStyle w:val="TerminalCodeInput"/>
+        <w:rPr>
+          <w:b/>
+          <w:bCs/>
+        </w:rPr>
       </w:pPr>
       <w:r>
         <w:tab/>
-        <w:t>express MyShoppingCart --hbs</w:t>
-      </w:r>
+      </w:r>
+      <w:r>
+        <w:rPr>
+          <w:b/>
+          <w:bCs/>
+        </w:rPr>
+        <w:t xml:space="preserve">express </w:t>
+      </w:r>
+      <w:proofErr w:type="spellStart"/>
+      <w:r>
+        <w:rPr>
+          <w:b/>
+          <w:bCs/>
+        </w:rPr>
+        <w:t>MyShoppingCart</w:t>
+      </w:r>
+      <w:proofErr w:type="spellEnd"/>
+      <w:r>
+        <w:rPr>
+          <w:b/>
+          <w:bCs/>
+        </w:rPr>
+        <w:t xml:space="preserve"> --</w:t>
+      </w:r>
+      <w:proofErr w:type="spellStart"/>
+      <w:r>
+        <w:rPr>
+          <w:b/>
+          <w:bCs/>
+        </w:rPr>
+        <w:t>hbs</w:t>
+      </w:r>
+      <w:proofErr w:type="spellEnd"/>
     </w:p>
     <w:p>
       <w:pPr>
         <w:pStyle w:val="TerminalCodeInput"/>
+        <w:rPr>
+          <w:b/>
+          <w:bCs/>
+        </w:rPr>
       </w:pPr>
       <w:r>
         <w:tab/>
-        <w:t>npm install</w:t>
+      </w:r>
+      <w:proofErr w:type="spellStart"/>
+      <w:r>
+        <w:rPr>
+          <w:b/>
+          <w:bCs/>
+        </w:rPr>
+        <w:t>npm</w:t>
+      </w:r>
+      <w:proofErr w:type="spellEnd"/>
+      <w:r>
+        <w:rPr>
+          <w:b/>
+          <w:bCs/>
+        </w:rPr>
+        <w:t xml:space="preserve"> install</w:t>
       </w:r>
     </w:p>
     <w:p>
@@ -248,8 +589,112 @@
       </w:pPr>
       <w:r>
         <w:tab/>
-        <w:t>npm start // to start the server which is a little script provided by express-generator</w:t>
-      </w:r>
+        <w:t xml:space="preserve">Handlebars – generate the views folders with 3 files that end with </w:t>
+      </w:r>
+      <w:proofErr w:type="gramStart"/>
+      <w:r>
+        <w:t>the .</w:t>
+      </w:r>
+      <w:proofErr w:type="spellStart"/>
+      <w:r>
+        <w:t>hbs</w:t>
+      </w:r>
+      <w:proofErr w:type="spellEnd"/>
+      <w:proofErr w:type="gramEnd"/>
+      <w:r>
+        <w:t xml:space="preserve"> extension which is short for </w:t>
+      </w:r>
+      <w:proofErr w:type="spellStart"/>
+      <w:r>
+        <w:t>hanglebars</w:t>
+      </w:r>
+      <w:proofErr w:type="spellEnd"/>
+      <w:r>
+        <w:t>:</w:t>
+      </w:r>
+    </w:p>
+    <w:p>
+      <w:pPr>
+        <w:pStyle w:val="TerminalCodeInput"/>
+        <w:numPr>
+          <w:ilvl w:val="0"/>
+          <w:numId w:val="4"/>
+        </w:numPr>
+        <w:ind w:left="1080"/>
+      </w:pPr>
+      <w:proofErr w:type="spellStart"/>
+      <w:r>
+        <w:t>error.hbs</w:t>
+      </w:r>
+      <w:proofErr w:type="spellEnd"/>
+      <w:r>
+        <w:t xml:space="preserve"> – this file handle all the error message in the browser</w:t>
+      </w:r>
+    </w:p>
+    <w:p>
+      <w:pPr>
+        <w:pStyle w:val="TerminalCodeInput"/>
+        <w:numPr>
+          <w:ilvl w:val="0"/>
+          <w:numId w:val="4"/>
+        </w:numPr>
+        <w:ind w:left="1080"/>
+      </w:pPr>
+      <w:proofErr w:type="spellStart"/>
+      <w:r>
+        <w:t>index.hbs</w:t>
+      </w:r>
+      <w:proofErr w:type="spellEnd"/>
+      <w:r>
+        <w:t xml:space="preserve"> - </w:t>
+      </w:r>
+    </w:p>
+    <w:p>
+      <w:pPr>
+        <w:pStyle w:val="TerminalCodeInput"/>
+        <w:numPr>
+          <w:ilvl w:val="0"/>
+          <w:numId w:val="4"/>
+        </w:numPr>
+        <w:ind w:left="1080"/>
+      </w:pPr>
+      <w:proofErr w:type="spellStart"/>
+      <w:r>
+        <w:t>layout.hbs</w:t>
+      </w:r>
+      <w:proofErr w:type="spellEnd"/>
+      <w:r>
+        <w:t xml:space="preserve"> – hold the default html skeleton – will render the contents in the {{{body</w:t>
+      </w:r>
+      <w:r>
+        <w:t>}}} part in the file</w:t>
+      </w:r>
+    </w:p>
+    <w:p>
+      <w:pPr>
+        <w:pStyle w:val="TerminalCodeInput"/>
+      </w:pPr>
+    </w:p>
+    <w:p>
+      <w:pPr>
+        <w:pStyle w:val="TerminalCodeInput"/>
+      </w:pPr>
+      <w:r>
+        <w:tab/>
+      </w:r>
+      <w:proofErr w:type="spellStart"/>
+      <w:r>
+        <w:t>npm</w:t>
+      </w:r>
+      <w:proofErr w:type="spellEnd"/>
+      <w:r>
+        <w:t xml:space="preserve"> start // to start the server which is a little script provided by </w:t>
+      </w:r>
+      <w:proofErr w:type="gramStart"/>
+      <w:r>
+        <w:t>express-generator</w:t>
+      </w:r>
+      <w:proofErr w:type="gramEnd"/>
     </w:p>
     <w:p>
       <w:pPr>
@@ -309,10 +754,120 @@
         <w:tab/>
         <w:t>And your server is starting</w:t>
       </w:r>
-    </w:p>
+      <w:r>
+        <w:t xml:space="preserve"> with some output as follow:</w:t>
+      </w:r>
+    </w:p>
+    <w:p>
+      <w:r>
+        <w:tab/>
+      </w:r>
+      <w:r>
+        <w:drawing>
+          <wp:inline distT="0" distB="0" distL="0" distR="0" wp14:anchorId="6A4894C2" wp14:editId="7D7FC3B8">
+            <wp:extent cx="2305372" cy="581106"/>
+            <wp:effectExtent l="0" t="0" r="0" b="9525"/>
+            <wp:docPr id="4" name="Picture 4" descr="Text&#10;&#10;Description automatically generated"/>
+            <wp:cNvGraphicFramePr>
+              <a:graphicFrameLocks xmlns:a="http://schemas.openxmlformats.org/drawingml/2006/main" noChangeAspect="1"/>
+            </wp:cNvGraphicFramePr>
+            <a:graphic xmlns:a="http://schemas.openxmlformats.org/drawingml/2006/main">
+              <a:graphicData uri="http://schemas.openxmlformats.org/drawingml/2006/picture">
+                <pic:pic xmlns:pic="http://schemas.openxmlformats.org/drawingml/2006/picture">
+                  <pic:nvPicPr>
+                    <pic:cNvPr id="4" name="Picture 4" descr="Text&#10;&#10;Description automatically generated"/>
+                    <pic:cNvPicPr/>
+                  </pic:nvPicPr>
+                  <pic:blipFill>
+                    <a:blip r:embed="rId10"/>
+                    <a:stretch>
+                      <a:fillRect/>
+                    </a:stretch>
+                  </pic:blipFill>
+                  <pic:spPr>
+                    <a:xfrm>
+                      <a:off x="0" y="0"/>
+                      <a:ext cx="2305372" cy="581106"/>
+                    </a:xfrm>
+                    <a:prstGeom prst="rect">
+                      <a:avLst/>
+                    </a:prstGeom>
+                  </pic:spPr>
+                </pic:pic>
+              </a:graphicData>
+            </a:graphic>
+          </wp:inline>
+        </w:drawing>
+      </w:r>
+    </w:p>
+    <w:p>
+      <w:r>
+        <w:tab/>
+        <w:t xml:space="preserve">If we refresh the browser @ </w:t>
+      </w:r>
+      <w:proofErr w:type="gramStart"/>
+      <w:r>
+        <w:t>http://localhosts:3000 ,</w:t>
+      </w:r>
+      <w:proofErr w:type="gramEnd"/>
+      <w:r>
+        <w:t xml:space="preserve"> we will get the following message in terminal:</w:t>
+      </w:r>
+    </w:p>
+    <w:p>
+      <w:r>
+        <w:lastRenderedPageBreak/>
+        <w:tab/>
+      </w:r>
+      <w:r>
+        <w:drawing>
+          <wp:inline distT="0" distB="0" distL="0" distR="0" wp14:anchorId="5169DA9B" wp14:editId="64F43C68">
+            <wp:extent cx="2543530" cy="276264"/>
+            <wp:effectExtent l="0" t="0" r="0" b="9525"/>
+            <wp:docPr id="5" name="Picture 5"/>
+            <wp:cNvGraphicFramePr>
+              <a:graphicFrameLocks xmlns:a="http://schemas.openxmlformats.org/drawingml/2006/main" noChangeAspect="1"/>
+            </wp:cNvGraphicFramePr>
+            <a:graphic xmlns:a="http://schemas.openxmlformats.org/drawingml/2006/main">
+              <a:graphicData uri="http://schemas.openxmlformats.org/drawingml/2006/picture">
+                <pic:pic xmlns:pic="http://schemas.openxmlformats.org/drawingml/2006/picture">
+                  <pic:nvPicPr>
+                    <pic:cNvPr id="1" name=""/>
+                    <pic:cNvPicPr/>
+                  </pic:nvPicPr>
+                  <pic:blipFill>
+                    <a:blip r:embed="rId11"/>
+                    <a:stretch>
+                      <a:fillRect/>
+                    </a:stretch>
+                  </pic:blipFill>
+                  <pic:spPr>
+                    <a:xfrm>
+                      <a:off x="0" y="0"/>
+                      <a:ext cx="2543530" cy="276264"/>
+                    </a:xfrm>
+                    <a:prstGeom prst="rect">
+                      <a:avLst/>
+                    </a:prstGeom>
+                  </pic:spPr>
+                </pic:pic>
+              </a:graphicData>
+            </a:graphic>
+          </wp:inline>
+        </w:drawing>
+      </w:r>
+    </w:p>
+    <w:p>
+      <w:r>
+        <w:tab/>
+        <w:t>This means our localhosts server is working as intended.</w:t>
+      </w:r>
+    </w:p>
+    <w:p/>
+    <w:p/>
     <w:sectPr>
-      <w:headerReference w:type="default" r:id="rId10"/>
-      <w:footerReference w:type="default" r:id="rId11"/>
+      <w:headerReference w:type="default" r:id="rId12"/>
+      <w:footerReference w:type="default" r:id="rId13"/>
       <w:pgSz w:w="12240" w:h="15840"/>
       <w:pgMar w:top="720" w:right="720" w:bottom="720" w:left="720" w:header="288" w:footer="288" w:gutter="0"/>
       <w:cols w:space="720"/>
@@ -696,6 +1251,119 @@
 <file path=word/numbering.xml><?xml version="1.0" encoding="utf-8"?>
 <w:numbering xmlns:wpc="http://schemas.microsoft.com/office/word/2010/wordprocessingCanvas" xmlns:cx="http://schemas.microsoft.com/office/drawing/2014/chartex" xmlns:cx1="http://schemas.microsoft.com/office/drawing/2015/9/8/chartex" xmlns:cx2="http://schemas.microsoft.com/office/drawing/2015/10/21/chartex" xmlns:cx3="http://schemas.microsoft.com/office/drawing/2016/5/9/chartex" xmlns:cx4="http://schemas.microsoft.com/office/drawing/2016/5/10/chartex" xmlns:cx5="http://schemas.microsoft.com/office/drawing/2016/5/11/chartex" xmlns:cx6="http://schemas.microsoft.com/office/drawing/2016/5/12/chartex" xmlns:cx7="http://schemas.microsoft.com/office/drawing/2016/5/13/chartex" xmlns:cx8="http://schemas.microsoft.com/office/drawing/2016/5/14/chartex" xmlns:mc="http://schemas.openxmlformats.org/markup-compatibility/2006" xmlns:aink="http://schemas.microsoft.com/office/drawing/2016/ink" xmlns:am3d="http://schemas.microsoft.com/office/drawing/2017/model3d" xmlns:o="urn:schemas-microsoft-com:office:office" xmlns:oel="http://schemas.microsoft.com/office/2019/extlst" xmlns:r="http://schemas.openxmlformats.org/officeDocument/2006/relationships" xmlns:m="http://schemas.openxmlformats.org/officeDocument/2006/math" xmlns:v="urn:schemas-microsoft-com:vml" xmlns:wp14="http://schemas.microsoft.com/office/word/2010/wordprocessingDrawing" xmlns:wp="http://schemas.openxmlformats.org/drawingml/2006/wordprocessingDrawing" xmlns:w10="urn:schemas-microsoft-com:office:word" xmlns:w="http://schemas.openxmlformats.org/wordprocessingml/2006/main" xmlns:w14="http://schemas.microsoft.com/office/word/2010/wordml" xmlns:w15="http://schemas.microsoft.com/office/word/2012/wordml" xmlns:w16cex="http://schemas.microsoft.com/office/word/2018/wordml/cex" xmlns:w16cid="http://schemas.microsoft.com/office/word/2016/wordml/cid" xmlns:w16="http://schemas.microsoft.com/office/word/2018/wordml" xmlns:w16sdtdh="http://schemas.microsoft.com/office/word/2020/wordml/sdtdatahash" xmlns:w16se="http://schemas.microsoft.com/office/word/2015/wordml/symex" xmlns:wpg="http://schemas.microsoft.com/office/word/2010/wordprocessingGroup" xmlns:wpi="http://schemas.microsoft.com/office/word/2010/wordprocessingInk" xmlns:wne="http://schemas.microsoft.com/office/word/2006/wordml" xmlns:wps="http://schemas.microsoft.com/office/word/2010/wordprocessingShape" mc:Ignorable="w14 w15 w16se w16cid w16 w16cex w16sdtdh wp14">
   <w:abstractNum w:abstractNumId="0" w15:restartNumberingAfterBreak="0">
+    <w:nsid w:val="141063F8"/>
+    <w:multiLevelType w:val="hybridMultilevel"/>
+    <w:tmpl w:val="CEFC510E"/>
+    <w:lvl w:ilvl="0" w:tplc="0409000D">
+      <w:start w:val="1"/>
+      <w:numFmt w:val="bullet"/>
+      <w:lvlText w:val=""/>
+      <w:lvlJc w:val="left"/>
+      <w:pPr>
+        <w:ind w:left="720" w:hanging="360"/>
+      </w:pPr>
+      <w:rPr>
+        <w:rFonts w:ascii="Wingdings" w:hAnsi="Wingdings" w:hint="default"/>
+      </w:rPr>
+    </w:lvl>
+    <w:lvl w:ilvl="1" w:tplc="04090003" w:tentative="1">
+      <w:start w:val="1"/>
+      <w:numFmt w:val="bullet"/>
+      <w:lvlText w:val="o"/>
+      <w:lvlJc w:val="left"/>
+      <w:pPr>
+        <w:ind w:left="1440" w:hanging="360"/>
+      </w:pPr>
+      <w:rPr>
+        <w:rFonts w:ascii="Courier New" w:hAnsi="Courier New" w:cs="Courier New" w:hint="default"/>
+      </w:rPr>
+    </w:lvl>
+    <w:lvl w:ilvl="2" w:tplc="04090005" w:tentative="1">
+      <w:start w:val="1"/>
+      <w:numFmt w:val="bullet"/>
+      <w:lvlText w:val=""/>
+      <w:lvlJc w:val="left"/>
+      <w:pPr>
+        <w:ind w:left="2160" w:hanging="360"/>
+      </w:pPr>
+      <w:rPr>
+        <w:rFonts w:ascii="Wingdings" w:hAnsi="Wingdings" w:hint="default"/>
+      </w:rPr>
+    </w:lvl>
+    <w:lvl w:ilvl="3" w:tplc="04090001" w:tentative="1">
+      <w:start w:val="1"/>
+      <w:numFmt w:val="bullet"/>
+      <w:lvlText w:val=""/>
+      <w:lvlJc w:val="left"/>
+      <w:pPr>
+        <w:ind w:left="2880" w:hanging="360"/>
+      </w:pPr>
+      <w:rPr>
+        <w:rFonts w:ascii="Symbol" w:hAnsi="Symbol" w:hint="default"/>
+      </w:rPr>
+    </w:lvl>
+    <w:lvl w:ilvl="4" w:tplc="04090003" w:tentative="1">
+      <w:start w:val="1"/>
+      <w:numFmt w:val="bullet"/>
+      <w:lvlText w:val="o"/>
+      <w:lvlJc w:val="left"/>
+      <w:pPr>
+        <w:ind w:left="3600" w:hanging="360"/>
+      </w:pPr>
+      <w:rPr>
+        <w:rFonts w:ascii="Courier New" w:hAnsi="Courier New" w:cs="Courier New" w:hint="default"/>
+      </w:rPr>
+    </w:lvl>
+    <w:lvl w:ilvl="5" w:tplc="04090005" w:tentative="1">
+      <w:start w:val="1"/>
+      <w:numFmt w:val="bullet"/>
+      <w:lvlText w:val=""/>
+      <w:lvlJc w:val="left"/>
+      <w:pPr>
+        <w:ind w:left="4320" w:hanging="360"/>
+      </w:pPr>
+      <w:rPr>
+        <w:rFonts w:ascii="Wingdings" w:hAnsi="Wingdings" w:hint="default"/>
+      </w:rPr>
+    </w:lvl>
+    <w:lvl w:ilvl="6" w:tplc="04090001" w:tentative="1">
+      <w:start w:val="1"/>
+      <w:numFmt w:val="bullet"/>
+      <w:lvlText w:val=""/>
+      <w:lvlJc w:val="left"/>
+      <w:pPr>
+        <w:ind w:left="5040" w:hanging="360"/>
+      </w:pPr>
+      <w:rPr>
+        <w:rFonts w:ascii="Symbol" w:hAnsi="Symbol" w:hint="default"/>
+      </w:rPr>
+    </w:lvl>
+    <w:lvl w:ilvl="7" w:tplc="04090003" w:tentative="1">
+      <w:start w:val="1"/>
+      <w:numFmt w:val="bullet"/>
+      <w:lvlText w:val="o"/>
+      <w:lvlJc w:val="left"/>
+      <w:pPr>
+        <w:ind w:left="5760" w:hanging="360"/>
+      </w:pPr>
+      <w:rPr>
+        <w:rFonts w:ascii="Courier New" w:hAnsi="Courier New" w:cs="Courier New" w:hint="default"/>
+      </w:rPr>
+    </w:lvl>
+    <w:lvl w:ilvl="8" w:tplc="04090005" w:tentative="1">
+      <w:start w:val="1"/>
+      <w:numFmt w:val="bullet"/>
+      <w:lvlText w:val=""/>
+      <w:lvlJc w:val="left"/>
+      <w:pPr>
+        <w:ind w:left="6480" w:hanging="360"/>
+      </w:pPr>
+      <w:rPr>
+        <w:rFonts w:ascii="Wingdings" w:hAnsi="Wingdings" w:hint="default"/>
+      </w:rPr>
+    </w:lvl>
+  </w:abstractNum>
+  <w:abstractNum w:abstractNumId="1" w15:restartNumberingAfterBreak="0">
     <w:nsid w:val="33F876D4"/>
     <w:multiLevelType w:val="hybridMultilevel"/>
     <w:tmpl w:val="C5FA9DE0"/>
@@ -808,8 +1476,243 @@
       </w:rPr>
     </w:lvl>
   </w:abstractNum>
+  <w:abstractNum w:abstractNumId="2" w15:restartNumberingAfterBreak="0">
+    <w:nsid w:val="56E71A6F"/>
+    <w:multiLevelType w:val="hybridMultilevel"/>
+    <w:tmpl w:val="99167624"/>
+    <w:lvl w:ilvl="0" w:tplc="0409000D">
+      <w:start w:val="1"/>
+      <w:numFmt w:val="bullet"/>
+      <w:lvlText w:val=""/>
+      <w:lvlJc w:val="left"/>
+      <w:pPr>
+        <w:ind w:left="720" w:hanging="360"/>
+      </w:pPr>
+      <w:rPr>
+        <w:rFonts w:ascii="Wingdings" w:hAnsi="Wingdings" w:hint="default"/>
+      </w:rPr>
+    </w:lvl>
+    <w:lvl w:ilvl="1" w:tplc="04090003" w:tentative="1">
+      <w:start w:val="1"/>
+      <w:numFmt w:val="bullet"/>
+      <w:lvlText w:val="o"/>
+      <w:lvlJc w:val="left"/>
+      <w:pPr>
+        <w:ind w:left="1440" w:hanging="360"/>
+      </w:pPr>
+      <w:rPr>
+        <w:rFonts w:ascii="Courier New" w:hAnsi="Courier New" w:cs="Courier New" w:hint="default"/>
+      </w:rPr>
+    </w:lvl>
+    <w:lvl w:ilvl="2" w:tplc="04090005" w:tentative="1">
+      <w:start w:val="1"/>
+      <w:numFmt w:val="bullet"/>
+      <w:lvlText w:val=""/>
+      <w:lvlJc w:val="left"/>
+      <w:pPr>
+        <w:ind w:left="2160" w:hanging="360"/>
+      </w:pPr>
+      <w:rPr>
+        <w:rFonts w:ascii="Wingdings" w:hAnsi="Wingdings" w:hint="default"/>
+      </w:rPr>
+    </w:lvl>
+    <w:lvl w:ilvl="3" w:tplc="04090001" w:tentative="1">
+      <w:start w:val="1"/>
+      <w:numFmt w:val="bullet"/>
+      <w:lvlText w:val=""/>
+      <w:lvlJc w:val="left"/>
+      <w:pPr>
+        <w:ind w:left="2880" w:hanging="360"/>
+      </w:pPr>
+      <w:rPr>
+        <w:rFonts w:ascii="Symbol" w:hAnsi="Symbol" w:hint="default"/>
+      </w:rPr>
+    </w:lvl>
+    <w:lvl w:ilvl="4" w:tplc="04090003" w:tentative="1">
+      <w:start w:val="1"/>
+      <w:numFmt w:val="bullet"/>
+      <w:lvlText w:val="o"/>
+      <w:lvlJc w:val="left"/>
+      <w:pPr>
+        <w:ind w:left="3600" w:hanging="360"/>
+      </w:pPr>
+      <w:rPr>
+        <w:rFonts w:ascii="Courier New" w:hAnsi="Courier New" w:cs="Courier New" w:hint="default"/>
+      </w:rPr>
+    </w:lvl>
+    <w:lvl w:ilvl="5" w:tplc="04090005" w:tentative="1">
+      <w:start w:val="1"/>
+      <w:numFmt w:val="bullet"/>
+      <w:lvlText w:val=""/>
+      <w:lvlJc w:val="left"/>
+      <w:pPr>
+        <w:ind w:left="4320" w:hanging="360"/>
+      </w:pPr>
+      <w:rPr>
+        <w:rFonts w:ascii="Wingdings" w:hAnsi="Wingdings" w:hint="default"/>
+      </w:rPr>
+    </w:lvl>
+    <w:lvl w:ilvl="6" w:tplc="04090001" w:tentative="1">
+      <w:start w:val="1"/>
+      <w:numFmt w:val="bullet"/>
+      <w:lvlText w:val=""/>
+      <w:lvlJc w:val="left"/>
+      <w:pPr>
+        <w:ind w:left="5040" w:hanging="360"/>
+      </w:pPr>
+      <w:rPr>
+        <w:rFonts w:ascii="Symbol" w:hAnsi="Symbol" w:hint="default"/>
+      </w:rPr>
+    </w:lvl>
+    <w:lvl w:ilvl="7" w:tplc="04090003" w:tentative="1">
+      <w:start w:val="1"/>
+      <w:numFmt w:val="bullet"/>
+      <w:lvlText w:val="o"/>
+      <w:lvlJc w:val="left"/>
+      <w:pPr>
+        <w:ind w:left="5760" w:hanging="360"/>
+      </w:pPr>
+      <w:rPr>
+        <w:rFonts w:ascii="Courier New" w:hAnsi="Courier New" w:cs="Courier New" w:hint="default"/>
+      </w:rPr>
+    </w:lvl>
+    <w:lvl w:ilvl="8" w:tplc="04090005" w:tentative="1">
+      <w:start w:val="1"/>
+      <w:numFmt w:val="bullet"/>
+      <w:lvlText w:val=""/>
+      <w:lvlJc w:val="left"/>
+      <w:pPr>
+        <w:ind w:left="6480" w:hanging="360"/>
+      </w:pPr>
+      <w:rPr>
+        <w:rFonts w:ascii="Wingdings" w:hAnsi="Wingdings" w:hint="default"/>
+      </w:rPr>
+    </w:lvl>
+  </w:abstractNum>
+  <w:abstractNum w:abstractNumId="3" w15:restartNumberingAfterBreak="0">
+    <w:nsid w:val="617F0D15"/>
+    <w:multiLevelType w:val="hybridMultilevel"/>
+    <w:tmpl w:val="039CE7EC"/>
+    <w:lvl w:ilvl="0" w:tplc="0409000B">
+      <w:start w:val="1"/>
+      <w:numFmt w:val="bullet"/>
+      <w:lvlText w:val=""/>
+      <w:lvlJc w:val="left"/>
+      <w:pPr>
+        <w:ind w:left="2160" w:hanging="360"/>
+      </w:pPr>
+      <w:rPr>
+        <w:rFonts w:ascii="Wingdings" w:hAnsi="Wingdings" w:hint="default"/>
+      </w:rPr>
+    </w:lvl>
+    <w:lvl w:ilvl="1" w:tplc="04090003" w:tentative="1">
+      <w:start w:val="1"/>
+      <w:numFmt w:val="bullet"/>
+      <w:lvlText w:val="o"/>
+      <w:lvlJc w:val="left"/>
+      <w:pPr>
+        <w:ind w:left="2880" w:hanging="360"/>
+      </w:pPr>
+      <w:rPr>
+        <w:rFonts w:ascii="Courier New" w:hAnsi="Courier New" w:cs="Courier New" w:hint="default"/>
+      </w:rPr>
+    </w:lvl>
+    <w:lvl w:ilvl="2" w:tplc="04090005" w:tentative="1">
+      <w:start w:val="1"/>
+      <w:numFmt w:val="bullet"/>
+      <w:lvlText w:val=""/>
+      <w:lvlJc w:val="left"/>
+      <w:pPr>
+        <w:ind w:left="3600" w:hanging="360"/>
+      </w:pPr>
+      <w:rPr>
+        <w:rFonts w:ascii="Wingdings" w:hAnsi="Wingdings" w:hint="default"/>
+      </w:rPr>
+    </w:lvl>
+    <w:lvl w:ilvl="3" w:tplc="04090001" w:tentative="1">
+      <w:start w:val="1"/>
+      <w:numFmt w:val="bullet"/>
+      <w:lvlText w:val=""/>
+      <w:lvlJc w:val="left"/>
+      <w:pPr>
+        <w:ind w:left="4320" w:hanging="360"/>
+      </w:pPr>
+      <w:rPr>
+        <w:rFonts w:ascii="Symbol" w:hAnsi="Symbol" w:hint="default"/>
+      </w:rPr>
+    </w:lvl>
+    <w:lvl w:ilvl="4" w:tplc="04090003" w:tentative="1">
+      <w:start w:val="1"/>
+      <w:numFmt w:val="bullet"/>
+      <w:lvlText w:val="o"/>
+      <w:lvlJc w:val="left"/>
+      <w:pPr>
+        <w:ind w:left="5040" w:hanging="360"/>
+      </w:pPr>
+      <w:rPr>
+        <w:rFonts w:ascii="Courier New" w:hAnsi="Courier New" w:cs="Courier New" w:hint="default"/>
+      </w:rPr>
+    </w:lvl>
+    <w:lvl w:ilvl="5" w:tplc="04090005" w:tentative="1">
+      <w:start w:val="1"/>
+      <w:numFmt w:val="bullet"/>
+      <w:lvlText w:val=""/>
+      <w:lvlJc w:val="left"/>
+      <w:pPr>
+        <w:ind w:left="5760" w:hanging="360"/>
+      </w:pPr>
+      <w:rPr>
+        <w:rFonts w:ascii="Wingdings" w:hAnsi="Wingdings" w:hint="default"/>
+      </w:rPr>
+    </w:lvl>
+    <w:lvl w:ilvl="6" w:tplc="04090001" w:tentative="1">
+      <w:start w:val="1"/>
+      <w:numFmt w:val="bullet"/>
+      <w:lvlText w:val=""/>
+      <w:lvlJc w:val="left"/>
+      <w:pPr>
+        <w:ind w:left="6480" w:hanging="360"/>
+      </w:pPr>
+      <w:rPr>
+        <w:rFonts w:ascii="Symbol" w:hAnsi="Symbol" w:hint="default"/>
+      </w:rPr>
+    </w:lvl>
+    <w:lvl w:ilvl="7" w:tplc="04090003" w:tentative="1">
+      <w:start w:val="1"/>
+      <w:numFmt w:val="bullet"/>
+      <w:lvlText w:val="o"/>
+      <w:lvlJc w:val="left"/>
+      <w:pPr>
+        <w:ind w:left="7200" w:hanging="360"/>
+      </w:pPr>
+      <w:rPr>
+        <w:rFonts w:ascii="Courier New" w:hAnsi="Courier New" w:cs="Courier New" w:hint="default"/>
+      </w:rPr>
+    </w:lvl>
+    <w:lvl w:ilvl="8" w:tplc="04090005" w:tentative="1">
+      <w:start w:val="1"/>
+      <w:numFmt w:val="bullet"/>
+      <w:lvlText w:val=""/>
+      <w:lvlJc w:val="left"/>
+      <w:pPr>
+        <w:ind w:left="7920" w:hanging="360"/>
+      </w:pPr>
+      <w:rPr>
+        <w:rFonts w:ascii="Wingdings" w:hAnsi="Wingdings" w:hint="default"/>
+      </w:rPr>
+    </w:lvl>
+  </w:abstractNum>
   <w:num w:numId="1" w16cid:durableId="633755945">
+    <w:abstractNumId w:val="1"/>
+  </w:num>
+  <w:num w:numId="2" w16cid:durableId="346758854">
+    <w:abstractNumId w:val="2"/>
+  </w:num>
+  <w:num w:numId="3" w16cid:durableId="2106418262">
     <w:abstractNumId w:val="0"/>
+  </w:num>
+  <w:num w:numId="4" w16cid:durableId="712270326">
+    <w:abstractNumId w:val="3"/>
   </w:num>
 </w:numbering>
 </file>
@@ -1331,7 +2234,7 @@
     <w:link w:val="TerminalCodeInputChar"/>
     <w:autoRedefine/>
     <w:qFormat/>
-    <w:rsid w:val="00F53E2B"/>
+    <w:rsid w:val="00CC211C"/>
     <w:rPr>
       <w:rFonts w:ascii="Arial" w:eastAsiaTheme="majorEastAsia" w:hAnsi="Arial" w:cstheme="majorBidi"/>
       <w:color w:val="767171" w:themeColor="background2" w:themeShade="80"/>
@@ -1356,7 +2259,7 @@
     <w:name w:val="Terminal Code Input Char"/>
     <w:basedOn w:val="Heading1Char"/>
     <w:link w:val="TerminalCodeInput"/>
-    <w:rsid w:val="00F53E2B"/>
+    <w:rsid w:val="00CC211C"/>
     <w:rPr>
       <w:rFonts w:ascii="Arial" w:eastAsiaTheme="majorEastAsia" w:hAnsi="Arial" w:cstheme="majorBidi"/>
       <w:color w:val="767171" w:themeColor="background2" w:themeShade="80"/>
@@ -1469,6 +2372,29 @@
       <w:color w:val="3B3838" w:themeColor="background2" w:themeShade="40"/>
       <w:sz w:val="16"/>
       <w:szCs w:val="32"/>
+    </w:rPr>
+  </w:style>
+  <w:style w:type="character" w:styleId="Hyperlink">
+    <w:name w:val="Hyperlink"/>
+    <w:basedOn w:val="DefaultParagraphFont"/>
+    <w:uiPriority w:val="99"/>
+    <w:unhideWhenUsed/>
+    <w:rsid w:val="00524290"/>
+    <w:rPr>
+      <w:color w:val="0563C1" w:themeColor="hyperlink"/>
+      <w:u w:val="single"/>
+    </w:rPr>
+  </w:style>
+  <w:style w:type="character" w:styleId="UnresolvedMention">
+    <w:name w:val="Unresolved Mention"/>
+    <w:basedOn w:val="DefaultParagraphFont"/>
+    <w:uiPriority w:val="99"/>
+    <w:semiHidden/>
+    <w:unhideWhenUsed/>
+    <w:rsid w:val="00524290"/>
+    <w:rPr>
+      <w:color w:val="605E5C"/>
+      <w:shd w:val="clear" w:color="auto" w:fill="E1DFDD"/>
     </w:rPr>
   </w:style>
 </w:styles>
@@ -1643,7 +2569,7 @@
   <w:rsids>
     <w:rsidRoot w:val="00A406E3"/>
     <w:rsid w:val="00A406E3"/>
-    <w:rsid w:val="00E548E3"/>
+    <w:rsid w:val="00CB38D4"/>
   </w:rsids>
   <m:mathPr>
     <m:mathFont m:val="Cambria Math"/>

</xml_diff>

<commit_message>
Reinstalled pages due to error
</commit_message>
<xml_diff>
--- a/MyShoppingCart-NOTE.docx
+++ b/MyShoppingCart-NOTE.docx
@@ -220,14 +220,12 @@
     <w:p/>
     <w:p/>
     <w:p/>
-    <w:p/>
-    <w:p/>
-    <w:p/>
     <w:p>
       <w:pPr>
         <w:pStyle w:val="Heading2"/>
       </w:pPr>
       <w:r>
+        <w:lastRenderedPageBreak/>
         <w:t xml:space="preserve">DEPENDENCIES </w:t>
       </w:r>
       <w:r>
@@ -284,13 +282,24 @@
         <w:t>MongoDB / Mongoose</w:t>
       </w:r>
     </w:p>
-    <w:p/>
+    <w:p>
+      <w:pPr>
+        <w:pStyle w:val="Heading2"/>
+      </w:pPr>
+      <w:r>
+        <w:t>STARTING:</w:t>
+      </w:r>
+    </w:p>
     <w:p>
       <w:pPr>
         <w:pStyle w:val="Heading3"/>
       </w:pPr>
       <w:r>
-        <w:t>EXPRESS GENERATOR:</w:t>
+        <w:tab/>
+        <w:t>Installing Express Generator</w:t>
+      </w:r>
+      <w:r>
+        <w:t>:</w:t>
       </w:r>
     </w:p>
     <w:p>
@@ -302,7 +311,10 @@
         </w:numPr>
       </w:pPr>
       <w:r>
-        <w:t>In terminal (</w:t>
+        <w:t>TERMINAL</w:t>
+      </w:r>
+      <w:r>
+        <w:t xml:space="preserve"> (</w:t>
       </w:r>
       <w:proofErr w:type="spellStart"/>
       <w:r>
@@ -321,36 +333,18 @@
         <w:tab/>
       </w:r>
       <w:r>
-        <w:t>INPUT:</w:t>
-      </w:r>
-    </w:p>
-    <w:p>
-      <w:pPr>
-        <w:pStyle w:val="TerminalCodeInput"/>
-      </w:pPr>
-      <w:r>
-        <w:tab/>
+        <w:t xml:space="preserve">TERMINAL: </w:t>
       </w:r>
       <w:proofErr w:type="spellStart"/>
       <w:r>
+        <w:t>npm</w:t>
+      </w:r>
+      <w:proofErr w:type="spellEnd"/>
+      <w:r>
+        <w:t xml:space="preserve"> install </w:t>
+      </w:r>
+      <w:r>
         <w:rPr>
-          <w:b/>
-          <w:bCs/>
-        </w:rPr>
-        <w:t>npm</w:t>
-      </w:r>
-      <w:proofErr w:type="spellEnd"/>
-      <w:r>
-        <w:rPr>
-          <w:b/>
-          <w:bCs/>
-        </w:rPr>
-        <w:t xml:space="preserve"> install </w:t>
-      </w:r>
-      <w:r>
-        <w:rPr>
-          <w:b/>
-          <w:bCs/>
           <w:color w:val="FF0000"/>
         </w:rPr>
         <w:t>express-generator -</w:t>
@@ -358,8 +352,6 @@
       <w:proofErr w:type="gramStart"/>
       <w:r>
         <w:rPr>
-          <w:b/>
-          <w:bCs/>
           <w:color w:val="FF0000"/>
         </w:rPr>
         <w:t>g</w:t>
@@ -380,6 +372,11 @@
       <w:r>
         <w:t xml:space="preserve"> express-generator is being installed globally -g</w:t>
       </w:r>
+    </w:p>
+    <w:p>
+      <w:pPr>
+        <w:pStyle w:val="TerminalCodeInput"/>
+      </w:pPr>
     </w:p>
     <w:p>
       <w:pPr>
@@ -446,6 +443,9 @@
         <w:tab/>
       </w:r>
       <w:r>
+        <w:t xml:space="preserve">TERMINAL </w:t>
+      </w:r>
+      <w:r>
         <w:t>OUTPUT:</w:t>
       </w:r>
     </w:p>
@@ -509,43 +509,29 @@
     <w:p>
       <w:pPr>
         <w:pStyle w:val="TerminalCodeInput"/>
-        <w:rPr>
-          <w:b/>
-          <w:bCs/>
-        </w:rPr>
       </w:pPr>
       <w:r>
         <w:tab/>
       </w:r>
       <w:r>
-        <w:rPr>
-          <w:b/>
-          <w:bCs/>
-        </w:rPr>
+        <w:t xml:space="preserve">TERMINAL: </w:t>
+      </w:r>
+      <w:r>
         <w:t xml:space="preserve">express </w:t>
       </w:r>
       <w:proofErr w:type="spellStart"/>
       <w:r>
-        <w:rPr>
-          <w:b/>
-          <w:bCs/>
-        </w:rPr>
         <w:t>MyShoppingCart</w:t>
       </w:r>
       <w:proofErr w:type="spellEnd"/>
       <w:r>
-        <w:rPr>
-          <w:b/>
-          <w:bCs/>
-        </w:rPr>
-        <w:t xml:space="preserve"> --</w:t>
+        <w:t xml:space="preserve"> </w:t>
+      </w:r>
+      <w:r>
+        <w:t>–</w:t>
       </w:r>
       <w:proofErr w:type="spellStart"/>
       <w:r>
-        <w:rPr>
-          <w:b/>
-          <w:bCs/>
-        </w:rPr>
         <w:t>hbs</w:t>
       </w:r>
       <w:proofErr w:type="spellEnd"/>
@@ -553,170 +539,16 @@
     <w:p>
       <w:pPr>
         <w:pStyle w:val="TerminalCodeInput"/>
-        <w:rPr>
-          <w:b/>
-          <w:bCs/>
-        </w:rPr>
       </w:pPr>
       <w:r>
         <w:tab/>
       </w:r>
-      <w:proofErr w:type="spellStart"/>
-      <w:r>
-        <w:rPr>
-          <w:b/>
-          <w:bCs/>
-        </w:rPr>
-        <w:t>npm</w:t>
-      </w:r>
-      <w:proofErr w:type="spellEnd"/>
-      <w:r>
-        <w:rPr>
-          <w:b/>
-          <w:bCs/>
-        </w:rPr>
-        <w:t xml:space="preserve"> install</w:t>
-      </w:r>
-    </w:p>
-    <w:p>
-      <w:pPr>
-        <w:pStyle w:val="TerminalCodeInput"/>
-      </w:pPr>
-    </w:p>
-    <w:p>
-      <w:pPr>
-        <w:pStyle w:val="TerminalCodeInput"/>
-      </w:pPr>
-      <w:r>
-        <w:tab/>
-        <w:t xml:space="preserve">Handlebars – generate the views folders with 3 files that end with </w:t>
-      </w:r>
-      <w:proofErr w:type="gramStart"/>
-      <w:r>
-        <w:t>the .</w:t>
-      </w:r>
-      <w:proofErr w:type="spellStart"/>
-      <w:r>
-        <w:t>hbs</w:t>
-      </w:r>
-      <w:proofErr w:type="spellEnd"/>
-      <w:proofErr w:type="gramEnd"/>
-      <w:r>
-        <w:t xml:space="preserve"> extension which is short for </w:t>
-      </w:r>
-      <w:proofErr w:type="spellStart"/>
-      <w:r>
-        <w:t>hanglebars</w:t>
-      </w:r>
-      <w:proofErr w:type="spellEnd"/>
-      <w:r>
-        <w:t>:</w:t>
-      </w:r>
-    </w:p>
-    <w:p>
-      <w:pPr>
-        <w:pStyle w:val="TerminalCodeInput"/>
-        <w:numPr>
-          <w:ilvl w:val="0"/>
-          <w:numId w:val="4"/>
-        </w:numPr>
-        <w:ind w:left="1080"/>
-      </w:pPr>
-      <w:proofErr w:type="spellStart"/>
-      <w:r>
-        <w:t>error.hbs</w:t>
-      </w:r>
-      <w:proofErr w:type="spellEnd"/>
-      <w:r>
-        <w:t xml:space="preserve"> – this file handle all the error message in the browser</w:t>
-      </w:r>
-    </w:p>
-    <w:p>
-      <w:pPr>
-        <w:pStyle w:val="TerminalCodeInput"/>
-        <w:numPr>
-          <w:ilvl w:val="0"/>
-          <w:numId w:val="4"/>
-        </w:numPr>
-        <w:ind w:left="1080"/>
-      </w:pPr>
-      <w:proofErr w:type="spellStart"/>
-      <w:r>
-        <w:t>index.hbs</w:t>
-      </w:r>
-      <w:proofErr w:type="spellEnd"/>
-      <w:r>
-        <w:t xml:space="preserve"> - </w:t>
-      </w:r>
-    </w:p>
-    <w:p>
-      <w:pPr>
-        <w:pStyle w:val="TerminalCodeInput"/>
-        <w:numPr>
-          <w:ilvl w:val="0"/>
-          <w:numId w:val="4"/>
-        </w:numPr>
-        <w:ind w:left="1080"/>
-      </w:pPr>
-      <w:proofErr w:type="spellStart"/>
-      <w:r>
-        <w:t>layout.hbs</w:t>
-      </w:r>
-      <w:proofErr w:type="spellEnd"/>
-      <w:r>
-        <w:t xml:space="preserve"> – hold the default html skeleton – will render the contents in the {{{body</w:t>
-      </w:r>
-      <w:r>
-        <w:t>}}} part in the file</w:t>
-      </w:r>
-    </w:p>
-    <w:p>
-      <w:pPr>
-        <w:pStyle w:val="TerminalCodeInput"/>
-      </w:pPr>
-    </w:p>
-    <w:p>
-      <w:pPr>
-        <w:pStyle w:val="TerminalCodeInput"/>
-      </w:pPr>
-      <w:r>
-        <w:tab/>
-      </w:r>
-      <w:proofErr w:type="spellStart"/>
-      <w:r>
-        <w:t>npm</w:t>
-      </w:r>
-      <w:proofErr w:type="spellEnd"/>
-      <w:r>
-        <w:t xml:space="preserve"> start // to start the server which is a little script provided by </w:t>
-      </w:r>
-      <w:proofErr w:type="gramStart"/>
-      <w:r>
-        <w:t>express-generator</w:t>
-      </w:r>
-      <w:proofErr w:type="gramEnd"/>
-    </w:p>
-    <w:p>
-      <w:pPr>
-        <w:pStyle w:val="TerminalCodeInput"/>
-      </w:pPr>
-      <w:r>
-        <w:tab/>
-      </w:r>
-    </w:p>
-    <w:p>
-      <w:pPr>
-        <w:pStyle w:val="TerminalCodeInput"/>
-      </w:pPr>
-      <w:r>
-        <w:tab/>
-      </w:r>
       <w:r>
         <w:drawing>
-          <wp:inline distT="0" distB="0" distL="0" distR="0" wp14:anchorId="37DDEB7F" wp14:editId="4119B964">
-            <wp:extent cx="2142699" cy="573150"/>
+          <wp:inline distT="0" distB="0" distL="0" distR="0" wp14:anchorId="3A1BCD67" wp14:editId="2ED38A76">
+            <wp:extent cx="1247083" cy="3437907"/>
             <wp:effectExtent l="0" t="0" r="0" b="0"/>
-            <wp:docPr id="3" name="Picture 3" descr="Text&#10;&#10;Description automatically generated"/>
+            <wp:docPr id="14" name="Picture 14" descr="Text&#10;&#10;Description automatically generated with medium confidence"/>
             <wp:cNvGraphicFramePr>
               <a:graphicFrameLocks xmlns:a="http://schemas.openxmlformats.org/drawingml/2006/main" noChangeAspect="1"/>
             </wp:cNvGraphicFramePr>
@@ -724,7 +556,7 @@
               <a:graphicData uri="http://schemas.openxmlformats.org/drawingml/2006/picture">
                 <pic:pic xmlns:pic="http://schemas.openxmlformats.org/drawingml/2006/picture">
                   <pic:nvPicPr>
-                    <pic:cNvPr id="3" name="Picture 3" descr="Text&#10;&#10;Description automatically generated"/>
+                    <pic:cNvPr id="14" name="Picture 14" descr="Text&#10;&#10;Description automatically generated with medium confidence"/>
                     <pic:cNvPicPr/>
                   </pic:nvPicPr>
                   <pic:blipFill>
@@ -736,7 +568,7 @@
                   <pic:spPr>
                     <a:xfrm>
                       <a:off x="0" y="0"/>
-                      <a:ext cx="2155721" cy="576633"/>
+                      <a:ext cx="1265908" cy="3489802"/>
                     </a:xfrm>
                     <a:prstGeom prst="rect">
                       <a:avLst/>
@@ -750,6 +582,230 @@
       </w:r>
     </w:p>
     <w:p>
+      <w:pPr>
+        <w:pStyle w:val="TerminalCodeInput"/>
+      </w:pPr>
+    </w:p>
+    <w:p>
+      <w:pPr>
+        <w:pStyle w:val="TerminalCodeInput"/>
+      </w:pPr>
+      <w:r>
+        <w:rPr>
+          <w:b/>
+          <w:bCs/>
+        </w:rPr>
+        <w:tab/>
+      </w:r>
+      <w:r>
+        <w:t xml:space="preserve">It </w:t>
+      </w:r>
+      <w:r>
+        <w:t xml:space="preserve">created the project folder called </w:t>
+      </w:r>
+      <w:proofErr w:type="spellStart"/>
+      <w:r>
+        <w:t>MyShoppingCart</w:t>
+      </w:r>
+      <w:proofErr w:type="spellEnd"/>
+      <w:r>
+        <w:t xml:space="preserve"> and </w:t>
+      </w:r>
+      <w:r>
+        <w:t>installed the following</w:t>
+      </w:r>
+      <w:r>
+        <w:t xml:space="preserve"> folders and files </w:t>
+      </w:r>
+      <w:r>
+        <w:t>in project folder you just created</w:t>
+      </w:r>
+      <w:r>
+        <w:t xml:space="preserve"> (template)</w:t>
+      </w:r>
+    </w:p>
+    <w:p>
+      <w:pPr>
+        <w:pStyle w:val="TerminalCodeInput"/>
+      </w:pPr>
+    </w:p>
+    <w:p>
+      <w:pPr>
+        <w:pStyle w:val="TerminalCodeInput"/>
+      </w:pPr>
+      <w:r>
+        <w:tab/>
+      </w:r>
+      <w:r>
+        <w:t xml:space="preserve">TERMINAL: </w:t>
+      </w:r>
+      <w:r>
+        <w:t xml:space="preserve">cd </w:t>
+      </w:r>
+      <w:proofErr w:type="spellStart"/>
+      <w:r>
+        <w:t>MyShoppingList</w:t>
+      </w:r>
+      <w:proofErr w:type="spellEnd"/>
+    </w:p>
+    <w:p>
+      <w:pPr>
+        <w:pStyle w:val="TerminalCodeInput"/>
+      </w:pPr>
+      <w:r>
+        <w:tab/>
+      </w:r>
+    </w:p>
+    <w:p>
+      <w:pPr>
+        <w:pStyle w:val="TerminalCodeInput"/>
+      </w:pPr>
+      <w:r>
+        <w:tab/>
+        <w:t>TERMINAL</w:t>
+      </w:r>
+      <w:r>
+        <w:t xml:space="preserve">: </w:t>
+      </w:r>
+      <w:proofErr w:type="spellStart"/>
+      <w:r>
+        <w:t>npm</w:t>
+      </w:r>
+      <w:proofErr w:type="spellEnd"/>
+      <w:r>
+        <w:t xml:space="preserve"> install</w:t>
+      </w:r>
+    </w:p>
+    <w:p>
+      <w:pPr>
+        <w:pStyle w:val="TerminalCodeInput"/>
+      </w:pPr>
+    </w:p>
+    <w:p>
+      <w:pPr>
+        <w:pStyle w:val="TerminalCodeInput"/>
+      </w:pPr>
+      <w:r>
+        <w:tab/>
+        <w:t xml:space="preserve">Handlebars – generate the views folders with 3 files that end with </w:t>
+      </w:r>
+      <w:proofErr w:type="gramStart"/>
+      <w:r>
+        <w:t>the .</w:t>
+      </w:r>
+      <w:proofErr w:type="spellStart"/>
+      <w:r>
+        <w:t>hbs</w:t>
+      </w:r>
+      <w:proofErr w:type="spellEnd"/>
+      <w:proofErr w:type="gramEnd"/>
+      <w:r>
+        <w:t xml:space="preserve"> extension which is short for </w:t>
+      </w:r>
+      <w:proofErr w:type="spellStart"/>
+      <w:r>
+        <w:t>hanglebars</w:t>
+      </w:r>
+      <w:proofErr w:type="spellEnd"/>
+      <w:r>
+        <w:t>:</w:t>
+      </w:r>
+    </w:p>
+    <w:p>
+      <w:pPr>
+        <w:pStyle w:val="TerminalCodeInput"/>
+        <w:numPr>
+          <w:ilvl w:val="0"/>
+          <w:numId w:val="4"/>
+        </w:numPr>
+      </w:pPr>
+      <w:proofErr w:type="spellStart"/>
+      <w:r>
+        <w:t>error.hbs</w:t>
+      </w:r>
+      <w:proofErr w:type="spellEnd"/>
+      <w:r>
+        <w:t xml:space="preserve"> – this file handle all the error message in the browser</w:t>
+      </w:r>
+    </w:p>
+    <w:p>
+      <w:pPr>
+        <w:pStyle w:val="TerminalCodeInput"/>
+        <w:numPr>
+          <w:ilvl w:val="0"/>
+          <w:numId w:val="4"/>
+        </w:numPr>
+      </w:pPr>
+      <w:proofErr w:type="spellStart"/>
+      <w:r>
+        <w:t>index.hbs</w:t>
+      </w:r>
+      <w:proofErr w:type="spellEnd"/>
+      <w:r>
+        <w:t xml:space="preserve"> - </w:t>
+      </w:r>
+    </w:p>
+    <w:p>
+      <w:pPr>
+        <w:pStyle w:val="TerminalCodeInput"/>
+        <w:numPr>
+          <w:ilvl w:val="0"/>
+          <w:numId w:val="4"/>
+        </w:numPr>
+      </w:pPr>
+      <w:proofErr w:type="spellStart"/>
+      <w:r>
+        <w:t>layout.hbs</w:t>
+      </w:r>
+      <w:proofErr w:type="spellEnd"/>
+      <w:r>
+        <w:t xml:space="preserve"> – hold the default html skeleton – will render the contents in the {{{body</w:t>
+      </w:r>
+      <w:r>
+        <w:t>}}} part in the file</w:t>
+      </w:r>
+    </w:p>
+    <w:p>
+      <w:pPr>
+        <w:pStyle w:val="TerminalCodeInput"/>
+      </w:pPr>
+    </w:p>
+    <w:p>
+      <w:pPr>
+        <w:pStyle w:val="TerminalCodeInput"/>
+      </w:pPr>
+      <w:r>
+        <w:tab/>
+      </w:r>
+      <w:proofErr w:type="spellStart"/>
+      <w:r>
+        <w:rPr>
+          <w:b/>
+          <w:bCs/>
+        </w:rPr>
+        <w:t>npm</w:t>
+      </w:r>
+      <w:proofErr w:type="spellEnd"/>
+      <w:r>
+        <w:rPr>
+          <w:b/>
+          <w:bCs/>
+        </w:rPr>
+        <w:t xml:space="preserve"> start</w:t>
+      </w:r>
+      <w:r>
+        <w:t xml:space="preserve"> // to start the server which is a little script provided by </w:t>
+      </w:r>
+      <w:proofErr w:type="gramStart"/>
+      <w:r>
+        <w:t>express-generator</w:t>
+      </w:r>
+      <w:proofErr w:type="gramEnd"/>
+    </w:p>
+    <w:p>
+      <w:pPr>
+        <w:pStyle w:val="TerminalCodeOutput"/>
+      </w:pPr>
       <w:r>
         <w:tab/>
         <w:t>And your server is starting</w:t>
@@ -801,6 +857,9 @@
       </w:r>
     </w:p>
     <w:p>
+      <w:pPr>
+        <w:pStyle w:val="TerminalCodeOutput"/>
+      </w:pPr>
       <w:r>
         <w:tab/>
         <w:t xml:space="preserve">If we refresh the browser @ </w:t>
@@ -816,7 +875,6 @@
     </w:p>
     <w:p>
       <w:r>
-        <w:lastRenderedPageBreak/>
         <w:tab/>
       </w:r>
       <w:r>
@@ -858,11 +916,30 @@
       </w:r>
     </w:p>
     <w:p>
+      <w:pPr>
+        <w:pStyle w:val="TerminalCodeOutput"/>
+      </w:pPr>
       <w:r>
         <w:tab/>
         <w:t>This means our localhosts server is working as intended.</w:t>
       </w:r>
     </w:p>
+    <w:p/>
+    <w:p/>
+    <w:p/>
+    <w:p/>
+    <w:p>
+      <w:pPr>
+        <w:pStyle w:val="Heading2"/>
+      </w:pPr>
+      <w:r>
+        <w:t>FIL</w:t>
+      </w:r>
+      <w:r>
+        <w:t>ES</w:t>
+      </w:r>
+    </w:p>
+    <w:p/>
     <w:p/>
     <w:p/>
     <w:sectPr>
@@ -2234,7 +2311,7 @@
     <w:link w:val="TerminalCodeInputChar"/>
     <w:autoRedefine/>
     <w:qFormat/>
-    <w:rsid w:val="00CC211C"/>
+    <w:rsid w:val="007440DC"/>
     <w:rPr>
       <w:rFonts w:ascii="Arial" w:eastAsiaTheme="majorEastAsia" w:hAnsi="Arial" w:cstheme="majorBidi"/>
       <w:color w:val="767171" w:themeColor="background2" w:themeShade="80"/>
@@ -2259,7 +2336,7 @@
     <w:name w:val="Terminal Code Input Char"/>
     <w:basedOn w:val="Heading1Char"/>
     <w:link w:val="TerminalCodeInput"/>
-    <w:rsid w:val="00CC211C"/>
+    <w:rsid w:val="007440DC"/>
     <w:rPr>
       <w:rFonts w:ascii="Arial" w:eastAsiaTheme="majorEastAsia" w:hAnsi="Arial" w:cstheme="majorBidi"/>
       <w:color w:val="767171" w:themeColor="background2" w:themeShade="80"/>
@@ -2568,8 +2645,8 @@
   </w:compat>
   <w:rsids>
     <w:rsidRoot w:val="00A406E3"/>
+    <w:rsid w:val="009F5545"/>
     <w:rsid w:val="00A406E3"/>
-    <w:rsid w:val="00CB38D4"/>
   </w:rsids>
   <m:mathPr>
     <m:mathFont m:val="Cambria Math"/>

</xml_diff>

<commit_message>
More setup being implements to set up the page look and feel
</commit_message>
<xml_diff>
--- a/MyShoppingCart-NOTE.docx
+++ b/MyShoppingCart-NOTE.docx
@@ -37,11 +37,9 @@
           <w:numId w:val="3"/>
         </w:numPr>
       </w:pPr>
-      <w:proofErr w:type="spellStart"/>
       <w:r>
         <w:t>VSCode</w:t>
       </w:r>
-      <w:proofErr w:type="spellEnd"/>
     </w:p>
     <w:p/>
     <w:p>
@@ -71,26 +69,13 @@
     </w:p>
     <w:p>
       <w:r>
-        <w:t xml:space="preserve">echo "# </w:t>
-      </w:r>
-      <w:proofErr w:type="spellStart"/>
-      <w:r>
-        <w:t>MyShoppingCart</w:t>
-      </w:r>
-      <w:proofErr w:type="spellEnd"/>
-      <w:r>
-        <w:t>" &gt;&gt; README.md</w:t>
-      </w:r>
-    </w:p>
-    <w:p>
-      <w:r>
-        <w:t xml:space="preserve">git </w:t>
-      </w:r>
-      <w:proofErr w:type="spellStart"/>
-      <w:r>
-        <w:t>init</w:t>
-      </w:r>
-      <w:proofErr w:type="spellEnd"/>
+        <w:t>echo "# MyShoppingCart" &gt;&gt; README.md</w:t>
+      </w:r>
+    </w:p>
+    <w:p>
+      <w:r>
+        <w:t>git init</w:t>
+      </w:r>
     </w:p>
     <w:p>
       <w:r>
@@ -179,13 +164,8 @@
         </w:numPr>
       </w:pPr>
       <w:r>
-        <w:t xml:space="preserve">git </w:t>
-      </w:r>
-      <w:proofErr w:type="gramStart"/>
-      <w:r>
-        <w:t>add .</w:t>
-      </w:r>
-      <w:proofErr w:type="gramEnd"/>
+        <w:t>git add .</w:t>
+      </w:r>
     </w:p>
     <w:p>
       <w:pPr>
@@ -269,12 +249,8 @@
     <w:p>
       <w:r>
         <w:tab/>
-      </w:r>
-      <w:proofErr w:type="spellStart"/>
-      <w:r>
         <w:t>Nodemon</w:t>
       </w:r>
-      <w:proofErr w:type="spellEnd"/>
     </w:p>
     <w:p>
       <w:r>
@@ -309,20 +285,13 @@
           <w:ilvl w:val="0"/>
           <w:numId w:val="1"/>
         </w:numPr>
+        <w:ind w:left="1080"/>
       </w:pPr>
       <w:r>
         <w:t>TERMINAL</w:t>
       </w:r>
       <w:r>
-        <w:t xml:space="preserve"> (</w:t>
-      </w:r>
-      <w:proofErr w:type="spellStart"/>
-      <w:r>
-        <w:t>VSCode</w:t>
-      </w:r>
-      <w:proofErr w:type="spellEnd"/>
-      <w:r>
-        <w:t>) – root directory of the project:</w:t>
+        <w:t xml:space="preserve"> (VSCode) – root directory of the project:</w:t>
       </w:r>
     </w:p>
     <w:p>
@@ -335,26 +304,14 @@
       <w:r>
         <w:t xml:space="preserve">TERMINAL: </w:t>
       </w:r>
-      <w:proofErr w:type="spellStart"/>
-      <w:r>
-        <w:t>npm</w:t>
-      </w:r>
-      <w:proofErr w:type="spellEnd"/>
-      <w:r>
-        <w:t xml:space="preserve"> install </w:t>
+      <w:r>
+        <w:t xml:space="preserve">npm install </w:t>
       </w:r>
       <w:r>
         <w:rPr>
           <w:color w:val="FF0000"/>
         </w:rPr>
-        <w:t>express-generator -</w:t>
-      </w:r>
-      <w:proofErr w:type="gramStart"/>
-      <w:r>
-        <w:rPr>
-          <w:color w:val="FF0000"/>
-        </w:rPr>
-        <w:t>g</w:t>
+        <w:t>express-generator -g</w:t>
       </w:r>
       <w:r>
         <w:rPr>
@@ -363,11 +320,7 @@
         <w:t xml:space="preserve">  </w:t>
       </w:r>
       <w:r>
-        <w:t>/</w:t>
-      </w:r>
-      <w:proofErr w:type="gramEnd"/>
-      <w:r>
-        <w:t>/</w:t>
+        <w:t>//</w:t>
       </w:r>
       <w:r>
         <w:t xml:space="preserve"> express-generator is being installed globally -g</w:t>
@@ -517,37 +470,32 @@
         <w:t xml:space="preserve">TERMINAL: </w:t>
       </w:r>
       <w:r>
-        <w:t xml:space="preserve">express </w:t>
-      </w:r>
-      <w:proofErr w:type="spellStart"/>
-      <w:r>
-        <w:t>MyShoppingCart</w:t>
-      </w:r>
-      <w:proofErr w:type="spellEnd"/>
-      <w:r>
-        <w:t xml:space="preserve"> </w:t>
+        <w:t xml:space="preserve">express MyShoppingCart </w:t>
       </w:r>
       <w:r>
         <w:t>–</w:t>
       </w:r>
-      <w:proofErr w:type="spellStart"/>
       <w:r>
         <w:t>hbs</w:t>
       </w:r>
-      <w:proofErr w:type="spellEnd"/>
     </w:p>
     <w:p>
       <w:pPr>
         <w:pStyle w:val="TerminalCodeInput"/>
       </w:pPr>
+    </w:p>
+    <w:p>
+      <w:pPr>
+        <w:pStyle w:val="TerminalCodeInput"/>
+      </w:pPr>
       <w:r>
         <w:tab/>
       </w:r>
       <w:r>
         <w:drawing>
-          <wp:inline distT="0" distB="0" distL="0" distR="0" wp14:anchorId="3A1BCD67" wp14:editId="2ED38A76">
-            <wp:extent cx="1247083" cy="3437907"/>
-            <wp:effectExtent l="0" t="0" r="0" b="0"/>
+          <wp:inline distT="0" distB="0" distL="0" distR="0" wp14:anchorId="3A1BCD67" wp14:editId="080222EE">
+            <wp:extent cx="904620" cy="2493818"/>
+            <wp:effectExtent l="0" t="0" r="0" b="1905"/>
             <wp:docPr id="14" name="Picture 14" descr="Text&#10;&#10;Description automatically generated with medium confidence"/>
             <wp:cNvGraphicFramePr>
               <a:graphicFrameLocks xmlns:a="http://schemas.openxmlformats.org/drawingml/2006/main" noChangeAspect="1"/>
@@ -568,7 +516,7 @@
                   <pic:spPr>
                     <a:xfrm>
                       <a:off x="0" y="0"/>
-                      <a:ext cx="1265908" cy="3489802"/>
+                      <a:ext cx="936090" cy="2580574"/>
                     </a:xfrm>
                     <a:prstGeom prst="rect">
                       <a:avLst/>
@@ -601,15 +549,7 @@
         <w:t xml:space="preserve">It </w:t>
       </w:r>
       <w:r>
-        <w:t xml:space="preserve">created the project folder called </w:t>
-      </w:r>
-      <w:proofErr w:type="spellStart"/>
-      <w:r>
-        <w:t>MyShoppingCart</w:t>
-      </w:r>
-      <w:proofErr w:type="spellEnd"/>
-      <w:r>
-        <w:t xml:space="preserve"> and </w:t>
+        <w:t xml:space="preserve">created the project folder called MyShoppingCart and </w:t>
       </w:r>
       <w:r>
         <w:t>installed the following</w:t>
@@ -628,87 +568,11 @@
       <w:pPr>
         <w:pStyle w:val="TerminalCodeInput"/>
       </w:pPr>
-    </w:p>
-    <w:p>
-      <w:pPr>
-        <w:pStyle w:val="TerminalCodeInput"/>
-      </w:pPr>
       <w:r>
         <w:tab/>
       </w:r>
       <w:r>
-        <w:t xml:space="preserve">TERMINAL: </w:t>
-      </w:r>
-      <w:r>
-        <w:t xml:space="preserve">cd </w:t>
-      </w:r>
-      <w:proofErr w:type="spellStart"/>
-      <w:r>
-        <w:t>MyShoppingList</w:t>
-      </w:r>
-      <w:proofErr w:type="spellEnd"/>
-    </w:p>
-    <w:p>
-      <w:pPr>
-        <w:pStyle w:val="TerminalCodeInput"/>
-      </w:pPr>
-      <w:r>
-        <w:tab/>
-      </w:r>
-    </w:p>
-    <w:p>
-      <w:pPr>
-        <w:pStyle w:val="TerminalCodeInput"/>
-      </w:pPr>
-      <w:r>
-        <w:tab/>
-        <w:t>TERMINAL</w:t>
-      </w:r>
-      <w:r>
-        <w:t xml:space="preserve">: </w:t>
-      </w:r>
-      <w:proofErr w:type="spellStart"/>
-      <w:r>
-        <w:t>npm</w:t>
-      </w:r>
-      <w:proofErr w:type="spellEnd"/>
-      <w:r>
-        <w:t xml:space="preserve"> install</w:t>
-      </w:r>
-    </w:p>
-    <w:p>
-      <w:pPr>
-        <w:pStyle w:val="TerminalCodeInput"/>
-      </w:pPr>
-    </w:p>
-    <w:p>
-      <w:pPr>
-        <w:pStyle w:val="TerminalCodeInput"/>
-      </w:pPr>
-      <w:r>
-        <w:tab/>
-        <w:t xml:space="preserve">Handlebars – generate the views folders with 3 files that end with </w:t>
-      </w:r>
-      <w:proofErr w:type="gramStart"/>
-      <w:r>
-        <w:t>the .</w:t>
-      </w:r>
-      <w:proofErr w:type="spellStart"/>
-      <w:r>
-        <w:t>hbs</w:t>
-      </w:r>
-      <w:proofErr w:type="spellEnd"/>
-      <w:proofErr w:type="gramEnd"/>
-      <w:r>
-        <w:t xml:space="preserve"> extension which is short for </w:t>
-      </w:r>
-      <w:proofErr w:type="spellStart"/>
-      <w:r>
-        <w:t>hanglebars</w:t>
-      </w:r>
-      <w:proofErr w:type="spellEnd"/>
-      <w:r>
-        <w:t>:</w:t>
+        <w:t>Handlebars – generate the views folders with 3 files that end with the .hbs extension which is short for hanglebars:</w:t>
       </w:r>
     </w:p>
     <w:p>
@@ -718,14 +582,10 @@
           <w:ilvl w:val="0"/>
           <w:numId w:val="4"/>
         </w:numPr>
-      </w:pPr>
-      <w:proofErr w:type="spellStart"/>
-      <w:r>
-        <w:t>error.hbs</w:t>
-      </w:r>
-      <w:proofErr w:type="spellEnd"/>
-      <w:r>
-        <w:t xml:space="preserve"> – this file handle all the error message in the browser</w:t>
+        <w:ind w:left="1260"/>
+      </w:pPr>
+      <w:r>
+        <w:t>error.hbs – this file handle all the error message in the browser</w:t>
       </w:r>
     </w:p>
     <w:p>
@@ -735,14 +595,10 @@
           <w:ilvl w:val="0"/>
           <w:numId w:val="4"/>
         </w:numPr>
-      </w:pPr>
-      <w:proofErr w:type="spellStart"/>
-      <w:r>
-        <w:t>index.hbs</w:t>
-      </w:r>
-      <w:proofErr w:type="spellEnd"/>
-      <w:r>
-        <w:t xml:space="preserve"> - </w:t>
+        <w:ind w:left="1260"/>
+      </w:pPr>
+      <w:r>
+        <w:t xml:space="preserve">index.hbs - </w:t>
       </w:r>
     </w:p>
     <w:p>
@@ -752,55 +608,96 @@
           <w:ilvl w:val="0"/>
           <w:numId w:val="4"/>
         </w:numPr>
-      </w:pPr>
-      <w:proofErr w:type="spellStart"/>
-      <w:r>
-        <w:t>layout.hbs</w:t>
-      </w:r>
-      <w:proofErr w:type="spellEnd"/>
-      <w:r>
-        <w:t xml:space="preserve"> – hold the default html skeleton – will render the contents in the {{{body</w:t>
-      </w:r>
-      <w:r>
-        <w:t>}}} part in the file</w:t>
+        <w:ind w:left="1260"/>
+      </w:pPr>
+      <w:r>
+        <w:t>layout.hbs – hold the default html skeleton – will render the contents in the {{{body}}} part in the file</w:t>
       </w:r>
     </w:p>
     <w:p>
       <w:pPr>
         <w:pStyle w:val="TerminalCodeInput"/>
       </w:pPr>
+      <w:r>
+        <w:tab/>
+      </w:r>
     </w:p>
     <w:p>
       <w:pPr>
         <w:pStyle w:val="TerminalCodeInput"/>
       </w:pPr>
-      <w:r>
+    </w:p>
+    <w:p>
+      <w:pPr>
+        <w:pStyle w:val="TerminalCodeInput"/>
+      </w:pPr>
+    </w:p>
+    <w:p>
+      <w:pPr>
+        <w:pStyle w:val="TerminalCodeInput"/>
+      </w:pPr>
+      <w:r>
+        <w:lastRenderedPageBreak/>
         <w:tab/>
       </w:r>
-      <w:proofErr w:type="spellStart"/>
+      <w:r>
+        <w:t xml:space="preserve">TERMINAL: </w:t>
+      </w:r>
+      <w:r>
+        <w:t xml:space="preserve">cd </w:t>
+      </w:r>
+      <w:r>
+        <w:t>MyShoppingList</w:t>
+      </w:r>
+    </w:p>
+    <w:p>
+      <w:pPr>
+        <w:pStyle w:val="TerminalCodeInput"/>
+      </w:pPr>
+      <w:r>
+        <w:tab/>
+      </w:r>
+    </w:p>
+    <w:p>
+      <w:pPr>
+        <w:pStyle w:val="TerminalCodeInput"/>
+      </w:pPr>
+      <w:r>
+        <w:tab/>
+        <w:t>TERMINAL</w:t>
+      </w:r>
+      <w:r>
+        <w:t xml:space="preserve">: </w:t>
+      </w:r>
+      <w:r>
+        <w:t>npm install</w:t>
+      </w:r>
+    </w:p>
+    <w:p>
+      <w:pPr>
+        <w:pStyle w:val="TerminalCodeInput"/>
+      </w:pPr>
+    </w:p>
+    <w:p>
+      <w:pPr>
+        <w:pStyle w:val="TerminalCodeInput"/>
+      </w:pPr>
+      <w:r>
+        <w:tab/>
+      </w:r>
+      <w:r>
+        <w:t xml:space="preserve">TERMINAL: </w:t>
+      </w:r>
       <w:r>
         <w:rPr>
           <w:b/>
           <w:bCs/>
         </w:rPr>
-        <w:t>npm</w:t>
-      </w:r>
-      <w:proofErr w:type="spellEnd"/>
-      <w:r>
-        <w:rPr>
-          <w:b/>
-          <w:bCs/>
-        </w:rPr>
-        <w:t xml:space="preserve"> start</w:t>
-      </w:r>
-      <w:r>
-        <w:t xml:space="preserve"> // to start the server which is a little script provided by </w:t>
-      </w:r>
-      <w:proofErr w:type="gramStart"/>
-      <w:r>
-        <w:t>express-generator</w:t>
-      </w:r>
-      <w:proofErr w:type="gramEnd"/>
+        <w:t>npm start</w:t>
+      </w:r>
+      <w:r>
+        <w:t xml:space="preserve"> // to start the server which is a little script provided by express-generator</w:t>
+      </w:r>
     </w:p>
     <w:p>
       <w:pPr>
@@ -862,15 +759,7 @@
       </w:pPr>
       <w:r>
         <w:tab/>
-        <w:t xml:space="preserve">If we refresh the browser @ </w:t>
-      </w:r>
-      <w:proofErr w:type="gramStart"/>
-      <w:r>
-        <w:t>http://localhosts:3000 ,</w:t>
-      </w:r>
-      <w:proofErr w:type="gramEnd"/>
-      <w:r>
-        <w:t xml:space="preserve"> we will get the following message in terminal:</w:t>
+        <w:t>If we refresh the browser @ http://localhosts:3000 , we will get the following message in terminal:</w:t>
       </w:r>
     </w:p>
     <w:p>
@@ -942,9 +831,347 @@
     <w:p/>
     <w:p/>
     <w:p/>
+    <w:p/>
+    <w:p/>
+    <w:p/>
+    <w:p/>
+    <w:p/>
+    <w:p/>
+    <w:p/>
+    <w:p/>
+    <w:p/>
+    <w:p/>
+    <w:p/>
+    <w:p/>
+    <w:p/>
+    <w:p/>
+    <w:p/>
+    <w:p/>
+    <w:p/>
+    <w:p/>
+    <w:p/>
+    <w:p>
+      <w:pPr>
+        <w:pStyle w:val="Heading2"/>
+      </w:pPr>
+      <w:r>
+        <w:lastRenderedPageBreak/>
+        <w:t>HEADER</w:t>
+      </w:r>
+    </w:p>
+    <w:p>
+      <w:r>
+        <w:t>Allow user to go to user account signin/logout and shopping cart.</w:t>
+      </w:r>
+    </w:p>
+    <w:p>
+      <w:pPr>
+        <w:pStyle w:val="Heading3"/>
+      </w:pPr>
+      <w:r>
+        <w:t>Bootstrap</w:t>
+      </w:r>
+    </w:p>
+    <w:p>
+      <w:r>
+        <w:t>Head over to getbootstrap.com…</w:t>
+      </w:r>
+    </w:p>
+    <w:p>
+      <w:r>
+        <w:t>Grab this link:</w:t>
+      </w:r>
+    </w:p>
+    <w:p>
+      <w:pPr>
+        <w:pStyle w:val="TerminalCodeOutput"/>
+        <w:rPr>
+          <w:rFonts w:eastAsia="Times New Roman"/>
+        </w:rPr>
+      </w:pPr>
+      <w:r>
+        <w:rPr>
+          <w:rFonts w:eastAsia="Times New Roman"/>
+        </w:rPr>
+        <w:t>&lt;!-- CSS only --&gt;</w:t>
+      </w:r>
+    </w:p>
+    <w:p>
+      <w:pPr>
+        <w:pStyle w:val="TerminalCodeOutput"/>
+        <w:rPr>
+          <w:rFonts w:eastAsia="Times New Roman"/>
+          <w:sz w:val="21"/>
+          <w:szCs w:val="21"/>
+        </w:rPr>
+      </w:pPr>
+      <w:r>
+        <w:rPr>
+          <w:rFonts w:eastAsia="Times New Roman"/>
+        </w:rPr>
+        <w:t>&lt;link href="https://cdn.jsdelivr.net/npm/bootstrap@5.2.0-beta1/dist/css/bootstrap.min.css" rel="stylesheet" integrity="sha384-0evHe/X+R7YkIZDRvuzKMRqM+OrBnVFBL6DOitfPri4tjfHxaWutUpFmBp4vmVor" crossorigin="anonymous"&gt;</w:t>
+      </w:r>
+    </w:p>
+    <w:p>
+      <w:r>
+        <w:t>and put it in the layout.hbs above the link element in the header.</w:t>
+      </w:r>
+    </w:p>
+    <w:p/>
+    <w:p>
+      <w:r>
+        <w:t>AND grab this link:</w:t>
+      </w:r>
+    </w:p>
+    <w:p>
+      <w:pPr>
+        <w:pStyle w:val="TerminalCodeOutput"/>
+        <w:rPr>
+          <w:rStyle w:val="cl"/>
+          <w:rFonts w:ascii="var(--bs-font-monospace)" w:hAnsi="var(--bs-font-monospace)"/>
+          <w:color w:val="212529"/>
+        </w:rPr>
+      </w:pPr>
+      <w:r>
+        <w:rPr>
+          <w:rStyle w:val="c"/>
+          <w:rFonts w:ascii="var(--bs-font-monospace)" w:hAnsi="var(--bs-font-monospace)"/>
+          <w:color w:val="212529"/>
+        </w:rPr>
+        <w:t>&lt;!-- JavaScript Bundle with Popper --&gt;</w:t>
+      </w:r>
+    </w:p>
+    <w:p>
+      <w:pPr>
+        <w:pStyle w:val="TerminalCodeOutput"/>
+        <w:rPr>
+          <w:sz w:val="21"/>
+          <w:szCs w:val="21"/>
+        </w:rPr>
+      </w:pPr>
+      <w:r>
+        <w:rPr>
+          <w:rStyle w:val="p"/>
+          <w:rFonts w:ascii="var(--bs-font-monospace)" w:hAnsi="var(--bs-font-monospace)"/>
+          <w:color w:val="212529"/>
+        </w:rPr>
+        <w:t>&lt;</w:t>
+      </w:r>
+      <w:r>
+        <w:rPr>
+          <w:rStyle w:val="nt"/>
+          <w:rFonts w:ascii="var(--bs-font-monospace)" w:hAnsi="var(--bs-font-monospace)"/>
+          <w:color w:val="212529"/>
+        </w:rPr>
+        <w:t>script</w:t>
+      </w:r>
+      <w:r>
+        <w:rPr>
+          <w:rStyle w:val="cl"/>
+          <w:rFonts w:ascii="var(--bs-font-monospace)" w:hAnsi="var(--bs-font-monospace)"/>
+          <w:color w:val="212529"/>
+        </w:rPr>
+        <w:t xml:space="preserve"> </w:t>
+      </w:r>
+      <w:r>
+        <w:rPr>
+          <w:rStyle w:val="na"/>
+          <w:rFonts w:ascii="var(--bs-font-monospace)" w:hAnsi="var(--bs-font-monospace)"/>
+          <w:color w:val="212529"/>
+        </w:rPr>
+        <w:t>src</w:t>
+      </w:r>
+      <w:r>
+        <w:rPr>
+          <w:rStyle w:val="o"/>
+          <w:rFonts w:ascii="var(--bs-font-monospace)" w:hAnsi="var(--bs-font-monospace)"/>
+          <w:color w:val="212529"/>
+        </w:rPr>
+        <w:t>=</w:t>
+      </w:r>
+      <w:r>
+        <w:rPr>
+          <w:rStyle w:val="s"/>
+          <w:rFonts w:ascii="var(--bs-font-monospace)" w:hAnsi="var(--bs-font-monospace)"/>
+          <w:color w:val="212529"/>
+        </w:rPr>
+        <w:t>"https://cdn.jsdelivr.net/npm/bootstrap@5.2.0-beta1/dist/js/bootstrap.bundle.min.js"</w:t>
+      </w:r>
+      <w:r>
+        <w:rPr>
+          <w:rStyle w:val="cl"/>
+          <w:rFonts w:ascii="var(--bs-font-monospace)" w:hAnsi="var(--bs-font-monospace)"/>
+          <w:color w:val="212529"/>
+        </w:rPr>
+        <w:t xml:space="preserve"> </w:t>
+      </w:r>
+      <w:r>
+        <w:rPr>
+          <w:rStyle w:val="na"/>
+          <w:rFonts w:ascii="var(--bs-font-monospace)" w:hAnsi="var(--bs-font-monospace)"/>
+          <w:color w:val="212529"/>
+        </w:rPr>
+        <w:t>integrity</w:t>
+      </w:r>
+      <w:r>
+        <w:rPr>
+          <w:rStyle w:val="o"/>
+          <w:rFonts w:ascii="var(--bs-font-monospace)" w:hAnsi="var(--bs-font-monospace)"/>
+          <w:color w:val="212529"/>
+        </w:rPr>
+        <w:t>=</w:t>
+      </w:r>
+      <w:r>
+        <w:rPr>
+          <w:rStyle w:val="s"/>
+          <w:rFonts w:ascii="var(--bs-font-monospace)" w:hAnsi="var(--bs-font-monospace)"/>
+          <w:color w:val="212529"/>
+        </w:rPr>
+        <w:t>"sha384-pprn3073KE6tl6bjs2QrFaJGz5/SUsLqktiwsUTF55Jfv3qYSDhgCecCxMW52nD2"</w:t>
+      </w:r>
+      <w:r>
+        <w:rPr>
+          <w:rStyle w:val="cl"/>
+          <w:rFonts w:ascii="var(--bs-font-monospace)" w:hAnsi="var(--bs-font-monospace)"/>
+          <w:color w:val="212529"/>
+        </w:rPr>
+        <w:t xml:space="preserve"> </w:t>
+      </w:r>
+      <w:r>
+        <w:rPr>
+          <w:rStyle w:val="na"/>
+          <w:rFonts w:ascii="var(--bs-font-monospace)" w:hAnsi="var(--bs-font-monospace)"/>
+          <w:color w:val="212529"/>
+        </w:rPr>
+        <w:t>crossorigin</w:t>
+      </w:r>
+      <w:r>
+        <w:rPr>
+          <w:rStyle w:val="o"/>
+          <w:rFonts w:ascii="var(--bs-font-monospace)" w:hAnsi="var(--bs-font-monospace)"/>
+          <w:color w:val="212529"/>
+        </w:rPr>
+        <w:t>=</w:t>
+      </w:r>
+      <w:r>
+        <w:rPr>
+          <w:rStyle w:val="s"/>
+          <w:rFonts w:ascii="var(--bs-font-monospace)" w:hAnsi="var(--bs-font-monospace)"/>
+          <w:color w:val="212529"/>
+        </w:rPr>
+        <w:t>"anonymous"</w:t>
+      </w:r>
+      <w:r>
+        <w:rPr>
+          <w:rStyle w:val="p"/>
+          <w:rFonts w:ascii="var(--bs-font-monospace)" w:hAnsi="var(--bs-font-monospace)"/>
+          <w:color w:val="212529"/>
+        </w:rPr>
+        <w:t>&gt;&lt;/</w:t>
+      </w:r>
+      <w:r>
+        <w:rPr>
+          <w:rStyle w:val="nt"/>
+          <w:rFonts w:ascii="var(--bs-font-monospace)" w:hAnsi="var(--bs-font-monospace)"/>
+          <w:color w:val="212529"/>
+        </w:rPr>
+        <w:t>script</w:t>
+      </w:r>
+      <w:r>
+        <w:rPr>
+          <w:rStyle w:val="p"/>
+          <w:rFonts w:ascii="var(--bs-font-monospace)" w:hAnsi="var(--bs-font-monospace)"/>
+          <w:color w:val="212529"/>
+        </w:rPr>
+        <w:t>&gt;</w:t>
+      </w:r>
+    </w:p>
+    <w:p>
+      <w:r>
+        <w:t>and put it in the layout.hbs under the {{{body}}} hook</w:t>
+      </w:r>
+    </w:p>
+    <w:p/>
+    <w:p>
+      <w:r>
+        <w:t>Create a subfolder in views called partials and in partials create a file called header.hbs and add the html below in</w:t>
+      </w:r>
+    </w:p>
+    <w:p>
+      <w:r>
+        <w:t xml:space="preserve">Look for component &gt; navbar and copy the html code and put it in the </w:t>
+      </w:r>
+    </w:p>
+    <w:p>
+      <w:hyperlink r:id="rId12" w:history="1">
+        <w:r>
+          <w:rPr>
+            <w:rStyle w:val="Hyperlink"/>
+          </w:rPr>
+          <w:t>https://getbootstrap.com/docs/5.2/components/navbar/#content</w:t>
+        </w:r>
+      </w:hyperlink>
+    </w:p>
+    <w:p/>
+    <w:p>
+      <w:pPr>
+        <w:pStyle w:val="Heading3"/>
+      </w:pPr>
+      <w:r>
+        <w:t>jQuery</w:t>
+      </w:r>
+    </w:p>
+    <w:p>
+      <w:r>
+        <w:t>we are also going to utilize some jQuery, so head over to:</w:t>
+      </w:r>
+    </w:p>
+    <w:p>
+      <w:hyperlink r:id="rId13" w:history="1">
+        <w:r>
+          <w:rPr>
+            <w:rStyle w:val="Hyperlink"/>
+          </w:rPr>
+          <w:t>https://releases.jquery.com/</w:t>
+        </w:r>
+      </w:hyperlink>
+      <w:r>
+        <w:t xml:space="preserve"> and grab the following link:</w:t>
+      </w:r>
+    </w:p>
+    <w:p>
+      <w:pPr>
+        <w:pStyle w:val="TerminalCodeOutput"/>
+        <w:rPr>
+          <w:rFonts w:eastAsia="Times New Roman"/>
+        </w:rPr>
+      </w:pPr>
+      <w:r>
+        <w:rPr>
+          <w:rFonts w:eastAsia="Times New Roman"/>
+        </w:rPr>
+        <w:t>&lt;script src="https://code.jquery.com/jquery-3.6.0.min.js" integrity="sha256-/xUj+3OJU5yExlq6GSYGSHk7tPXikynS7ogEvDej/m4=" crossorigin="anonymous"&gt;&lt;/script&gt;</w:t>
+      </w:r>
+    </w:p>
+    <w:p>
+      <w:pPr>
+        <w:pStyle w:val="TerminalCodeOutput"/>
+        <w:rPr>
+          <w:rFonts w:eastAsia="Times New Roman"/>
+        </w:rPr>
+      </w:pPr>
+      <w:r>
+        <w:rPr>
+          <w:rFonts w:eastAsia="Times New Roman"/>
+        </w:rPr>
+        <w:t>Add it in layout.hbs below the {{{body}}} hook but above the bootstraps link</w:t>
+      </w:r>
+    </w:p>
+    <w:p/>
+    <w:p/>
     <w:sectPr>
-      <w:headerReference w:type="default" r:id="rId12"/>
-      <w:footerReference w:type="default" r:id="rId13"/>
+      <w:headerReference w:type="default" r:id="rId14"/>
+      <w:footerReference w:type="default" r:id="rId15"/>
       <w:pgSz w:w="12240" w:h="15840"/>
       <w:pgMar w:top="720" w:right="720" w:bottom="720" w:left="720" w:header="288" w:footer="288" w:gutter="0"/>
       <w:cols w:space="720"/>
@@ -2474,6 +2701,88 @@
       <w:shd w:val="clear" w:color="auto" w:fill="E1DFDD"/>
     </w:rPr>
   </w:style>
+  <w:style w:type="paragraph" w:styleId="HTMLPreformatted">
+    <w:name w:val="HTML Preformatted"/>
+    <w:basedOn w:val="Normal"/>
+    <w:link w:val="HTMLPreformattedChar"/>
+    <w:uiPriority w:val="99"/>
+    <w:semiHidden/>
+    <w:unhideWhenUsed/>
+    <w:rsid w:val="00636D79"/>
+    <w:pPr>
+      <w:tabs>
+        <w:tab w:val="left" w:pos="916"/>
+        <w:tab w:val="left" w:pos="1832"/>
+        <w:tab w:val="left" w:pos="2748"/>
+        <w:tab w:val="left" w:pos="3664"/>
+        <w:tab w:val="left" w:pos="4580"/>
+        <w:tab w:val="left" w:pos="5496"/>
+        <w:tab w:val="left" w:pos="6412"/>
+        <w:tab w:val="left" w:pos="7328"/>
+        <w:tab w:val="left" w:pos="8244"/>
+        <w:tab w:val="left" w:pos="9160"/>
+        <w:tab w:val="left" w:pos="10076"/>
+        <w:tab w:val="left" w:pos="10992"/>
+        <w:tab w:val="left" w:pos="11908"/>
+        <w:tab w:val="left" w:pos="12824"/>
+        <w:tab w:val="left" w:pos="13740"/>
+        <w:tab w:val="left" w:pos="14656"/>
+      </w:tabs>
+      <w:spacing w:before="0" w:after="0"/>
+    </w:pPr>
+    <w:rPr>
+      <w:rFonts w:ascii="Courier New" w:eastAsia="Times New Roman" w:hAnsi="Courier New" w:cs="Courier New"/>
+      <w:szCs w:val="20"/>
+    </w:rPr>
+  </w:style>
+  <w:style w:type="character" w:customStyle="1" w:styleId="HTMLPreformattedChar">
+    <w:name w:val="HTML Preformatted Char"/>
+    <w:basedOn w:val="DefaultParagraphFont"/>
+    <w:link w:val="HTMLPreformatted"/>
+    <w:uiPriority w:val="99"/>
+    <w:semiHidden/>
+    <w:rsid w:val="00636D79"/>
+    <w:rPr>
+      <w:rFonts w:ascii="Courier New" w:eastAsia="Times New Roman" w:hAnsi="Courier New" w:cs="Courier New"/>
+      <w:sz w:val="20"/>
+      <w:szCs w:val="20"/>
+    </w:rPr>
+  </w:style>
+  <w:style w:type="character" w:customStyle="1" w:styleId="cl">
+    <w:name w:val="cl"/>
+    <w:basedOn w:val="DefaultParagraphFont"/>
+    <w:rsid w:val="00636D79"/>
+  </w:style>
+  <w:style w:type="character" w:customStyle="1" w:styleId="c">
+    <w:name w:val="c"/>
+    <w:basedOn w:val="DefaultParagraphFont"/>
+    <w:rsid w:val="00636D79"/>
+  </w:style>
+  <w:style w:type="character" w:customStyle="1" w:styleId="p">
+    <w:name w:val="p"/>
+    <w:basedOn w:val="DefaultParagraphFont"/>
+    <w:rsid w:val="00636D79"/>
+  </w:style>
+  <w:style w:type="character" w:customStyle="1" w:styleId="nt">
+    <w:name w:val="nt"/>
+    <w:basedOn w:val="DefaultParagraphFont"/>
+    <w:rsid w:val="00636D79"/>
+  </w:style>
+  <w:style w:type="character" w:customStyle="1" w:styleId="na">
+    <w:name w:val="na"/>
+    <w:basedOn w:val="DefaultParagraphFont"/>
+    <w:rsid w:val="00636D79"/>
+  </w:style>
+  <w:style w:type="character" w:customStyle="1" w:styleId="o">
+    <w:name w:val="o"/>
+    <w:basedOn w:val="DefaultParagraphFont"/>
+    <w:rsid w:val="00636D79"/>
+  </w:style>
+  <w:style w:type="character" w:customStyle="1" w:styleId="s">
+    <w:name w:val="s"/>
+    <w:basedOn w:val="DefaultParagraphFont"/>
+    <w:rsid w:val="00636D79"/>
+  </w:style>
 </w:styles>
 </file>
 
@@ -2626,6 +2935,14 @@
     <w:pitch w:val="variable"/>
     <w:sig w:usb0="E4002EFF" w:usb1="C000247B" w:usb2="00000009" w:usb3="00000000" w:csb0="000001FF" w:csb1="00000000"/>
   </w:font>
+  <w:font w:name="var(--bs-font-monospace)">
+    <w:altName w:val="Cambria"/>
+    <w:panose1 w:val="00000000000000000000"/>
+    <w:charset w:val="00"/>
+    <w:family w:val="roman"/>
+    <w:notTrueType/>
+    <w:pitch w:val="default"/>
+  </w:font>
 </w:fonts>
 </file>
 
@@ -2645,8 +2962,8 @@
   </w:compat>
   <w:rsids>
     <w:rsidRoot w:val="00A406E3"/>
-    <w:rsid w:val="009F5545"/>
     <w:rsid w:val="00A406E3"/>
+    <w:rsid w:val="00EE3549"/>
   </w:rsids>
   <m:mathPr>
     <m:mathFont m:val="Cambria Math"/>

</xml_diff>

<commit_message>
Header for Page is looking good with bootstrap - just need little more work
</commit_message>
<xml_diff>
--- a/MyShoppingCart-NOTE.docx
+++ b/MyShoppingCart-NOTE.docx
@@ -813,10 +813,6 @@
         <w:t>This means our localhosts server is working as intended.</w:t>
       </w:r>
     </w:p>
-    <w:p/>
-    <w:p/>
-    <w:p/>
-    <w:p/>
     <w:p>
       <w:pPr>
         <w:pStyle w:val="Heading2"/>
@@ -828,6 +824,10 @@
         <w:t>ES</w:t>
       </w:r>
     </w:p>
+    <w:p/>
+    <w:p/>
+    <w:p/>
+    <w:p/>
     <w:p/>
     <w:p/>
     <w:p/>
@@ -1167,6 +1167,560 @@
         <w:t>Add it in layout.hbs below the {{{body}}} hook but above the bootstraps link</w:t>
       </w:r>
     </w:p>
+    <w:p>
+      <w:pPr>
+        <w:pStyle w:val="TerminalCodeOutput"/>
+        <w:rPr>
+          <w:rFonts w:eastAsia="Times New Roman"/>
+        </w:rPr>
+      </w:pPr>
+    </w:p>
+    <w:p>
+      <w:pPr>
+        <w:pStyle w:val="Heading3"/>
+        <w:rPr>
+          <w:rFonts w:eastAsia="Times New Roman"/>
+        </w:rPr>
+      </w:pPr>
+      <w:r>
+        <w:rPr>
+          <w:rFonts w:eastAsia="Times New Roman"/>
+        </w:rPr>
+        <w:t>Implementing/including the header.hbs into other files (index.hbs, layout.hbs)</w:t>
+      </w:r>
+    </w:p>
+    <w:p>
+      <w:r>
+        <w:t>Open another terminal to avoid interrupting the server terminal and type in:</w:t>
+      </w:r>
+    </w:p>
+    <w:p>
+      <w:pPr>
+        <w:pStyle w:val="TerminalCodeInput"/>
+      </w:pPr>
+      <w:r>
+        <w:t>TERMINAL: npm install –save express-handlebars</w:t>
+      </w:r>
+      <w:r>
+        <w:t xml:space="preserve"> </w:t>
+      </w:r>
+    </w:p>
+    <w:p>
+      <w:pPr>
+        <w:pStyle w:val="TerminalCodeInput"/>
+      </w:pPr>
+      <w:r>
+        <w:t>// this will installing another handle</w:t>
+      </w:r>
+      <w:r>
+        <w:t>b</w:t>
+      </w:r>
+      <w:r>
+        <w:t>ars templating</w:t>
+      </w:r>
+      <w:r>
+        <w:t xml:space="preserve"> engine 3</w:t>
+      </w:r>
+      <w:r>
+        <w:rPr>
+          <w:vertAlign w:val="superscript"/>
+        </w:rPr>
+        <w:t>rd</w:t>
+      </w:r>
+      <w:r>
+        <w:t xml:space="preserve">-party package which </w:t>
+      </w:r>
+      <w:r>
+        <w:t>offers more features than the buit-in one</w:t>
+      </w:r>
+    </w:p>
+    <w:p/>
+    <w:p>
+      <w:r>
+        <w:t>Open app.js and created a new variable/const as below:</w:t>
+      </w:r>
+    </w:p>
+    <w:p>
+      <w:pPr>
+        <w:pStyle w:val="TerminalCodeInput"/>
+        <w:rPr>
+          <w:rFonts w:eastAsia="Times New Roman"/>
+          <w:color w:val="D4D4D4"/>
+        </w:rPr>
+      </w:pPr>
+      <w:r>
+        <w:rPr>
+          <w:rFonts w:eastAsia="Times New Roman"/>
+          <w:color w:val="569CD6"/>
+        </w:rPr>
+        <w:t>const</w:t>
+      </w:r>
+      <w:r>
+        <w:rPr>
+          <w:rFonts w:eastAsia="Times New Roman"/>
+          <w:color w:val="D4D4D4"/>
+        </w:rPr>
+        <w:t xml:space="preserve"> </w:t>
+      </w:r>
+      <w:r>
+        <w:rPr>
+          <w:rFonts w:eastAsia="Times New Roman"/>
+          <w:color w:val="4FC1FF"/>
+        </w:rPr>
+        <w:t>expressHbs</w:t>
+      </w:r>
+      <w:r>
+        <w:rPr>
+          <w:rFonts w:eastAsia="Times New Roman"/>
+          <w:color w:val="D4D4D4"/>
+        </w:rPr>
+        <w:t xml:space="preserve"> = </w:t>
+      </w:r>
+      <w:r>
+        <w:rPr>
+          <w:rFonts w:eastAsia="Times New Roman"/>
+          <w:color w:val="DCDCAA"/>
+        </w:rPr>
+        <w:t>require</w:t>
+      </w:r>
+      <w:r>
+        <w:rPr>
+          <w:rFonts w:eastAsia="Times New Roman"/>
+          <w:color w:val="D4D4D4"/>
+        </w:rPr>
+        <w:t>(</w:t>
+      </w:r>
+      <w:r>
+        <w:rPr>
+          <w:rFonts w:eastAsia="Times New Roman"/>
+        </w:rPr>
+        <w:t>'express-handlebars'</w:t>
+      </w:r>
+      <w:r>
+        <w:rPr>
+          <w:rFonts w:eastAsia="Times New Roman"/>
+          <w:color w:val="D4D4D4"/>
+        </w:rPr>
+        <w:t>)</w:t>
+      </w:r>
+    </w:p>
+    <w:p/>
+    <w:p>
+      <w:r>
+        <w:t>and go down to where the view engine set up and replace the following code:</w:t>
+      </w:r>
+    </w:p>
+    <w:p>
+      <w:pPr>
+        <w:pStyle w:val="TerminalCodeInput"/>
+        <w:rPr>
+          <w:rFonts w:eastAsia="Times New Roman"/>
+          <w:color w:val="D4D4D4"/>
+        </w:rPr>
+      </w:pPr>
+      <w:r>
+        <w:rPr>
+          <w:rFonts w:eastAsia="Times New Roman"/>
+          <w:color w:val="4FC1FF"/>
+        </w:rPr>
+        <w:t>app</w:t>
+      </w:r>
+      <w:r>
+        <w:rPr>
+          <w:rFonts w:eastAsia="Times New Roman"/>
+          <w:color w:val="D4D4D4"/>
+        </w:rPr>
+        <w:t>.</w:t>
+      </w:r>
+      <w:r>
+        <w:rPr>
+          <w:rFonts w:eastAsia="Times New Roman"/>
+          <w:color w:val="DCDCAA"/>
+        </w:rPr>
+        <w:t>set</w:t>
+      </w:r>
+      <w:r>
+        <w:rPr>
+          <w:rFonts w:eastAsia="Times New Roman"/>
+          <w:color w:val="D4D4D4"/>
+        </w:rPr>
+        <w:t>(</w:t>
+      </w:r>
+      <w:r>
+        <w:rPr>
+          <w:rFonts w:eastAsia="Times New Roman"/>
+        </w:rPr>
+        <w:t>'views'</w:t>
+      </w:r>
+      <w:r>
+        <w:rPr>
+          <w:rFonts w:eastAsia="Times New Roman"/>
+          <w:color w:val="D4D4D4"/>
+        </w:rPr>
+        <w:t xml:space="preserve">, </w:t>
+      </w:r>
+      <w:r>
+        <w:rPr>
+          <w:rFonts w:eastAsia="Times New Roman"/>
+          <w:color w:val="4FC1FF"/>
+        </w:rPr>
+        <w:t>path</w:t>
+      </w:r>
+      <w:r>
+        <w:rPr>
+          <w:rFonts w:eastAsia="Times New Roman"/>
+          <w:color w:val="D4D4D4"/>
+        </w:rPr>
+        <w:t>.</w:t>
+      </w:r>
+      <w:r>
+        <w:rPr>
+          <w:rFonts w:eastAsia="Times New Roman"/>
+          <w:color w:val="DCDCAA"/>
+        </w:rPr>
+        <w:t>join</w:t>
+      </w:r>
+      <w:r>
+        <w:rPr>
+          <w:rFonts w:eastAsia="Times New Roman"/>
+          <w:color w:val="D4D4D4"/>
+        </w:rPr>
+        <w:t>(</w:t>
+      </w:r>
+      <w:r>
+        <w:rPr>
+          <w:rFonts w:eastAsia="Times New Roman"/>
+          <w:color w:val="9CDCFE"/>
+        </w:rPr>
+        <w:t>__dirname</w:t>
+      </w:r>
+      <w:r>
+        <w:rPr>
+          <w:rFonts w:eastAsia="Times New Roman"/>
+          <w:color w:val="D4D4D4"/>
+        </w:rPr>
+        <w:t xml:space="preserve">, </w:t>
+      </w:r>
+      <w:r>
+        <w:rPr>
+          <w:rFonts w:eastAsia="Times New Roman"/>
+        </w:rPr>
+        <w:t>'views'</w:t>
+      </w:r>
+      <w:r>
+        <w:rPr>
+          <w:rFonts w:eastAsia="Times New Roman"/>
+          <w:color w:val="D4D4D4"/>
+        </w:rPr>
+        <w:t>));</w:t>
+      </w:r>
+    </w:p>
+    <w:p>
+      <w:r>
+        <w:t>with:</w:t>
+      </w:r>
+    </w:p>
+    <w:p>
+      <w:pPr>
+        <w:pStyle w:val="TerminalCodeInput"/>
+        <w:rPr>
+          <w:rFonts w:eastAsia="Times New Roman"/>
+          <w:color w:val="D4D4D4"/>
+        </w:rPr>
+      </w:pPr>
+      <w:r>
+        <w:rPr>
+          <w:rFonts w:eastAsia="Times New Roman"/>
+          <w:color w:val="4FC1FF"/>
+        </w:rPr>
+        <w:t>app</w:t>
+      </w:r>
+      <w:r>
+        <w:rPr>
+          <w:rFonts w:eastAsia="Times New Roman"/>
+          <w:color w:val="D4D4D4"/>
+        </w:rPr>
+        <w:t>.</w:t>
+      </w:r>
+      <w:r>
+        <w:rPr>
+          <w:rFonts w:eastAsia="Times New Roman"/>
+          <w:color w:val="DCDCAA"/>
+        </w:rPr>
+        <w:t>engine</w:t>
+      </w:r>
+      <w:r>
+        <w:rPr>
+          <w:rFonts w:eastAsia="Times New Roman"/>
+          <w:color w:val="D4D4D4"/>
+        </w:rPr>
+        <w:t>(</w:t>
+      </w:r>
+      <w:r>
+        <w:rPr>
+          <w:rFonts w:eastAsia="Times New Roman"/>
+          <w:color w:val="CE9178"/>
+        </w:rPr>
+        <w:t>'.hbs'</w:t>
+      </w:r>
+      <w:r>
+        <w:rPr>
+          <w:rFonts w:eastAsia="Times New Roman"/>
+          <w:color w:val="D4D4D4"/>
+        </w:rPr>
+        <w:t xml:space="preserve">, </w:t>
+      </w:r>
+      <w:r>
+        <w:rPr>
+          <w:rFonts w:eastAsia="Times New Roman"/>
+          <w:color w:val="DCDCAA"/>
+        </w:rPr>
+        <w:t>expressHbs</w:t>
+      </w:r>
+      <w:r>
+        <w:rPr>
+          <w:rFonts w:eastAsia="Times New Roman"/>
+          <w:color w:val="D4D4D4"/>
+        </w:rPr>
+        <w:t>({</w:t>
+      </w:r>
+      <w:r>
+        <w:rPr>
+          <w:rFonts w:eastAsia="Times New Roman"/>
+        </w:rPr>
+        <w:t>defaultLayout:</w:t>
+      </w:r>
+      <w:r>
+        <w:rPr>
+          <w:rFonts w:eastAsia="Times New Roman"/>
+          <w:color w:val="D4D4D4"/>
+        </w:rPr>
+        <w:t xml:space="preserve"> </w:t>
+      </w:r>
+      <w:r>
+        <w:rPr>
+          <w:rFonts w:eastAsia="Times New Roman"/>
+          <w:color w:val="CE9178"/>
+        </w:rPr>
+        <w:t>'</w:t>
+      </w:r>
+      <w:r>
+        <w:rPr>
+          <w:rFonts w:eastAsia="Times New Roman"/>
+          <w:color w:val="CE9178"/>
+        </w:rPr>
+        <w:t>l</w:t>
+      </w:r>
+      <w:r>
+        <w:rPr>
+          <w:rFonts w:eastAsia="Times New Roman"/>
+          <w:color w:val="CE9178"/>
+        </w:rPr>
+        <w:t>ayout'</w:t>
+      </w:r>
+      <w:r>
+        <w:rPr>
+          <w:rFonts w:eastAsia="Times New Roman"/>
+          <w:color w:val="D4D4D4"/>
+        </w:rPr>
+        <w:t xml:space="preserve">, </w:t>
+      </w:r>
+      <w:r>
+        <w:rPr>
+          <w:rFonts w:eastAsia="Times New Roman"/>
+        </w:rPr>
+        <w:t>extname:</w:t>
+      </w:r>
+      <w:r>
+        <w:rPr>
+          <w:rFonts w:eastAsia="Times New Roman"/>
+          <w:color w:val="D4D4D4"/>
+        </w:rPr>
+        <w:t xml:space="preserve"> </w:t>
+      </w:r>
+      <w:r>
+        <w:rPr>
+          <w:rFonts w:eastAsia="Times New Roman"/>
+          <w:color w:val="CE9178"/>
+        </w:rPr>
+        <w:t>'.hbs'</w:t>
+      </w:r>
+      <w:r>
+        <w:rPr>
+          <w:rFonts w:eastAsia="Times New Roman"/>
+          <w:color w:val="D4D4D4"/>
+        </w:rPr>
+        <w:t>}))</w:t>
+      </w:r>
+    </w:p>
+    <w:p/>
+    <w:p>
+      <w:r>
+        <w:lastRenderedPageBreak/>
+        <w:t>and then change some code from below line:</w:t>
+      </w:r>
+    </w:p>
+    <w:p>
+      <w:pPr>
+        <w:pStyle w:val="TerminalCodeInput"/>
+        <w:rPr>
+          <w:rFonts w:eastAsia="Times New Roman"/>
+          <w:color w:val="D4D4D4"/>
+        </w:rPr>
+      </w:pPr>
+      <w:r>
+        <w:rPr>
+          <w:rFonts w:eastAsia="Times New Roman"/>
+          <w:color w:val="4FC1FF"/>
+        </w:rPr>
+        <w:t>app</w:t>
+      </w:r>
+      <w:r>
+        <w:rPr>
+          <w:rFonts w:eastAsia="Times New Roman"/>
+          <w:color w:val="D4D4D4"/>
+        </w:rPr>
+        <w:t>.</w:t>
+      </w:r>
+      <w:r>
+        <w:rPr>
+          <w:rFonts w:eastAsia="Times New Roman"/>
+          <w:color w:val="DCDCAA"/>
+        </w:rPr>
+        <w:t>set</w:t>
+      </w:r>
+      <w:r>
+        <w:rPr>
+          <w:rFonts w:eastAsia="Times New Roman"/>
+          <w:color w:val="D4D4D4"/>
+        </w:rPr>
+        <w:t>(</w:t>
+      </w:r>
+      <w:r>
+        <w:rPr>
+          <w:rFonts w:eastAsia="Times New Roman"/>
+        </w:rPr>
+        <w:t>'view engine'</w:t>
+      </w:r>
+      <w:r>
+        <w:rPr>
+          <w:rFonts w:eastAsia="Times New Roman"/>
+          <w:color w:val="D4D4D4"/>
+        </w:rPr>
+        <w:t xml:space="preserve">, </w:t>
+      </w:r>
+      <w:r>
+        <w:rPr>
+          <w:rFonts w:eastAsia="Times New Roman"/>
+        </w:rPr>
+        <w:t>'hbs'</w:t>
+      </w:r>
+      <w:r>
+        <w:rPr>
+          <w:rFonts w:eastAsia="Times New Roman"/>
+          <w:color w:val="D4D4D4"/>
+        </w:rPr>
+        <w:t>);</w:t>
+      </w:r>
+    </w:p>
+    <w:p>
+      <w:r>
+        <w:t>to:</w:t>
+      </w:r>
+    </w:p>
+    <w:p>
+      <w:pPr>
+        <w:pStyle w:val="TerminalCodeInput"/>
+        <w:rPr>
+          <w:rFonts w:eastAsia="Times New Roman"/>
+          <w:color w:val="D4D4D4"/>
+        </w:rPr>
+      </w:pPr>
+      <w:r>
+        <w:rPr>
+          <w:rFonts w:eastAsia="Times New Roman"/>
+          <w:color w:val="4FC1FF"/>
+        </w:rPr>
+        <w:t>app</w:t>
+      </w:r>
+      <w:r>
+        <w:rPr>
+          <w:rFonts w:eastAsia="Times New Roman"/>
+          <w:color w:val="D4D4D4"/>
+        </w:rPr>
+        <w:t>.</w:t>
+      </w:r>
+      <w:r>
+        <w:rPr>
+          <w:rFonts w:eastAsia="Times New Roman"/>
+          <w:color w:val="DCDCAA"/>
+        </w:rPr>
+        <w:t>set</w:t>
+      </w:r>
+      <w:r>
+        <w:rPr>
+          <w:rFonts w:eastAsia="Times New Roman"/>
+          <w:color w:val="D4D4D4"/>
+        </w:rPr>
+        <w:t>(</w:t>
+      </w:r>
+      <w:r>
+        <w:rPr>
+          <w:rFonts w:eastAsia="Times New Roman"/>
+        </w:rPr>
+        <w:t>'view engine'</w:t>
+      </w:r>
+      <w:r>
+        <w:rPr>
+          <w:rFonts w:eastAsia="Times New Roman"/>
+          <w:color w:val="D4D4D4"/>
+        </w:rPr>
+        <w:t xml:space="preserve">, </w:t>
+      </w:r>
+      <w:r>
+        <w:rPr>
+          <w:rFonts w:eastAsia="Times New Roman"/>
+        </w:rPr>
+        <w:t>'</w:t>
+      </w:r>
+      <w:r>
+        <w:rPr>
+          <w:rFonts w:eastAsia="Times New Roman"/>
+        </w:rPr>
+        <w:t>.</w:t>
+      </w:r>
+      <w:r>
+        <w:rPr>
+          <w:rFonts w:eastAsia="Times New Roman"/>
+        </w:rPr>
+        <w:t>hbs'</w:t>
+      </w:r>
+      <w:r>
+        <w:rPr>
+          <w:rFonts w:eastAsia="Times New Roman"/>
+          <w:color w:val="D4D4D4"/>
+        </w:rPr>
+        <w:t>);</w:t>
+      </w:r>
+    </w:p>
+    <w:p/>
+    <w:p>
+      <w:pPr>
+        <w:pStyle w:val="Heading3"/>
+      </w:pPr>
+      <w:r>
+        <w:t>LAYOUT:</w:t>
+      </w:r>
+    </w:p>
+    <w:p>
+      <w:r>
+        <w:t xml:space="preserve">In the view folder… create a subfolder called layouts and in this layout folder move the layout.hbs in there </w:t>
+      </w:r>
+    </w:p>
+    <w:p/>
+    <w:p/>
+    <w:p/>
+    <w:p/>
     <w:p/>
     <w:p/>
     <w:sectPr>
@@ -2963,7 +3517,7 @@
   <w:rsids>
     <w:rsidRoot w:val="00A406E3"/>
     <w:rsid w:val="00A406E3"/>
-    <w:rsid w:val="00EE3549"/>
+    <w:rsid w:val="00E1628D"/>
   </w:rsids>
   <m:mathPr>
     <m:mathFont m:val="Cambria Math"/>

</xml_diff>

<commit_message>
Adding and removing features from header - implementing font Awesome and icons.
</commit_message>
<xml_diff>
--- a/MyShoppingCart-NOTE.docx
+++ b/MyShoppingCart-NOTE.docx
@@ -1714,7 +1714,67 @@
     </w:p>
     <w:p>
       <w:r>
-        <w:t xml:space="preserve">In the view folder… create a subfolder called layouts and in this layout folder move the layout.hbs in there </w:t>
+        <w:t>In the view folder… create a subfolder called layouts and in this layout folder move the layout.hbs in there</w:t>
+      </w:r>
+    </w:p>
+    <w:p>
+      <w:r>
+        <w:t xml:space="preserve">layout.hbs: </w:t>
+      </w:r>
+    </w:p>
+    <w:p>
+      <w:r>
+        <w:t>below the &lt;body&gt; element and above the {{{body}}} hook type in</w:t>
+      </w:r>
+    </w:p>
+    <w:p>
+      <w:r>
+        <w:rPr>
+          <w:rStyle w:val="TerminalCodeOutputChar"/>
+        </w:rPr>
+        <w:t>{{&gt;</w:t>
+      </w:r>
+      <w:r>
+        <w:rPr>
+          <w:rStyle w:val="TerminalCodeOutputChar"/>
+        </w:rPr>
+        <w:t xml:space="preserve"> </w:t>
+      </w:r>
+      <w:r>
+        <w:rPr>
+          <w:rStyle w:val="TerminalCodeOutputChar"/>
+        </w:rPr>
+        <w:t>header</w:t>
+      </w:r>
+      <w:r>
+        <w:rPr>
+          <w:rStyle w:val="TerminalCodeOutputChar"/>
+        </w:rPr>
+        <w:t xml:space="preserve"> </w:t>
+      </w:r>
+      <w:r>
+        <w:rPr>
+          <w:rStyle w:val="TerminalCodeOutputChar"/>
+        </w:rPr>
+        <w:t>}}</w:t>
+      </w:r>
+      <w:r>
+        <w:t xml:space="preserve"> </w:t>
+      </w:r>
+    </w:p>
+    <w:p>
+      <w:r>
+        <w:t>// specifying the partials I was to include – in this case the header</w:t>
+      </w:r>
+    </w:p>
+    <w:p>
+      <w:r>
+        <w:t>Save and refresh the page… now we can see the html is being populated by bootstrap and header.hbs</w:t>
+      </w:r>
+    </w:p>
+    <w:p>
+      <w:r>
+        <w:t xml:space="preserve"> </w:t>
       </w:r>
     </w:p>
     <w:p/>
@@ -3516,8 +3576,8 @@
   </w:compat>
   <w:rsids>
     <w:rsidRoot w:val="00A406E3"/>
+    <w:rsid w:val="00937EC0"/>
     <w:rsid w:val="00A406E3"/>
-    <w:rsid w:val="00E1628D"/>
   </w:rsids>
   <m:mathPr>
     <m:mathFont m:val="Cambria Math"/>

</xml_diff>

<commit_message>
Working on Shopping List Items now for the front end.
</commit_message>
<xml_diff>
--- a/MyShoppingCart-NOTE.docx
+++ b/MyShoppingCart-NOTE.docx
@@ -37,9 +37,11 @@
           <w:numId w:val="3"/>
         </w:numPr>
       </w:pPr>
+      <w:proofErr w:type="spellStart"/>
       <w:r>
         <w:t>VSCode</w:t>
       </w:r>
+      <w:proofErr w:type="spellEnd"/>
     </w:p>
     <w:p/>
     <w:p>
@@ -69,13 +71,26 @@
     </w:p>
     <w:p>
       <w:r>
-        <w:t>echo "# MyShoppingCart" &gt;&gt; README.md</w:t>
-      </w:r>
-    </w:p>
-    <w:p>
-      <w:r>
-        <w:t>git init</w:t>
-      </w:r>
+        <w:t xml:space="preserve">echo "# </w:t>
+      </w:r>
+      <w:proofErr w:type="spellStart"/>
+      <w:r>
+        <w:t>MyShoppingCart</w:t>
+      </w:r>
+      <w:proofErr w:type="spellEnd"/>
+      <w:r>
+        <w:t>" &gt;&gt; README.md</w:t>
+      </w:r>
+    </w:p>
+    <w:p>
+      <w:r>
+        <w:t xml:space="preserve">git </w:t>
+      </w:r>
+      <w:proofErr w:type="spellStart"/>
+      <w:r>
+        <w:t>init</w:t>
+      </w:r>
+      <w:proofErr w:type="spellEnd"/>
     </w:p>
     <w:p>
       <w:r>
@@ -249,8 +264,12 @@
     <w:p>
       <w:r>
         <w:tab/>
+      </w:r>
+      <w:proofErr w:type="spellStart"/>
+      <w:r>
         <w:t>Nodemon</w:t>
       </w:r>
+      <w:proofErr w:type="spellEnd"/>
     </w:p>
     <w:p>
       <w:r>
@@ -291,7 +310,15 @@
         <w:t>TERMINAL</w:t>
       </w:r>
       <w:r>
-        <w:t xml:space="preserve"> (VSCode) – root directory of the project:</w:t>
+        <w:t xml:space="preserve"> (</w:t>
+      </w:r>
+      <w:proofErr w:type="spellStart"/>
+      <w:r>
+        <w:t>VSCode</w:t>
+      </w:r>
+      <w:proofErr w:type="spellEnd"/>
+      <w:r>
+        <w:t>) – root directory of the project:</w:t>
       </w:r>
     </w:p>
     <w:p>
@@ -304,8 +331,13 @@
       <w:r>
         <w:t xml:space="preserve">TERMINAL: </w:t>
       </w:r>
-      <w:r>
-        <w:t xml:space="preserve">npm install </w:t>
+      <w:proofErr w:type="spellStart"/>
+      <w:r>
+        <w:t>npm</w:t>
+      </w:r>
+      <w:proofErr w:type="spellEnd"/>
+      <w:r>
+        <w:t xml:space="preserve"> install </w:t>
       </w:r>
       <w:r>
         <w:rPr>
@@ -470,14 +502,24 @@
         <w:t xml:space="preserve">TERMINAL: </w:t>
       </w:r>
       <w:r>
-        <w:t xml:space="preserve">express MyShoppingCart </w:t>
+        <w:t xml:space="preserve">express </w:t>
+      </w:r>
+      <w:proofErr w:type="spellStart"/>
+      <w:r>
+        <w:t>MyShoppingCart</w:t>
+      </w:r>
+      <w:proofErr w:type="spellEnd"/>
+      <w:r>
+        <w:t xml:space="preserve"> </w:t>
       </w:r>
       <w:r>
         <w:t>–</w:t>
       </w:r>
+      <w:proofErr w:type="spellStart"/>
       <w:r>
         <w:t>hbs</w:t>
       </w:r>
+      <w:proofErr w:type="spellEnd"/>
     </w:p>
     <w:p>
       <w:pPr>
@@ -549,7 +591,15 @@
         <w:t xml:space="preserve">It </w:t>
       </w:r>
       <w:r>
-        <w:t xml:space="preserve">created the project folder called MyShoppingCart and </w:t>
+        <w:t xml:space="preserve">created the project folder called </w:t>
+      </w:r>
+      <w:proofErr w:type="spellStart"/>
+      <w:r>
+        <w:t>MyShoppingCart</w:t>
+      </w:r>
+      <w:proofErr w:type="spellEnd"/>
+      <w:r>
+        <w:t xml:space="preserve"> and </w:t>
       </w:r>
       <w:r>
         <w:t>installed the following</w:t>
@@ -572,7 +622,23 @@
         <w:tab/>
       </w:r>
       <w:r>
-        <w:t>Handlebars – generate the views folders with 3 files that end with the .hbs extension which is short for hanglebars:</w:t>
+        <w:t>Handlebars – generate the views folders with 3 files that end with the .</w:t>
+      </w:r>
+      <w:proofErr w:type="spellStart"/>
+      <w:r>
+        <w:t>hbs</w:t>
+      </w:r>
+      <w:proofErr w:type="spellEnd"/>
+      <w:r>
+        <w:t xml:space="preserve"> extension which is short for </w:t>
+      </w:r>
+      <w:proofErr w:type="spellStart"/>
+      <w:r>
+        <w:t>hanglebars</w:t>
+      </w:r>
+      <w:proofErr w:type="spellEnd"/>
+      <w:r>
+        <w:t>:</w:t>
       </w:r>
     </w:p>
     <w:p>
@@ -584,8 +650,13 @@
         </w:numPr>
         <w:ind w:left="1260"/>
       </w:pPr>
-      <w:r>
-        <w:t>error.hbs – this file handle all the error message in the browser</w:t>
+      <w:proofErr w:type="spellStart"/>
+      <w:r>
+        <w:t>error.hbs</w:t>
+      </w:r>
+      <w:proofErr w:type="spellEnd"/>
+      <w:r>
+        <w:t xml:space="preserve"> – this file handle all the error message in the browser</w:t>
       </w:r>
     </w:p>
     <w:p>
@@ -597,8 +668,13 @@
         </w:numPr>
         <w:ind w:left="1260"/>
       </w:pPr>
-      <w:r>
-        <w:t xml:space="preserve">index.hbs - </w:t>
+      <w:proofErr w:type="spellStart"/>
+      <w:r>
+        <w:t>index.hbs</w:t>
+      </w:r>
+      <w:proofErr w:type="spellEnd"/>
+      <w:r>
+        <w:t xml:space="preserve"> - </w:t>
       </w:r>
     </w:p>
     <w:p>
@@ -610,8 +686,13 @@
         </w:numPr>
         <w:ind w:left="1260"/>
       </w:pPr>
-      <w:r>
-        <w:t>layout.hbs – hold the default html skeleton – will render the contents in the {{{body}}} part in the file</w:t>
+      <w:proofErr w:type="spellStart"/>
+      <w:r>
+        <w:t>layout.hbs</w:t>
+      </w:r>
+      <w:proofErr w:type="spellEnd"/>
+      <w:r>
+        <w:t xml:space="preserve"> – hold the default html skeleton – will render the contents in the {{{body}}} part in the file</w:t>
       </w:r>
     </w:p>
     <w:p>
@@ -646,9 +727,11 @@
       <w:r>
         <w:t xml:space="preserve">cd </w:t>
       </w:r>
+      <w:proofErr w:type="spellStart"/>
       <w:r>
         <w:t>MyShoppingList</w:t>
       </w:r>
+      <w:proofErr w:type="spellEnd"/>
     </w:p>
     <w:p>
       <w:pPr>
@@ -669,8 +752,13 @@
       <w:r>
         <w:t xml:space="preserve">: </w:t>
       </w:r>
-      <w:r>
-        <w:t>npm install</w:t>
+      <w:proofErr w:type="spellStart"/>
+      <w:r>
+        <w:t>npm</w:t>
+      </w:r>
+      <w:proofErr w:type="spellEnd"/>
+      <w:r>
+        <w:t xml:space="preserve"> install</w:t>
       </w:r>
     </w:p>
     <w:p>
@@ -688,12 +776,21 @@
       <w:r>
         <w:t xml:space="preserve">TERMINAL: </w:t>
       </w:r>
+      <w:proofErr w:type="spellStart"/>
       <w:r>
         <w:rPr>
           <w:b/>
           <w:bCs/>
         </w:rPr>
-        <w:t>npm start</w:t>
+        <w:t>npm</w:t>
+      </w:r>
+      <w:proofErr w:type="spellEnd"/>
+      <w:r>
+        <w:rPr>
+          <w:b/>
+          <w:bCs/>
+        </w:rPr>
+        <w:t xml:space="preserve"> start</w:t>
       </w:r>
       <w:r>
         <w:t xml:space="preserve"> // to start the server which is a little script provided by express-generator</w:t>
@@ -861,7 +958,15 @@
     </w:p>
     <w:p>
       <w:r>
-        <w:t>Allow user to go to user account signin/logout and shopping cart.</w:t>
+        <w:t xml:space="preserve">Allow user to go to user account </w:t>
+      </w:r>
+      <w:proofErr w:type="spellStart"/>
+      <w:r>
+        <w:t>signin</w:t>
+      </w:r>
+      <w:proofErr w:type="spellEnd"/>
+      <w:r>
+        <w:t>/logout and shopping cart.</w:t>
       </w:r>
     </w:p>
     <w:p>
@@ -909,12 +1014,48 @@
         <w:rPr>
           <w:rFonts w:eastAsia="Times New Roman"/>
         </w:rPr>
-        <w:t>&lt;link href="https://cdn.jsdelivr.net/npm/bootstrap@5.2.0-beta1/dist/css/bootstrap.min.css" rel="stylesheet" integrity="sha384-0evHe/X+R7YkIZDRvuzKMRqM+OrBnVFBL6DOitfPri4tjfHxaWutUpFmBp4vmVor" crossorigin="anonymous"&gt;</w:t>
-      </w:r>
-    </w:p>
-    <w:p>
-      <w:r>
-        <w:t>and put it in the layout.hbs above the link element in the header.</w:t>
+        <w:t xml:space="preserve">&lt;link href="https://cdn.jsdelivr.net/npm/bootstrap@5.2.0-beta1/dist/css/bootstrap.min.css" </w:t>
+      </w:r>
+      <w:proofErr w:type="spellStart"/>
+      <w:r>
+        <w:rPr>
+          <w:rFonts w:eastAsia="Times New Roman"/>
+        </w:rPr>
+        <w:t>rel</w:t>
+      </w:r>
+      <w:proofErr w:type="spellEnd"/>
+      <w:r>
+        <w:rPr>
+          <w:rFonts w:eastAsia="Times New Roman"/>
+        </w:rPr>
+        <w:t xml:space="preserve">="stylesheet" integrity="sha384-0evHe/X+R7YkIZDRvuzKMRqM+OrBnVFBL6DOitfPri4tjfHxaWutUpFmBp4vmVor" </w:t>
+      </w:r>
+      <w:proofErr w:type="spellStart"/>
+      <w:r>
+        <w:rPr>
+          <w:rFonts w:eastAsia="Times New Roman"/>
+        </w:rPr>
+        <w:t>crossorigin</w:t>
+      </w:r>
+      <w:proofErr w:type="spellEnd"/>
+      <w:r>
+        <w:rPr>
+          <w:rFonts w:eastAsia="Times New Roman"/>
+        </w:rPr>
+        <w:t>="anonymous"&gt;</w:t>
+      </w:r>
+    </w:p>
+    <w:p>
+      <w:r>
+        <w:t xml:space="preserve">and put it in the </w:t>
+      </w:r>
+      <w:proofErr w:type="spellStart"/>
+      <w:r>
+        <w:t>layout.hbs</w:t>
+      </w:r>
+      <w:proofErr w:type="spellEnd"/>
+      <w:r>
+        <w:t xml:space="preserve"> above the link element in the header.</w:t>
       </w:r>
     </w:p>
     <w:p/>
@@ -1037,6 +1178,7 @@
         </w:rPr>
         <w:t xml:space="preserve"> </w:t>
       </w:r>
+      <w:proofErr w:type="spellStart"/>
       <w:r>
         <w:rPr>
           <w:rStyle w:val="na"/>
@@ -1045,6 +1187,7 @@
         </w:rPr>
         <w:t>crossorigin</w:t>
       </w:r>
+      <w:proofErr w:type="spellEnd"/>
       <w:r>
         <w:rPr>
           <w:rStyle w:val="o"/>
@@ -1088,13 +1231,29 @@
     </w:p>
     <w:p>
       <w:r>
-        <w:t>and put it in the layout.hbs under the {{{body}}} hook</w:t>
-      </w:r>
-    </w:p>
-    <w:p/>
-    <w:p>
-      <w:r>
-        <w:t>Create a subfolder in views called partials and in partials create a file called header.hbs and add the html below in</w:t>
+        <w:t xml:space="preserve">and put it in the </w:t>
+      </w:r>
+      <w:proofErr w:type="spellStart"/>
+      <w:r>
+        <w:t>layout.hbs</w:t>
+      </w:r>
+      <w:proofErr w:type="spellEnd"/>
+      <w:r>
+        <w:t xml:space="preserve"> under the {{{body}}} hook</w:t>
+      </w:r>
+    </w:p>
+    <w:p/>
+    <w:p>
+      <w:r>
+        <w:t xml:space="preserve">Create a subfolder in views called partials and in partials create a file called </w:t>
+      </w:r>
+      <w:proofErr w:type="spellStart"/>
+      <w:r>
+        <w:t>header.hbs</w:t>
+      </w:r>
+      <w:proofErr w:type="spellEnd"/>
+      <w:r>
+        <w:t xml:space="preserve"> and add the html below in</w:t>
       </w:r>
     </w:p>
     <w:p>
@@ -1150,7 +1309,35 @@
         <w:rPr>
           <w:rFonts w:eastAsia="Times New Roman"/>
         </w:rPr>
-        <w:t>&lt;script src="https://code.jquery.com/jquery-3.6.0.min.js" integrity="sha256-/xUj+3OJU5yExlq6GSYGSHk7tPXikynS7ogEvDej/m4=" crossorigin="anonymous"&gt;&lt;/script&gt;</w:t>
+        <w:t xml:space="preserve">&lt;script </w:t>
+      </w:r>
+      <w:proofErr w:type="spellStart"/>
+      <w:r>
+        <w:rPr>
+          <w:rFonts w:eastAsia="Times New Roman"/>
+        </w:rPr>
+        <w:t>src</w:t>
+      </w:r>
+      <w:proofErr w:type="spellEnd"/>
+      <w:r>
+        <w:rPr>
+          <w:rFonts w:eastAsia="Times New Roman"/>
+        </w:rPr>
+        <w:t xml:space="preserve">="https://code.jquery.com/jquery-3.6.0.min.js" integrity="sha256-/xUj+3OJU5yExlq6GSYGSHk7tPXikynS7ogEvDej/m4=" </w:t>
+      </w:r>
+      <w:proofErr w:type="spellStart"/>
+      <w:r>
+        <w:rPr>
+          <w:rFonts w:eastAsia="Times New Roman"/>
+        </w:rPr>
+        <w:t>crossorigin</w:t>
+      </w:r>
+      <w:proofErr w:type="spellEnd"/>
+      <w:r>
+        <w:rPr>
+          <w:rFonts w:eastAsia="Times New Roman"/>
+        </w:rPr>
+        <w:t>="anonymous"&gt;&lt;/script&gt;</w:t>
       </w:r>
     </w:p>
     <w:p>
@@ -1164,7 +1351,21 @@
         <w:rPr>
           <w:rFonts w:eastAsia="Times New Roman"/>
         </w:rPr>
-        <w:t>Add it in layout.hbs below the {{{body}}} hook but above the bootstraps link</w:t>
+        <w:t xml:space="preserve">Add it in </w:t>
+      </w:r>
+      <w:proofErr w:type="spellStart"/>
+      <w:r>
+        <w:rPr>
+          <w:rFonts w:eastAsia="Times New Roman"/>
+        </w:rPr>
+        <w:t>layout.hbs</w:t>
+      </w:r>
+      <w:proofErr w:type="spellEnd"/>
+      <w:r>
+        <w:rPr>
+          <w:rFonts w:eastAsia="Times New Roman"/>
+        </w:rPr>
+        <w:t xml:space="preserve"> below the {{{body}}} hook but above the bootstraps link</w:t>
       </w:r>
     </w:p>
     <w:p>
@@ -1186,7 +1387,49 @@
         <w:rPr>
           <w:rFonts w:eastAsia="Times New Roman"/>
         </w:rPr>
-        <w:t>Implementing/including the header.hbs into other files (index.hbs, layout.hbs)</w:t>
+        <w:t xml:space="preserve">Implementing/including the </w:t>
+      </w:r>
+      <w:proofErr w:type="spellStart"/>
+      <w:r>
+        <w:rPr>
+          <w:rFonts w:eastAsia="Times New Roman"/>
+        </w:rPr>
+        <w:t>header.hbs</w:t>
+      </w:r>
+      <w:proofErr w:type="spellEnd"/>
+      <w:r>
+        <w:rPr>
+          <w:rFonts w:eastAsia="Times New Roman"/>
+        </w:rPr>
+        <w:t xml:space="preserve"> into other files (</w:t>
+      </w:r>
+      <w:proofErr w:type="spellStart"/>
+      <w:r>
+        <w:rPr>
+          <w:rFonts w:eastAsia="Times New Roman"/>
+        </w:rPr>
+        <w:t>index.hbs</w:t>
+      </w:r>
+      <w:proofErr w:type="spellEnd"/>
+      <w:r>
+        <w:rPr>
+          <w:rFonts w:eastAsia="Times New Roman"/>
+        </w:rPr>
+        <w:t xml:space="preserve">, </w:t>
+      </w:r>
+      <w:proofErr w:type="spellStart"/>
+      <w:r>
+        <w:rPr>
+          <w:rFonts w:eastAsia="Times New Roman"/>
+        </w:rPr>
+        <w:t>layout.hbs</w:t>
+      </w:r>
+      <w:proofErr w:type="spellEnd"/>
+      <w:r>
+        <w:rPr>
+          <w:rFonts w:eastAsia="Times New Roman"/>
+        </w:rPr>
+        <w:t>)</w:t>
       </w:r>
     </w:p>
     <w:p>
@@ -1199,7 +1442,15 @@
         <w:pStyle w:val="TerminalCodeInput"/>
       </w:pPr>
       <w:r>
-        <w:t>TERMINAL: npm install –save express-handlebars</w:t>
+        <w:t xml:space="preserve">TERMINAL: </w:t>
+      </w:r>
+      <w:proofErr w:type="spellStart"/>
+      <w:r>
+        <w:t>npm</w:t>
+      </w:r>
+      <w:proofErr w:type="spellEnd"/>
+      <w:r>
+        <w:t xml:space="preserve"> install –save express-handlebars</w:t>
       </w:r>
       <w:r>
         <w:t xml:space="preserve"> </w:t>
@@ -1231,7 +1482,15 @@
         <w:t xml:space="preserve">-party package which </w:t>
       </w:r>
       <w:r>
-        <w:t>offers more features than the buit-in one</w:t>
+        <w:t xml:space="preserve">offers more features than the </w:t>
+      </w:r>
+      <w:proofErr w:type="spellStart"/>
+      <w:r>
+        <w:t>buit</w:t>
+      </w:r>
+      <w:proofErr w:type="spellEnd"/>
+      <w:r>
+        <w:t>-in one</w:t>
       </w:r>
     </w:p>
     <w:p/>
@@ -1262,6 +1521,7 @@
         </w:rPr>
         <w:t xml:space="preserve"> </w:t>
       </w:r>
+      <w:proofErr w:type="spellStart"/>
       <w:r>
         <w:rPr>
           <w:rFonts w:eastAsia="Times New Roman"/>
@@ -1269,6 +1529,7 @@
         </w:rPr>
         <w:t>expressHbs</w:t>
       </w:r>
+      <w:proofErr w:type="spellEnd"/>
       <w:r>
         <w:rPr>
           <w:rFonts w:eastAsia="Times New Roman"/>
@@ -1318,6 +1579,7 @@
           <w:color w:val="D4D4D4"/>
         </w:rPr>
       </w:pPr>
+      <w:proofErr w:type="spellStart"/>
       <w:r>
         <w:rPr>
           <w:rFonts w:eastAsia="Times New Roman"/>
@@ -1339,6 +1601,7 @@
         </w:rPr>
         <w:t>set</w:t>
       </w:r>
+      <w:proofErr w:type="spellEnd"/>
       <w:r>
         <w:rPr>
           <w:rFonts w:eastAsia="Times New Roman"/>
@@ -1359,6 +1622,7 @@
         </w:rPr>
         <w:t xml:space="preserve">, </w:t>
       </w:r>
+      <w:proofErr w:type="spellStart"/>
       <w:r>
         <w:rPr>
           <w:rFonts w:eastAsia="Times New Roman"/>
@@ -1380,6 +1644,7 @@
         </w:rPr>
         <w:t>join</w:t>
       </w:r>
+      <w:proofErr w:type="spellEnd"/>
       <w:r>
         <w:rPr>
           <w:rFonts w:eastAsia="Times New Roman"/>
@@ -1392,8 +1657,17 @@
           <w:rFonts w:eastAsia="Times New Roman"/>
           <w:color w:val="9CDCFE"/>
         </w:rPr>
-        <w:t>__dirname</w:t>
-      </w:r>
+        <w:t>__</w:t>
+      </w:r>
+      <w:proofErr w:type="spellStart"/>
+      <w:r>
+        <w:rPr>
+          <w:rFonts w:eastAsia="Times New Roman"/>
+          <w:color w:val="9CDCFE"/>
+        </w:rPr>
+        <w:t>dirname</w:t>
+      </w:r>
+      <w:proofErr w:type="spellEnd"/>
       <w:r>
         <w:rPr>
           <w:rFonts w:eastAsia="Times New Roman"/>
@@ -1428,6 +1702,7 @@
           <w:color w:val="D4D4D4"/>
         </w:rPr>
       </w:pPr>
+      <w:proofErr w:type="spellStart"/>
       <w:r>
         <w:rPr>
           <w:rFonts w:eastAsia="Times New Roman"/>
@@ -1449,6 +1724,7 @@
         </w:rPr>
         <w:t>engine</w:t>
       </w:r>
+      <w:proofErr w:type="spellEnd"/>
       <w:r>
         <w:rPr>
           <w:rFonts w:eastAsia="Times New Roman"/>
@@ -1461,7 +1737,23 @@
           <w:rFonts w:eastAsia="Times New Roman"/>
           <w:color w:val="CE9178"/>
         </w:rPr>
-        <w:t>'.hbs'</w:t>
+        <w:t>'.</w:t>
+      </w:r>
+      <w:proofErr w:type="spellStart"/>
+      <w:r>
+        <w:rPr>
+          <w:rFonts w:eastAsia="Times New Roman"/>
+          <w:color w:val="CE9178"/>
+        </w:rPr>
+        <w:t>hbs</w:t>
+      </w:r>
+      <w:proofErr w:type="spellEnd"/>
+      <w:r>
+        <w:rPr>
+          <w:rFonts w:eastAsia="Times New Roman"/>
+          <w:color w:val="CE9178"/>
+        </w:rPr>
+        <w:t>'</w:t>
       </w:r>
       <w:r>
         <w:rPr>
@@ -1470,6 +1762,7 @@
         </w:rPr>
         <w:t xml:space="preserve">, </w:t>
       </w:r>
+      <w:proofErr w:type="spellStart"/>
       <w:r>
         <w:rPr>
           <w:rFonts w:eastAsia="Times New Roman"/>
@@ -1477,6 +1770,7 @@
         </w:rPr>
         <w:t>expressHbs</w:t>
       </w:r>
+      <w:proofErr w:type="spellEnd"/>
       <w:r>
         <w:rPr>
           <w:rFonts w:eastAsia="Times New Roman"/>
@@ -1484,11 +1778,19 @@
         </w:rPr>
         <w:t>({</w:t>
       </w:r>
-      <w:r>
-        <w:rPr>
-          <w:rFonts w:eastAsia="Times New Roman"/>
-        </w:rPr>
-        <w:t>defaultLayout:</w:t>
+      <w:proofErr w:type="spellStart"/>
+      <w:r>
+        <w:rPr>
+          <w:rFonts w:eastAsia="Times New Roman"/>
+        </w:rPr>
+        <w:t>defaultLayout</w:t>
+      </w:r>
+      <w:proofErr w:type="spellEnd"/>
+      <w:r>
+        <w:rPr>
+          <w:rFonts w:eastAsia="Times New Roman"/>
+        </w:rPr>
+        <w:t>:</w:t>
       </w:r>
       <w:r>
         <w:rPr>
@@ -1525,11 +1827,19 @@
         </w:rPr>
         <w:t xml:space="preserve">, </w:t>
       </w:r>
-      <w:r>
-        <w:rPr>
-          <w:rFonts w:eastAsia="Times New Roman"/>
-        </w:rPr>
-        <w:t>extname:</w:t>
+      <w:proofErr w:type="spellStart"/>
+      <w:r>
+        <w:rPr>
+          <w:rFonts w:eastAsia="Times New Roman"/>
+        </w:rPr>
+        <w:t>extname</w:t>
+      </w:r>
+      <w:proofErr w:type="spellEnd"/>
+      <w:r>
+        <w:rPr>
+          <w:rFonts w:eastAsia="Times New Roman"/>
+        </w:rPr>
+        <w:t>:</w:t>
       </w:r>
       <w:r>
         <w:rPr>
@@ -1543,7 +1853,23 @@
           <w:rFonts w:eastAsia="Times New Roman"/>
           <w:color w:val="CE9178"/>
         </w:rPr>
-        <w:t>'.hbs'</w:t>
+        <w:t>'.</w:t>
+      </w:r>
+      <w:proofErr w:type="spellStart"/>
+      <w:r>
+        <w:rPr>
+          <w:rFonts w:eastAsia="Times New Roman"/>
+          <w:color w:val="CE9178"/>
+        </w:rPr>
+        <w:t>hbs</w:t>
+      </w:r>
+      <w:proofErr w:type="spellEnd"/>
+      <w:r>
+        <w:rPr>
+          <w:rFonts w:eastAsia="Times New Roman"/>
+          <w:color w:val="CE9178"/>
+        </w:rPr>
+        <w:t>'</w:t>
       </w:r>
       <w:r>
         <w:rPr>
@@ -1568,6 +1894,7 @@
           <w:color w:val="D4D4D4"/>
         </w:rPr>
       </w:pPr>
+      <w:proofErr w:type="spellStart"/>
       <w:r>
         <w:rPr>
           <w:rFonts w:eastAsia="Times New Roman"/>
@@ -1589,6 +1916,7 @@
         </w:rPr>
         <w:t>set</w:t>
       </w:r>
+      <w:proofErr w:type="spellEnd"/>
       <w:r>
         <w:rPr>
           <w:rFonts w:eastAsia="Times New Roman"/>
@@ -1613,7 +1941,21 @@
         <w:rPr>
           <w:rFonts w:eastAsia="Times New Roman"/>
         </w:rPr>
-        <w:t>'hbs'</w:t>
+        <w:t>'</w:t>
+      </w:r>
+      <w:proofErr w:type="spellStart"/>
+      <w:r>
+        <w:rPr>
+          <w:rFonts w:eastAsia="Times New Roman"/>
+        </w:rPr>
+        <w:t>hbs</w:t>
+      </w:r>
+      <w:proofErr w:type="spellEnd"/>
+      <w:r>
+        <w:rPr>
+          <w:rFonts w:eastAsia="Times New Roman"/>
+        </w:rPr>
+        <w:t>'</w:t>
       </w:r>
       <w:r>
         <w:rPr>
@@ -1636,6 +1978,7 @@
           <w:color w:val="D4D4D4"/>
         </w:rPr>
       </w:pPr>
+      <w:proofErr w:type="spellStart"/>
       <w:r>
         <w:rPr>
           <w:rFonts w:eastAsia="Times New Roman"/>
@@ -1657,6 +2000,7 @@
         </w:rPr>
         <w:t>set</w:t>
       </w:r>
+      <w:proofErr w:type="spellEnd"/>
       <w:r>
         <w:rPr>
           <w:rFonts w:eastAsia="Times New Roman"/>
@@ -1689,11 +2033,19 @@
         </w:rPr>
         <w:t>.</w:t>
       </w:r>
-      <w:r>
-        <w:rPr>
-          <w:rFonts w:eastAsia="Times New Roman"/>
-        </w:rPr>
-        <w:t>hbs'</w:t>
+      <w:proofErr w:type="spellStart"/>
+      <w:r>
+        <w:rPr>
+          <w:rFonts w:eastAsia="Times New Roman"/>
+        </w:rPr>
+        <w:t>hbs</w:t>
+      </w:r>
+      <w:proofErr w:type="spellEnd"/>
+      <w:r>
+        <w:rPr>
+          <w:rFonts w:eastAsia="Times New Roman"/>
+        </w:rPr>
+        <w:t>'</w:t>
       </w:r>
       <w:r>
         <w:rPr>
@@ -1714,12 +2066,28 @@
     </w:p>
     <w:p>
       <w:r>
-        <w:t>In the view folder… create a subfolder called layouts and in this layout folder move the layout.hbs in there</w:t>
-      </w:r>
-    </w:p>
-    <w:p>
-      <w:r>
-        <w:t xml:space="preserve">layout.hbs: </w:t>
+        <w:t xml:space="preserve">In the view folder… create a subfolder called layouts and in this layout folder move the </w:t>
+      </w:r>
+      <w:proofErr w:type="spellStart"/>
+      <w:r>
+        <w:t>layout.hbs</w:t>
+      </w:r>
+      <w:proofErr w:type="spellEnd"/>
+      <w:r>
+        <w:t xml:space="preserve"> in there</w:t>
+      </w:r>
+    </w:p>
+    <w:p>
+      <w:proofErr w:type="spellStart"/>
+      <w:r>
+        <w:rPr>
+          <w:rStyle w:val="Strong"/>
+        </w:rPr>
+        <w:t>layout.hbs</w:t>
+      </w:r>
+      <w:proofErr w:type="spellEnd"/>
+      <w:r>
+        <w:t xml:space="preserve">: </w:t>
       </w:r>
     </w:p>
     <w:p>
@@ -1769,13 +2137,490 @@
     </w:p>
     <w:p>
       <w:r>
-        <w:t>Save and refresh the page… now we can see the html is being populated by bootstrap and header.hbs</w:t>
-      </w:r>
-    </w:p>
-    <w:p>
+        <w:t xml:space="preserve">Save and refresh the page… now we can see the html is being populated by bootstrap and </w:t>
+      </w:r>
+      <w:proofErr w:type="spellStart"/>
+      <w:r>
+        <w:rPr>
+          <w:rStyle w:val="Strong"/>
+        </w:rPr>
+        <w:t>header.hbs</w:t>
+      </w:r>
+      <w:proofErr w:type="spellEnd"/>
+    </w:p>
+    <w:p>
+      <w:r>
+        <w:t xml:space="preserve">In this </w:t>
+      </w:r>
+      <w:proofErr w:type="spellStart"/>
+      <w:r>
+        <w:t>layout.hbs</w:t>
+      </w:r>
+      <w:proofErr w:type="spellEnd"/>
+      <w:r>
+        <w:t>, where the bootstrap html for the header reside which including the navbar with:</w:t>
+      </w:r>
+    </w:p>
+    <w:p>
+      <w:pPr>
+        <w:pStyle w:val="ListParagraph"/>
+        <w:numPr>
+          <w:ilvl w:val="0"/>
+          <w:numId w:val="5"/>
+        </w:numPr>
+        <w:ind w:left="540"/>
+      </w:pPr>
+      <w:r>
+        <w:t>Brand – My Shopping Cart</w:t>
+      </w:r>
+    </w:p>
+    <w:p>
+      <w:pPr>
+        <w:pStyle w:val="ListParagraph"/>
+        <w:numPr>
+          <w:ilvl w:val="0"/>
+          <w:numId w:val="5"/>
+        </w:numPr>
+        <w:ind w:left="540"/>
+      </w:pPr>
+      <w:r>
+        <w:t>Shopping Cart</w:t>
+      </w:r>
+    </w:p>
+    <w:p>
+      <w:pPr>
+        <w:pStyle w:val="ListParagraph"/>
+        <w:numPr>
+          <w:ilvl w:val="0"/>
+          <w:numId w:val="5"/>
+        </w:numPr>
+        <w:ind w:left="540"/>
+      </w:pPr>
+      <w:r>
+        <w:t>User Management</w:t>
+      </w:r>
+    </w:p>
+    <w:p>
+      <w:pPr>
+        <w:pStyle w:val="ListParagraph"/>
+        <w:numPr>
+          <w:ilvl w:val="1"/>
+          <w:numId w:val="5"/>
+        </w:numPr>
+        <w:ind w:left="720"/>
+      </w:pPr>
+      <w:r>
+        <w:t>User Account</w:t>
+      </w:r>
+    </w:p>
+    <w:p>
+      <w:pPr>
+        <w:pStyle w:val="ListParagraph"/>
+        <w:numPr>
+          <w:ilvl w:val="1"/>
+          <w:numId w:val="5"/>
+        </w:numPr>
+        <w:ind w:left="720"/>
+      </w:pPr>
+      <w:r>
+        <w:t>Logout</w:t>
+      </w:r>
+    </w:p>
+    <w:p/>
+    <w:p>
+      <w:r>
+        <w:t xml:space="preserve">In </w:t>
+      </w:r>
+      <w:r>
+        <w:rPr>
+          <w:rStyle w:val="Strong"/>
+        </w:rPr>
+        <w:t>views</w:t>
+      </w:r>
+      <w:r>
+        <w:t xml:space="preserve"> folder: we create another folder called shop:</w:t>
+      </w:r>
+    </w:p>
+    <w:p>
+      <w:pPr>
+        <w:pStyle w:val="TerminalCodeInput"/>
+        <w:ind w:left="360"/>
+      </w:pPr>
+      <w:proofErr w:type="spellStart"/>
+      <w:r>
+        <w:t>mkdir</w:t>
+      </w:r>
+      <w:proofErr w:type="spellEnd"/>
+      <w:r>
+        <w:t xml:space="preserve"> shop</w:t>
+      </w:r>
+    </w:p>
+    <w:p>
+      <w:pPr>
+        <w:ind w:left="360"/>
+      </w:pPr>
+      <w:r>
+        <w:t xml:space="preserve">Move </w:t>
+      </w:r>
+      <w:proofErr w:type="spellStart"/>
+      <w:r>
+        <w:t>index.hbs</w:t>
+      </w:r>
+      <w:proofErr w:type="spellEnd"/>
+      <w:r>
+        <w:t xml:space="preserve"> into shop folder</w:t>
+      </w:r>
+    </w:p>
+    <w:p>
+      <w:pPr>
+        <w:ind w:left="360"/>
+      </w:pPr>
+      <w:r>
+        <w:t>If you refresh the page it will break.</w:t>
+      </w:r>
+    </w:p>
+    <w:p>
+      <w:r>
+        <w:rPr>
+          <w:rStyle w:val="Strong"/>
+        </w:rPr>
+        <w:t>routes&gt;index.js</w:t>
+      </w:r>
+      <w:r>
+        <w:t>:</w:t>
+      </w:r>
+    </w:p>
+    <w:p>
+      <w:pPr>
+        <w:ind w:left="360"/>
+      </w:pPr>
+      <w:r>
+        <w:t>Change the path of the index page to:</w:t>
+      </w:r>
+    </w:p>
+    <w:p>
+      <w:pPr>
+        <w:pStyle w:val="TerminalCodeInput"/>
+      </w:pPr>
+      <w:r>
+        <w:tab/>
+        <w:t>shop/index</w:t>
+      </w:r>
+    </w:p>
+    <w:p/>
+    <w:p>
+      <w:pPr>
+        <w:pStyle w:val="Heading4"/>
+      </w:pPr>
+      <w:r>
+        <w:t>Thumbnails</w:t>
+      </w:r>
+    </w:p>
+    <w:p>
+      <w:r>
+        <w:t xml:space="preserve">Heading over to </w:t>
+      </w:r>
+      <w:hyperlink r:id="rId14" w:history="1">
+        <w:r>
+          <w:rPr>
+            <w:rStyle w:val="Hyperlink"/>
+          </w:rPr>
+          <w:t>https://getbootstrap.com/css/</w:t>
+        </w:r>
+      </w:hyperlink>
+      <w:r>
+        <w:t xml:space="preserve"> , search for thumbnails and select the custom content of Thumbnail label I need</w:t>
+      </w:r>
+    </w:p>
+    <w:p>
+      <w:proofErr w:type="spellStart"/>
+      <w:r>
+        <w:rPr>
+          <w:rStyle w:val="Strong"/>
+        </w:rPr>
+        <w:t>index.hbs</w:t>
+      </w:r>
+      <w:proofErr w:type="spellEnd"/>
+      <w:r>
+        <w:t>:</w:t>
+      </w:r>
       <w:r>
         <w:t xml:space="preserve"> </w:t>
       </w:r>
+      <w:r>
+        <w:t>c</w:t>
+      </w:r>
+      <w:r>
+        <w:t xml:space="preserve">opy this code and paste it into </w:t>
+      </w:r>
+      <w:r>
+        <w:t xml:space="preserve">this file and </w:t>
+      </w:r>
+      <w:r>
+        <w:t>replace the current code in there</w:t>
+      </w:r>
+    </w:p>
+    <w:p>
+      <w:r>
+        <w:drawing>
+          <wp:inline distT="0" distB="0" distL="0" distR="0" wp14:anchorId="7AACE41E" wp14:editId="09346FB0">
+            <wp:extent cx="3991828" cy="1677725"/>
+            <wp:effectExtent l="0" t="0" r="8890" b="0"/>
+            <wp:docPr id="16" name="Picture 16" descr="A screenshot of a computer&#10;&#10;Description automatically generated with medium confidence"/>
+            <wp:cNvGraphicFramePr>
+              <a:graphicFrameLocks xmlns:a="http://schemas.openxmlformats.org/drawingml/2006/main" noChangeAspect="1"/>
+            </wp:cNvGraphicFramePr>
+            <a:graphic xmlns:a="http://schemas.openxmlformats.org/drawingml/2006/main">
+              <a:graphicData uri="http://schemas.openxmlformats.org/drawingml/2006/picture">
+                <pic:pic xmlns:pic="http://schemas.openxmlformats.org/drawingml/2006/picture">
+                  <pic:nvPicPr>
+                    <pic:cNvPr id="16" name="Picture 16" descr="A screenshot of a computer&#10;&#10;Description automatically generated with medium confidence"/>
+                    <pic:cNvPicPr/>
+                  </pic:nvPicPr>
+                  <pic:blipFill>
+                    <a:blip r:embed="rId15"/>
+                    <a:stretch>
+                      <a:fillRect/>
+                    </a:stretch>
+                  </pic:blipFill>
+                  <pic:spPr>
+                    <a:xfrm>
+                      <a:off x="0" y="0"/>
+                      <a:ext cx="4043061" cy="1699258"/>
+                    </a:xfrm>
+                    <a:prstGeom prst="rect">
+                      <a:avLst/>
+                    </a:prstGeom>
+                  </pic:spPr>
+                </pic:pic>
+              </a:graphicData>
+            </a:graphic>
+          </wp:inline>
+        </w:drawing>
+      </w:r>
+    </w:p>
+    <w:p>
+      <w:r>
+        <w:t>NOTICE: the display of the content thumbnail is not all that great because we need to add more code on it.</w:t>
+      </w:r>
+    </w:p>
+    <w:p>
+      <w:proofErr w:type="spellStart"/>
+      <w:r>
+        <w:rPr>
+          <w:rStyle w:val="Strong"/>
+        </w:rPr>
+        <w:lastRenderedPageBreak/>
+        <w:t>layout.hbs</w:t>
+      </w:r>
+      <w:proofErr w:type="spellEnd"/>
+      <w:r>
+        <w:t>:</w:t>
+      </w:r>
+      <w:r>
+        <w:rPr>
+          <w:rStyle w:val="Strong"/>
+        </w:rPr>
+        <w:t xml:space="preserve"> </w:t>
+      </w:r>
+      <w:r>
+        <w:rPr>
+          <w:rStyle w:val="Strong"/>
+          <w:b w:val="0"/>
+          <w:bCs w:val="0"/>
+        </w:rPr>
+        <w:t xml:space="preserve">add the following code </w:t>
+      </w:r>
+      <w:r>
+        <w:rPr>
+          <w:rStyle w:val="Strong"/>
+          <w:b w:val="0"/>
+          <w:bCs w:val="0"/>
+        </w:rPr>
+        <w:t>below</w:t>
+      </w:r>
+      <w:r>
+        <w:rPr>
+          <w:rStyle w:val="Strong"/>
+          <w:b w:val="0"/>
+          <w:bCs w:val="0"/>
+        </w:rPr>
+        <w:t xml:space="preserve"> </w:t>
+      </w:r>
+      <w:r>
+        <w:rPr>
+          <w:rStyle w:val="TerminalCodeOutputChar"/>
+        </w:rPr>
+        <w:t>{{&gt; header }}</w:t>
+      </w:r>
+      <w:r>
+        <w:rPr>
+          <w:rStyle w:val="Strong"/>
+          <w:b w:val="0"/>
+          <w:bCs w:val="0"/>
+        </w:rPr>
+        <w:t xml:space="preserve"> and out </w:t>
+      </w:r>
+      <w:r>
+        <w:rPr>
+          <w:rStyle w:val="TerminalCodeOutputChar"/>
+        </w:rPr>
+        <w:t>{{{body}}}</w:t>
+      </w:r>
+      <w:r>
+        <w:rPr>
+          <w:rStyle w:val="TerminalCodeOutputChar"/>
+        </w:rPr>
+        <w:t xml:space="preserve"> </w:t>
+      </w:r>
+      <w:r>
+        <w:t>inside this element tab.</w:t>
+      </w:r>
+    </w:p>
+    <w:p>
+      <w:r>
+        <w:rPr>
+          <w:rStyle w:val="Strong"/>
+          <w:b w:val="0"/>
+          <w:bCs w:val="0"/>
+        </w:rPr>
+        <w:drawing>
+          <wp:inline distT="0" distB="0" distL="0" distR="0" wp14:anchorId="47A9464C" wp14:editId="43FABCD5">
+            <wp:extent cx="1209844" cy="504895"/>
+            <wp:effectExtent l="0" t="0" r="9525" b="0"/>
+            <wp:docPr id="15" name="Picture 15" descr="Graphical user interface, text&#10;&#10;Description automatically generated"/>
+            <wp:cNvGraphicFramePr>
+              <a:graphicFrameLocks xmlns:a="http://schemas.openxmlformats.org/drawingml/2006/main" noChangeAspect="1"/>
+            </wp:cNvGraphicFramePr>
+            <a:graphic xmlns:a="http://schemas.openxmlformats.org/drawingml/2006/main">
+              <a:graphicData uri="http://schemas.openxmlformats.org/drawingml/2006/picture">
+                <pic:pic xmlns:pic="http://schemas.openxmlformats.org/drawingml/2006/picture">
+                  <pic:nvPicPr>
+                    <pic:cNvPr id="15" name="Picture 15" descr="Graphical user interface, text&#10;&#10;Description automatically generated"/>
+                    <pic:cNvPicPr/>
+                  </pic:nvPicPr>
+                  <pic:blipFill>
+                    <a:blip r:embed="rId16"/>
+                    <a:stretch>
+                      <a:fillRect/>
+                    </a:stretch>
+                  </pic:blipFill>
+                  <pic:spPr>
+                    <a:xfrm>
+                      <a:off x="0" y="0"/>
+                      <a:ext cx="1209844" cy="504895"/>
+                    </a:xfrm>
+                    <a:prstGeom prst="rect">
+                      <a:avLst/>
+                    </a:prstGeom>
+                  </pic:spPr>
+                </pic:pic>
+              </a:graphicData>
+            </a:graphic>
+          </wp:inline>
+        </w:drawing>
+      </w:r>
+    </w:p>
+    <w:p/>
+    <w:p>
+      <w:proofErr w:type="spellStart"/>
+      <w:r>
+        <w:rPr>
+          <w:rStyle w:val="Strong"/>
+        </w:rPr>
+        <w:t>i</w:t>
+      </w:r>
+      <w:r>
+        <w:rPr>
+          <w:rStyle w:val="Strong"/>
+        </w:rPr>
+        <w:t>ndex.hbs</w:t>
+      </w:r>
+      <w:proofErr w:type="spellEnd"/>
+      <w:r>
+        <w:t xml:space="preserve">: </w:t>
+      </w:r>
+      <w:r>
+        <w:t xml:space="preserve">we are going to edit our thumbnails code in this file and </w:t>
+      </w:r>
+      <w:proofErr w:type="spellStart"/>
+      <w:r>
+        <w:t>css</w:t>
+      </w:r>
+      <w:proofErr w:type="spellEnd"/>
+      <w:r>
+        <w:t xml:space="preserve"> file as well</w:t>
+      </w:r>
+    </w:p>
+    <w:p>
+      <w:r>
+        <w:drawing>
+          <wp:inline distT="0" distB="0" distL="0" distR="0" wp14:anchorId="7609EECA" wp14:editId="761AB0A5">
+            <wp:extent cx="6258798" cy="2953162"/>
+            <wp:effectExtent l="0" t="0" r="8890" b="0"/>
+            <wp:docPr id="17" name="Picture 17" descr="A screenshot of a computer&#10;&#10;Description automatically generated with medium confidence"/>
+            <wp:cNvGraphicFramePr>
+              <a:graphicFrameLocks xmlns:a="http://schemas.openxmlformats.org/drawingml/2006/main" noChangeAspect="1"/>
+            </wp:cNvGraphicFramePr>
+            <a:graphic xmlns:a="http://schemas.openxmlformats.org/drawingml/2006/main">
+              <a:graphicData uri="http://schemas.openxmlformats.org/drawingml/2006/picture">
+                <pic:pic xmlns:pic="http://schemas.openxmlformats.org/drawingml/2006/picture">
+                  <pic:nvPicPr>
+                    <pic:cNvPr id="17" name="Picture 17" descr="A screenshot of a computer&#10;&#10;Description automatically generated with medium confidence"/>
+                    <pic:cNvPicPr/>
+                  </pic:nvPicPr>
+                  <pic:blipFill>
+                    <a:blip r:embed="rId17"/>
+                    <a:stretch>
+                      <a:fillRect/>
+                    </a:stretch>
+                  </pic:blipFill>
+                  <pic:spPr>
+                    <a:xfrm>
+                      <a:off x="0" y="0"/>
+                      <a:ext cx="6258798" cy="2953162"/>
+                    </a:xfrm>
+                    <a:prstGeom prst="rect">
+                      <a:avLst/>
+                    </a:prstGeom>
+                  </pic:spPr>
+                </pic:pic>
+              </a:graphicData>
+            </a:graphic>
+          </wp:inline>
+        </w:drawing>
+      </w:r>
+    </w:p>
+    <w:p>
+      <w:r>
+        <w:t xml:space="preserve">We are now have the edit div for the thumbnails…. Not only that we created </w:t>
+      </w:r>
+      <w:r>
+        <w:t>the other two and put them in a div element to create a roll.</w:t>
+      </w:r>
+    </w:p>
+    <w:p>
+      <w:pPr>
+        <w:rPr>
+          <w:rStyle w:val="Strong"/>
+          <w:b w:val="0"/>
+          <w:bCs w:val="0"/>
+        </w:rPr>
+      </w:pPr>
+    </w:p>
+    <w:p>
+      <w:pPr>
+        <w:rPr>
+          <w:rStyle w:val="Strong"/>
+          <w:b w:val="0"/>
+          <w:bCs w:val="0"/>
+        </w:rPr>
+      </w:pPr>
+    </w:p>
+    <w:p>
+      <w:pPr>
+        <w:ind w:left="360"/>
+      </w:pPr>
     </w:p>
     <w:p/>
     <w:p/>
@@ -1784,8 +2629,8 @@
     <w:p/>
     <w:p/>
     <w:sectPr>
-      <w:headerReference w:type="default" r:id="rId14"/>
-      <w:footerReference w:type="default" r:id="rId15"/>
+      <w:headerReference w:type="default" r:id="rId18"/>
+      <w:footerReference w:type="default" r:id="rId19"/>
       <w:pgSz w:w="12240" w:h="15840"/>
       <w:pgMar w:top="720" w:right="720" w:bottom="720" w:left="720" w:header="288" w:footer="288" w:gutter="0"/>
       <w:cols w:space="720"/>
@@ -2282,6 +3127,119 @@
     </w:lvl>
   </w:abstractNum>
   <w:abstractNum w:abstractNumId="1" w15:restartNumberingAfterBreak="0">
+    <w:nsid w:val="2C003A07"/>
+    <w:multiLevelType w:val="hybridMultilevel"/>
+    <w:tmpl w:val="26D060BA"/>
+    <w:lvl w:ilvl="0" w:tplc="0409000B">
+      <w:start w:val="1"/>
+      <w:numFmt w:val="bullet"/>
+      <w:lvlText w:val=""/>
+      <w:lvlJc w:val="left"/>
+      <w:pPr>
+        <w:ind w:left="720" w:hanging="360"/>
+      </w:pPr>
+      <w:rPr>
+        <w:rFonts w:ascii="Wingdings" w:hAnsi="Wingdings" w:hint="default"/>
+      </w:rPr>
+    </w:lvl>
+    <w:lvl w:ilvl="1" w:tplc="04090003">
+      <w:start w:val="1"/>
+      <w:numFmt w:val="bullet"/>
+      <w:lvlText w:val="o"/>
+      <w:lvlJc w:val="left"/>
+      <w:pPr>
+        <w:ind w:left="1440" w:hanging="360"/>
+      </w:pPr>
+      <w:rPr>
+        <w:rFonts w:ascii="Courier New" w:hAnsi="Courier New" w:cs="Courier New" w:hint="default"/>
+      </w:rPr>
+    </w:lvl>
+    <w:lvl w:ilvl="2" w:tplc="04090005" w:tentative="1">
+      <w:start w:val="1"/>
+      <w:numFmt w:val="bullet"/>
+      <w:lvlText w:val=""/>
+      <w:lvlJc w:val="left"/>
+      <w:pPr>
+        <w:ind w:left="2160" w:hanging="360"/>
+      </w:pPr>
+      <w:rPr>
+        <w:rFonts w:ascii="Wingdings" w:hAnsi="Wingdings" w:hint="default"/>
+      </w:rPr>
+    </w:lvl>
+    <w:lvl w:ilvl="3" w:tplc="04090001" w:tentative="1">
+      <w:start w:val="1"/>
+      <w:numFmt w:val="bullet"/>
+      <w:lvlText w:val=""/>
+      <w:lvlJc w:val="left"/>
+      <w:pPr>
+        <w:ind w:left="2880" w:hanging="360"/>
+      </w:pPr>
+      <w:rPr>
+        <w:rFonts w:ascii="Symbol" w:hAnsi="Symbol" w:hint="default"/>
+      </w:rPr>
+    </w:lvl>
+    <w:lvl w:ilvl="4" w:tplc="04090003" w:tentative="1">
+      <w:start w:val="1"/>
+      <w:numFmt w:val="bullet"/>
+      <w:lvlText w:val="o"/>
+      <w:lvlJc w:val="left"/>
+      <w:pPr>
+        <w:ind w:left="3600" w:hanging="360"/>
+      </w:pPr>
+      <w:rPr>
+        <w:rFonts w:ascii="Courier New" w:hAnsi="Courier New" w:cs="Courier New" w:hint="default"/>
+      </w:rPr>
+    </w:lvl>
+    <w:lvl w:ilvl="5" w:tplc="04090005" w:tentative="1">
+      <w:start w:val="1"/>
+      <w:numFmt w:val="bullet"/>
+      <w:lvlText w:val=""/>
+      <w:lvlJc w:val="left"/>
+      <w:pPr>
+        <w:ind w:left="4320" w:hanging="360"/>
+      </w:pPr>
+      <w:rPr>
+        <w:rFonts w:ascii="Wingdings" w:hAnsi="Wingdings" w:hint="default"/>
+      </w:rPr>
+    </w:lvl>
+    <w:lvl w:ilvl="6" w:tplc="04090001" w:tentative="1">
+      <w:start w:val="1"/>
+      <w:numFmt w:val="bullet"/>
+      <w:lvlText w:val=""/>
+      <w:lvlJc w:val="left"/>
+      <w:pPr>
+        <w:ind w:left="5040" w:hanging="360"/>
+      </w:pPr>
+      <w:rPr>
+        <w:rFonts w:ascii="Symbol" w:hAnsi="Symbol" w:hint="default"/>
+      </w:rPr>
+    </w:lvl>
+    <w:lvl w:ilvl="7" w:tplc="04090003" w:tentative="1">
+      <w:start w:val="1"/>
+      <w:numFmt w:val="bullet"/>
+      <w:lvlText w:val="o"/>
+      <w:lvlJc w:val="left"/>
+      <w:pPr>
+        <w:ind w:left="5760" w:hanging="360"/>
+      </w:pPr>
+      <w:rPr>
+        <w:rFonts w:ascii="Courier New" w:hAnsi="Courier New" w:cs="Courier New" w:hint="default"/>
+      </w:rPr>
+    </w:lvl>
+    <w:lvl w:ilvl="8" w:tplc="04090005" w:tentative="1">
+      <w:start w:val="1"/>
+      <w:numFmt w:val="bullet"/>
+      <w:lvlText w:val=""/>
+      <w:lvlJc w:val="left"/>
+      <w:pPr>
+        <w:ind w:left="6480" w:hanging="360"/>
+      </w:pPr>
+      <w:rPr>
+        <w:rFonts w:ascii="Wingdings" w:hAnsi="Wingdings" w:hint="default"/>
+      </w:rPr>
+    </w:lvl>
+  </w:abstractNum>
+  <w:abstractNum w:abstractNumId="2" w15:restartNumberingAfterBreak="0">
     <w:nsid w:val="33F876D4"/>
     <w:multiLevelType w:val="hybridMultilevel"/>
     <w:tmpl w:val="C5FA9DE0"/>
@@ -2394,7 +3352,7 @@
       </w:rPr>
     </w:lvl>
   </w:abstractNum>
-  <w:abstractNum w:abstractNumId="2" w15:restartNumberingAfterBreak="0">
+  <w:abstractNum w:abstractNumId="3" w15:restartNumberingAfterBreak="0">
     <w:nsid w:val="56E71A6F"/>
     <w:multiLevelType w:val="hybridMultilevel"/>
     <w:tmpl w:val="99167624"/>
@@ -2507,7 +3465,7 @@
       </w:rPr>
     </w:lvl>
   </w:abstractNum>
-  <w:abstractNum w:abstractNumId="3" w15:restartNumberingAfterBreak="0">
+  <w:abstractNum w:abstractNumId="4" w15:restartNumberingAfterBreak="0">
     <w:nsid w:val="617F0D15"/>
     <w:multiLevelType w:val="hybridMultilevel"/>
     <w:tmpl w:val="039CE7EC"/>
@@ -2621,16 +3579,19 @@
     </w:lvl>
   </w:abstractNum>
   <w:num w:numId="1" w16cid:durableId="633755945">
-    <w:abstractNumId w:val="1"/>
+    <w:abstractNumId w:val="2"/>
   </w:num>
   <w:num w:numId="2" w16cid:durableId="346758854">
-    <w:abstractNumId w:val="2"/>
+    <w:abstractNumId w:val="3"/>
   </w:num>
   <w:num w:numId="3" w16cid:durableId="2106418262">
     <w:abstractNumId w:val="0"/>
   </w:num>
   <w:num w:numId="4" w16cid:durableId="712270326">
-    <w:abstractNumId w:val="3"/>
+    <w:abstractNumId w:val="4"/>
+  </w:num>
+  <w:num w:numId="5" w16cid:durableId="881480383">
+    <w:abstractNumId w:val="1"/>
   </w:num>
 </w:numbering>
 </file>
@@ -3107,6 +4068,28 @@
       <w:szCs w:val="24"/>
     </w:rPr>
   </w:style>
+  <w:style w:type="paragraph" w:styleId="Heading4">
+    <w:name w:val="heading 4"/>
+    <w:basedOn w:val="Normal"/>
+    <w:next w:val="Normal"/>
+    <w:link w:val="Heading4Char"/>
+    <w:uiPriority w:val="9"/>
+    <w:unhideWhenUsed/>
+    <w:qFormat/>
+    <w:rsid w:val="00D47766"/>
+    <w:pPr>
+      <w:keepNext/>
+      <w:keepLines/>
+      <w:spacing w:before="40" w:after="0"/>
+      <w:outlineLvl w:val="3"/>
+    </w:pPr>
+    <w:rPr>
+      <w:rFonts w:asciiTheme="majorHAnsi" w:eastAsiaTheme="majorEastAsia" w:hAnsiTheme="majorHAnsi" w:cstheme="majorBidi"/>
+      <w:i/>
+      <w:iCs/>
+      <w:color w:val="2F5496" w:themeColor="accent1" w:themeShade="BF"/>
+    </w:rPr>
+  </w:style>
   <w:style w:type="character" w:default="1" w:styleId="DefaultParagraphFont">
     <w:name w:val="Default Paragraph Font"/>
     <w:uiPriority w:val="1"/>
@@ -3397,6 +4380,31 @@
     <w:basedOn w:val="DefaultParagraphFont"/>
     <w:rsid w:val="00636D79"/>
   </w:style>
+  <w:style w:type="character" w:customStyle="1" w:styleId="Heading4Char">
+    <w:name w:val="Heading 4 Char"/>
+    <w:basedOn w:val="DefaultParagraphFont"/>
+    <w:link w:val="Heading4"/>
+    <w:uiPriority w:val="9"/>
+    <w:rsid w:val="00D47766"/>
+    <w:rPr>
+      <w:rFonts w:asciiTheme="majorHAnsi" w:eastAsiaTheme="majorEastAsia" w:hAnsiTheme="majorHAnsi" w:cstheme="majorBidi"/>
+      <w:i/>
+      <w:iCs/>
+      <w:color w:val="2F5496" w:themeColor="accent1" w:themeShade="BF"/>
+      <w:sz w:val="20"/>
+    </w:rPr>
+  </w:style>
+  <w:style w:type="character" w:styleId="Strong">
+    <w:name w:val="Strong"/>
+    <w:basedOn w:val="DefaultParagraphFont"/>
+    <w:uiPriority w:val="22"/>
+    <w:qFormat/>
+    <w:rsid w:val="0004737D"/>
+    <w:rPr>
+      <w:b/>
+      <w:bCs/>
+    </w:rPr>
+  </w:style>
 </w:styles>
 </file>
 
@@ -3576,7 +4584,7 @@
   </w:compat>
   <w:rsids>
     <w:rsidRoot w:val="00A406E3"/>
-    <w:rsid w:val="00937EC0"/>
+    <w:rsid w:val="00440483"/>
     <w:rsid w:val="00A406E3"/>
   </w:rsids>
   <m:mathPr>

</xml_diff>

<commit_message>
Bootsrap is nice to know but a pain in the a$$ to get it to work your way
</commit_message>
<xml_diff>
--- a/MyShoppingCart-NOTE.docx
+++ b/MyShoppingCart-NOTE.docx
@@ -179,8 +179,13 @@
         </w:numPr>
       </w:pPr>
       <w:r>
-        <w:t>git add .</w:t>
-      </w:r>
+        <w:t xml:space="preserve">git </w:t>
+      </w:r>
+      <w:proofErr w:type="gramStart"/>
+      <w:r>
+        <w:t>add .</w:t>
+      </w:r>
+      <w:proofErr w:type="gramEnd"/>
     </w:p>
     <w:p>
       <w:pPr>
@@ -343,16 +348,27 @@
         <w:rPr>
           <w:color w:val="FF0000"/>
         </w:rPr>
-        <w:t>express-generator -g</w:t>
-      </w:r>
+        <w:t>express-generator -</w:t>
+      </w:r>
+      <w:proofErr w:type="gramStart"/>
       <w:r>
         <w:rPr>
           <w:color w:val="FF0000"/>
         </w:rPr>
+        <w:t>g</w:t>
+      </w:r>
+      <w:r>
+        <w:rPr>
+          <w:color w:val="FF0000"/>
+        </w:rPr>
         <w:t xml:space="preserve">  </w:t>
       </w:r>
       <w:r>
-        <w:t>//</w:t>
+        <w:t>/</w:t>
+      </w:r>
+      <w:proofErr w:type="gramEnd"/>
+      <w:r>
+        <w:t>/</w:t>
       </w:r>
       <w:r>
         <w:t xml:space="preserve"> express-generator is being installed globally -g</w:t>
@@ -622,13 +638,18 @@
         <w:tab/>
       </w:r>
       <w:r>
-        <w:t>Handlebars – generate the views folders with 3 files that end with the .</w:t>
+        <w:t xml:space="preserve">Handlebars – generate the views folders with 3 files that end with </w:t>
+      </w:r>
+      <w:proofErr w:type="gramStart"/>
+      <w:r>
+        <w:t>the .</w:t>
       </w:r>
       <w:proofErr w:type="spellStart"/>
       <w:r>
         <w:t>hbs</w:t>
       </w:r>
       <w:proofErr w:type="spellEnd"/>
+      <w:proofErr w:type="gramEnd"/>
       <w:r>
         <w:t xml:space="preserve"> extension which is short for </w:t>
       </w:r>
@@ -856,7 +877,15 @@
       </w:pPr>
       <w:r>
         <w:tab/>
-        <w:t>If we refresh the browser @ http://localhosts:3000 , we will get the following message in terminal:</w:t>
+        <w:t xml:space="preserve">If we refresh the browser @ </w:t>
+      </w:r>
+      <w:proofErr w:type="gramStart"/>
+      <w:r>
+        <w:t>http://localhosts:3000 ,</w:t>
+      </w:r>
+      <w:proofErr w:type="gramEnd"/>
+      <w:r>
+        <w:t xml:space="preserve"> we will get the following message in terminal:</w:t>
       </w:r>
     </w:p>
     <w:p>
@@ -994,11 +1023,19 @@
           <w:rFonts w:eastAsia="Times New Roman"/>
         </w:rPr>
       </w:pPr>
-      <w:r>
-        <w:rPr>
-          <w:rFonts w:eastAsia="Times New Roman"/>
-        </w:rPr>
-        <w:t>&lt;!-- CSS only --&gt;</w:t>
+      <w:proofErr w:type="gramStart"/>
+      <w:r>
+        <w:rPr>
+          <w:rFonts w:eastAsia="Times New Roman"/>
+        </w:rPr>
+        <w:t>&lt;!--</w:t>
+      </w:r>
+      <w:proofErr w:type="gramEnd"/>
+      <w:r>
+        <w:rPr>
+          <w:rFonts w:eastAsia="Times New Roman"/>
+        </w:rPr>
+        <w:t xml:space="preserve"> CSS only --&gt;</w:t>
       </w:r>
     </w:p>
     <w:p>
@@ -1073,13 +1110,23 @@
           <w:color w:val="212529"/>
         </w:rPr>
       </w:pPr>
+      <w:proofErr w:type="gramStart"/>
       <w:r>
         <w:rPr>
           <w:rStyle w:val="c"/>
           <w:rFonts w:ascii="var(--bs-font-monospace)" w:hAnsi="var(--bs-font-monospace)"/>
           <w:color w:val="212529"/>
         </w:rPr>
-        <w:t>&lt;!-- JavaScript Bundle with Popper --&gt;</w:t>
+        <w:t>&lt;!--</w:t>
+      </w:r>
+      <w:proofErr w:type="gramEnd"/>
+      <w:r>
+        <w:rPr>
+          <w:rStyle w:val="c"/>
+          <w:rFonts w:ascii="var(--bs-font-monospace)" w:hAnsi="var(--bs-font-monospace)"/>
+          <w:color w:val="212529"/>
+        </w:rPr>
+        <w:t xml:space="preserve"> JavaScript Bundle with Popper --&gt;</w:t>
       </w:r>
     </w:p>
     <w:p>
@@ -1461,7 +1508,15 @@
         <w:pStyle w:val="TerminalCodeInput"/>
       </w:pPr>
       <w:r>
-        <w:t>// this will installing another handle</w:t>
+        <w:t xml:space="preserve">// this will </w:t>
+      </w:r>
+      <w:proofErr w:type="gramStart"/>
+      <w:r>
+        <w:t>installing</w:t>
+      </w:r>
+      <w:proofErr w:type="gramEnd"/>
+      <w:r>
+        <w:t xml:space="preserve"> another handle</w:t>
       </w:r>
       <w:r>
         <w:t>b</w:t>
@@ -1580,6 +1635,7 @@
         </w:rPr>
       </w:pPr>
       <w:proofErr w:type="spellStart"/>
+      <w:proofErr w:type="gramStart"/>
       <w:r>
         <w:rPr>
           <w:rFonts w:eastAsia="Times New Roman"/>
@@ -1609,6 +1665,7 @@
         </w:rPr>
         <w:t>(</w:t>
       </w:r>
+      <w:proofErr w:type="gramEnd"/>
       <w:r>
         <w:rPr>
           <w:rFonts w:eastAsia="Times New Roman"/>
@@ -1703,6 +1760,7 @@
         </w:rPr>
       </w:pPr>
       <w:proofErr w:type="spellStart"/>
+      <w:proofErr w:type="gramStart"/>
       <w:r>
         <w:rPr>
           <w:rFonts w:eastAsia="Times New Roman"/>
@@ -1725,6 +1783,7 @@
         <w:t>engine</w:t>
       </w:r>
       <w:proofErr w:type="spellEnd"/>
+      <w:proofErr w:type="gramEnd"/>
       <w:r>
         <w:rPr>
           <w:rFonts w:eastAsia="Times New Roman"/>
@@ -1895,6 +1954,7 @@
         </w:rPr>
       </w:pPr>
       <w:proofErr w:type="spellStart"/>
+      <w:proofErr w:type="gramStart"/>
       <w:r>
         <w:rPr>
           <w:rFonts w:eastAsia="Times New Roman"/>
@@ -1924,6 +1984,7 @@
         </w:rPr>
         <w:t>(</w:t>
       </w:r>
+      <w:proofErr w:type="gramEnd"/>
       <w:r>
         <w:rPr>
           <w:rFonts w:eastAsia="Times New Roman"/>
@@ -1979,6 +2040,7 @@
         </w:rPr>
       </w:pPr>
       <w:proofErr w:type="spellStart"/>
+      <w:proofErr w:type="gramStart"/>
       <w:r>
         <w:rPr>
           <w:rFonts w:eastAsia="Times New Roman"/>
@@ -2008,6 +2070,7 @@
         </w:rPr>
         <w:t>(</w:t>
       </w:r>
+      <w:proofErr w:type="gramEnd"/>
       <w:r>
         <w:rPr>
           <w:rFonts w:eastAsia="Times New Roman"/>
@@ -2066,7 +2129,15 @@
     </w:p>
     <w:p>
       <w:r>
-        <w:t xml:space="preserve">In the view folder… create a subfolder called layouts and in this layout folder move the </w:t>
+        <w:t xml:space="preserve">In the view folder… create a subfolder called layouts and in this </w:t>
+      </w:r>
+      <w:proofErr w:type="gramStart"/>
+      <w:r>
+        <w:t>layout</w:t>
+      </w:r>
+      <w:proofErr w:type="gramEnd"/>
+      <w:r>
+        <w:t xml:space="preserve"> folder move the </w:t>
       </w:r>
       <w:proofErr w:type="spellStart"/>
       <w:r>
@@ -2108,6 +2179,7 @@
         </w:rPr>
         <w:t xml:space="preserve"> </w:t>
       </w:r>
+      <w:proofErr w:type="gramStart"/>
       <w:r>
         <w:rPr>
           <w:rStyle w:val="TerminalCodeOutputChar"/>
@@ -2124,7 +2196,14 @@
         <w:rPr>
           <w:rStyle w:val="TerminalCodeOutputChar"/>
         </w:rPr>
-        <w:t>}}</w:t>
+        <w:t>}</w:t>
+      </w:r>
+      <w:proofErr w:type="gramEnd"/>
+      <w:r>
+        <w:rPr>
+          <w:rStyle w:val="TerminalCodeOutputChar"/>
+        </w:rPr>
+        <w:t>}</w:t>
       </w:r>
       <w:r>
         <w:t xml:space="preserve"> </w:t>
@@ -2132,7 +2211,15 @@
     </w:p>
     <w:p>
       <w:r>
-        <w:t>// specifying the partials I was to include – in this case the header</w:t>
+        <w:t xml:space="preserve">// specifying the </w:t>
+      </w:r>
+      <w:proofErr w:type="gramStart"/>
+      <w:r>
+        <w:t>partials</w:t>
+      </w:r>
+      <w:proofErr w:type="gramEnd"/>
+      <w:r>
+        <w:t xml:space="preserve"> I was to include – in this case the header</w:t>
       </w:r>
     </w:p>
     <w:p>
@@ -2158,7 +2245,15 @@
       </w:r>
       <w:proofErr w:type="spellEnd"/>
       <w:r>
-        <w:t>, where the bootstrap html for the header reside which including the navbar with:</w:t>
+        <w:t xml:space="preserve">, where the bootstrap html for the header </w:t>
+      </w:r>
+      <w:proofErr w:type="gramStart"/>
+      <w:r>
+        <w:t>reside</w:t>
+      </w:r>
+      <w:proofErr w:type="gramEnd"/>
+      <w:r>
+        <w:t xml:space="preserve"> which including the navbar with:</w:t>
       </w:r>
     </w:p>
     <w:p>
@@ -2276,7 +2371,15 @@
         <w:ind w:left="360"/>
       </w:pPr>
       <w:r>
-        <w:t>If you refresh the page it will break.</w:t>
+        <w:t xml:space="preserve">If you refresh the </w:t>
+      </w:r>
+      <w:proofErr w:type="gramStart"/>
+      <w:r>
+        <w:t>page</w:t>
+      </w:r>
+      <w:proofErr w:type="gramEnd"/>
+      <w:r>
+        <w:t xml:space="preserve"> it will break.</w:t>
       </w:r>
     </w:p>
     <w:p>
@@ -2451,7 +2554,21 @@
         <w:rPr>
           <w:rStyle w:val="TerminalCodeOutputChar"/>
         </w:rPr>
-        <w:t>{{&gt; header }}</w:t>
+        <w:t xml:space="preserve">{{&gt; </w:t>
+      </w:r>
+      <w:proofErr w:type="gramStart"/>
+      <w:r>
+        <w:rPr>
+          <w:rStyle w:val="TerminalCodeOutputChar"/>
+        </w:rPr>
+        <w:t>header }</w:t>
+      </w:r>
+      <w:proofErr w:type="gramEnd"/>
+      <w:r>
+        <w:rPr>
+          <w:rStyle w:val="TerminalCodeOutputChar"/>
+        </w:rPr>
+        <w:t>}</w:t>
       </w:r>
       <w:r>
         <w:rPr>
@@ -2593,7 +2710,15 @@
     </w:p>
     <w:p>
       <w:r>
-        <w:t xml:space="preserve">We are now have the edit div for the thumbnails…. Not only that we created </w:t>
+        <w:t xml:space="preserve">We are now </w:t>
+      </w:r>
+      <w:proofErr w:type="gramStart"/>
+      <w:r>
+        <w:t>have</w:t>
+      </w:r>
+      <w:proofErr w:type="gramEnd"/>
+      <w:r>
+        <w:t xml:space="preserve"> the edit div for the thumbnails…. Not only that we created </w:t>
       </w:r>
       <w:r>
         <w:t>the other two and put them in a div element to create a roll.</w:t>
@@ -2616,21 +2741,162 @@
           <w:bCs w:val="0"/>
         </w:rPr>
       </w:pPr>
+      <w:r>
+        <w:rPr>
+          <w:rStyle w:val="Strong"/>
+        </w:rPr>
+        <w:t>public/style.css</w:t>
+      </w:r>
+      <w:r>
+        <w:t>: we are</w:t>
+      </w:r>
+      <w:r>
+        <w:t xml:space="preserve"> going manually doing some style for our thumbnails and other stuffs along the way.</w:t>
+      </w:r>
     </w:p>
     <w:p>
       <w:pPr>
         <w:ind w:left="360"/>
       </w:pPr>
-    </w:p>
-    <w:p/>
+      <w:r>
+        <w:drawing>
+          <wp:inline distT="0" distB="0" distL="0" distR="0" wp14:anchorId="26DCD3A8" wp14:editId="00B09021">
+            <wp:extent cx="1076475" cy="419158"/>
+            <wp:effectExtent l="0" t="0" r="9525" b="0"/>
+            <wp:docPr id="18" name="Picture 18"/>
+            <wp:cNvGraphicFramePr>
+              <a:graphicFrameLocks xmlns:a="http://schemas.openxmlformats.org/drawingml/2006/main" noChangeAspect="1"/>
+            </wp:cNvGraphicFramePr>
+            <a:graphic xmlns:a="http://schemas.openxmlformats.org/drawingml/2006/main">
+              <a:graphicData uri="http://schemas.openxmlformats.org/drawingml/2006/picture">
+                <pic:pic xmlns:pic="http://schemas.openxmlformats.org/drawingml/2006/picture">
+                  <pic:nvPicPr>
+                    <pic:cNvPr id="1" name=""/>
+                    <pic:cNvPicPr/>
+                  </pic:nvPicPr>
+                  <pic:blipFill>
+                    <a:blip r:embed="rId18"/>
+                    <a:stretch>
+                      <a:fillRect/>
+                    </a:stretch>
+                  </pic:blipFill>
+                  <pic:spPr>
+                    <a:xfrm>
+                      <a:off x="0" y="0"/>
+                      <a:ext cx="1076475" cy="419158"/>
+                    </a:xfrm>
+                    <a:prstGeom prst="rect">
+                      <a:avLst/>
+                    </a:prstGeom>
+                  </pic:spPr>
+                </pic:pic>
+              </a:graphicData>
+            </a:graphic>
+          </wp:inline>
+        </w:drawing>
+      </w:r>
+    </w:p>
+    <w:p>
+      <w:pPr>
+        <w:ind w:left="360"/>
+      </w:pPr>
+      <w:r>
+        <w:t>I give this thumbnail a min-height of 150px</w:t>
+      </w:r>
+    </w:p>
+    <w:p>
+      <w:r>
+        <w:rPr>
+          <w:rStyle w:val="Strong"/>
+        </w:rPr>
+        <w:t>shop/</w:t>
+      </w:r>
+      <w:proofErr w:type="spellStart"/>
+      <w:r>
+        <w:rPr>
+          <w:rStyle w:val="Strong"/>
+        </w:rPr>
+        <w:t>index.hbs</w:t>
+      </w:r>
+      <w:proofErr w:type="spellEnd"/>
+      <w:r>
+        <w:t>: we are</w:t>
+      </w:r>
+      <w:r>
+        <w:t xml:space="preserve"> </w:t>
+      </w:r>
+      <w:proofErr w:type="gramStart"/>
+      <w:r>
+        <w:t>give</w:t>
+      </w:r>
+      <w:proofErr w:type="gramEnd"/>
+      <w:r>
+        <w:t xml:space="preserve"> this image a class </w:t>
+      </w:r>
+      <w:proofErr w:type="spellStart"/>
+      <w:r>
+        <w:t>img</w:t>
+      </w:r>
+      <w:proofErr w:type="spellEnd"/>
+      <w:r>
+        <w:t>-responsive… this is a bootstrap class</w:t>
+      </w:r>
+    </w:p>
+    <w:p>
+      <w:pPr>
+        <w:ind w:left="360"/>
+      </w:pPr>
+      <w:r>
+        <w:drawing>
+          <wp:inline distT="0" distB="0" distL="0" distR="0" wp14:anchorId="3C92B061" wp14:editId="62855D1E">
+            <wp:extent cx="5487166" cy="133369"/>
+            <wp:effectExtent l="0" t="0" r="0" b="0"/>
+            <wp:docPr id="19" name="Picture 19"/>
+            <wp:cNvGraphicFramePr>
+              <a:graphicFrameLocks xmlns:a="http://schemas.openxmlformats.org/drawingml/2006/main" noChangeAspect="1"/>
+            </wp:cNvGraphicFramePr>
+            <a:graphic xmlns:a="http://schemas.openxmlformats.org/drawingml/2006/main">
+              <a:graphicData uri="http://schemas.openxmlformats.org/drawingml/2006/picture">
+                <pic:pic xmlns:pic="http://schemas.openxmlformats.org/drawingml/2006/picture">
+                  <pic:nvPicPr>
+                    <pic:cNvPr id="1" name=""/>
+                    <pic:cNvPicPr/>
+                  </pic:nvPicPr>
+                  <pic:blipFill>
+                    <a:blip r:embed="rId19"/>
+                    <a:stretch>
+                      <a:fillRect/>
+                    </a:stretch>
+                  </pic:blipFill>
+                  <pic:spPr>
+                    <a:xfrm>
+                      <a:off x="0" y="0"/>
+                      <a:ext cx="5487166" cy="133369"/>
+                    </a:xfrm>
+                    <a:prstGeom prst="rect">
+                      <a:avLst/>
+                    </a:prstGeom>
+                  </pic:spPr>
+                </pic:pic>
+              </a:graphicData>
+            </a:graphic>
+          </wp:inline>
+        </w:drawing>
+      </w:r>
+    </w:p>
+    <w:p>
+      <w:r>
+        <w:t>https://youtu.be/riSKBb7KbFI?list=PLAcqMUt_lZO7-v7gHg5-2X0dVlvVY1DyX&amp;t=946</w:t>
+      </w:r>
+    </w:p>
     <w:p/>
     <w:p/>
     <w:p/>
     <w:p/>
     <w:p/>
     <w:sectPr>
-      <w:headerReference w:type="default" r:id="rId18"/>
-      <w:footerReference w:type="default" r:id="rId19"/>
+      <w:headerReference w:type="default" r:id="rId20"/>
+      <w:footerReference w:type="default" r:id="rId21"/>
       <w:pgSz w:w="12240" w:h="15840"/>
       <w:pgMar w:top="720" w:right="720" w:bottom="720" w:left="720" w:header="288" w:footer="288" w:gutter="0"/>
       <w:cols w:space="720"/>
@@ -4584,7 +4850,7 @@
   </w:compat>
   <w:rsids>
     <w:rsidRoot w:val="00A406E3"/>
-    <w:rsid w:val="00440483"/>
+    <w:rsid w:val="00145766"/>
     <w:rsid w:val="00A406E3"/>
   </w:rsids>
   <m:mathPr>

</xml_diff>

<commit_message>
and more frontend work of course
</commit_message>
<xml_diff>
--- a/MyShoppingCart-NOTE.docx
+++ b/MyShoppingCart-NOTE.docx
@@ -164,13 +164,8 @@
         </w:numPr>
       </w:pPr>
       <w:r>
-        <w:t xml:space="preserve">git </w:t>
-      </w:r>
-      <w:proofErr w:type="gramStart"/>
-      <w:r>
-        <w:t>add .</w:t>
-      </w:r>
-      <w:proofErr w:type="gramEnd"/>
+        <w:t>git add .</w:t>
+      </w:r>
     </w:p>
     <w:p>
       <w:pPr>
@@ -316,27 +311,16 @@
         <w:rPr>
           <w:color w:val="FF0000"/>
         </w:rPr>
-        <w:t>express-generator -</w:t>
-      </w:r>
-      <w:proofErr w:type="gramStart"/>
+        <w:t>express-generator -g</w:t>
+      </w:r>
       <w:r>
         <w:rPr>
           <w:color w:val="FF0000"/>
         </w:rPr>
-        <w:t>g</w:t>
-      </w:r>
-      <w:r>
-        <w:rPr>
-          <w:color w:val="FF0000"/>
-        </w:rPr>
         <w:t xml:space="preserve">  </w:t>
       </w:r>
       <w:r>
-        <w:t>/</w:t>
-      </w:r>
-      <w:proofErr w:type="gramEnd"/>
-      <w:r>
-        <w:t>/</w:t>
+        <w:t>//</w:t>
       </w:r>
       <w:r>
         <w:t xml:space="preserve"> express-generator is being installed globally -g</w:t>
@@ -426,15 +410,7 @@
       </w:pPr>
       <w:r>
         <w:tab/>
-        <w:t xml:space="preserve">Handlebars – generate the views folders with 3 files that end with </w:t>
-      </w:r>
-      <w:proofErr w:type="gramStart"/>
-      <w:r>
-        <w:t>the .hbs</w:t>
-      </w:r>
-      <w:proofErr w:type="gramEnd"/>
-      <w:r>
-        <w:t xml:space="preserve"> extension which is short for hanglebars:</w:t>
+        <w:t>Handlebars – generate the views folders with 3 files that end with the .hbs extension which is short for hanglebars:</w:t>
       </w:r>
     </w:p>
     <w:p>
@@ -608,15 +584,7 @@
         <w:tab/>
       </w:r>
       <w:r>
-        <w:t xml:space="preserve">&gt; </w:t>
-      </w:r>
-      <w:proofErr w:type="gramStart"/>
-      <w:r>
-        <w:t>node .</w:t>
-      </w:r>
-      <w:proofErr w:type="gramEnd"/>
-      <w:r>
-        <w:t>/bin/www</w:t>
+        <w:t>&gt; node ./bin/www</w:t>
       </w:r>
     </w:p>
     <w:p>
@@ -756,19 +724,11 @@
           <w:rFonts w:eastAsia="Times New Roman"/>
         </w:rPr>
       </w:pPr>
-      <w:proofErr w:type="gramStart"/>
-      <w:r>
-        <w:rPr>
-          <w:rFonts w:eastAsia="Times New Roman"/>
-        </w:rPr>
-        <w:t>&lt;!--</w:t>
-      </w:r>
-      <w:proofErr w:type="gramEnd"/>
-      <w:r>
-        <w:rPr>
-          <w:rFonts w:eastAsia="Times New Roman"/>
-        </w:rPr>
-        <w:t xml:space="preserve"> CSS only --&gt;</w:t>
+      <w:r>
+        <w:rPr>
+          <w:rFonts w:eastAsia="Times New Roman"/>
+        </w:rPr>
+        <w:t>&lt;!-- CSS only --&gt;</w:t>
       </w:r>
     </w:p>
     <w:p>
@@ -807,23 +767,13 @@
           <w:color w:val="212529"/>
         </w:rPr>
       </w:pPr>
-      <w:proofErr w:type="gramStart"/>
       <w:r>
         <w:rPr>
           <w:rStyle w:val="c"/>
           <w:rFonts w:ascii="var(--bs-font-monospace)" w:hAnsi="var(--bs-font-monospace)"/>
           <w:color w:val="212529"/>
         </w:rPr>
-        <w:t>&lt;!--</w:t>
-      </w:r>
-      <w:proofErr w:type="gramEnd"/>
-      <w:r>
-        <w:rPr>
-          <w:rStyle w:val="c"/>
-          <w:rFonts w:ascii="var(--bs-font-monospace)" w:hAnsi="var(--bs-font-monospace)"/>
-          <w:color w:val="212529"/>
-        </w:rPr>
-        <w:t xml:space="preserve"> JavaScript Bundle with Popper --&gt;</w:t>
+        <w:t>&lt;!-- JavaScript Bundle with Popper --&gt;</w:t>
       </w:r>
     </w:p>
     <w:p>
@@ -1095,15 +1045,7 @@
         <w:pStyle w:val="TerminalCodeInput"/>
       </w:pPr>
       <w:r>
-        <w:t xml:space="preserve">// this will </w:t>
-      </w:r>
-      <w:proofErr w:type="gramStart"/>
-      <w:r>
-        <w:t>installing</w:t>
-      </w:r>
-      <w:proofErr w:type="gramEnd"/>
-      <w:r>
-        <w:t xml:space="preserve"> another handle</w:t>
+        <w:t>// this will installing another handle</w:t>
       </w:r>
       <w:r>
         <w:t>b</w:t>
@@ -1211,7 +1153,6 @@
           <w:color w:val="D4D4D4"/>
         </w:rPr>
       </w:pPr>
-      <w:proofErr w:type="gramStart"/>
       <w:r>
         <w:rPr>
           <w:rFonts w:eastAsia="Times New Roman"/>
@@ -1240,7 +1181,6 @@
         </w:rPr>
         <w:t>(</w:t>
       </w:r>
-      <w:proofErr w:type="gramEnd"/>
       <w:r>
         <w:rPr>
           <w:rFonts w:eastAsia="Times New Roman"/>
@@ -1323,7 +1263,6 @@
           <w:color w:val="D4D4D4"/>
         </w:rPr>
       </w:pPr>
-      <w:proofErr w:type="gramStart"/>
       <w:r>
         <w:rPr>
           <w:rFonts w:eastAsia="Times New Roman"/>
@@ -1345,7 +1284,6 @@
         </w:rPr>
         <w:t>engine</w:t>
       </w:r>
-      <w:proofErr w:type="gramEnd"/>
       <w:r>
         <w:rPr>
           <w:rFonts w:eastAsia="Times New Roman"/>
@@ -1465,7 +1403,6 @@
           <w:color w:val="D4D4D4"/>
         </w:rPr>
       </w:pPr>
-      <w:proofErr w:type="gramStart"/>
       <w:r>
         <w:rPr>
           <w:rFonts w:eastAsia="Times New Roman"/>
@@ -1494,7 +1431,6 @@
         </w:rPr>
         <w:t>(</w:t>
       </w:r>
-      <w:proofErr w:type="gramEnd"/>
       <w:r>
         <w:rPr>
           <w:rFonts w:eastAsia="Times New Roman"/>
@@ -1535,7 +1471,6 @@
           <w:color w:val="D4D4D4"/>
         </w:rPr>
       </w:pPr>
-      <w:proofErr w:type="gramStart"/>
       <w:r>
         <w:rPr>
           <w:rFonts w:eastAsia="Times New Roman"/>
@@ -1564,7 +1499,6 @@
         </w:rPr>
         <w:t>(</w:t>
       </w:r>
-      <w:proofErr w:type="gramEnd"/>
       <w:r>
         <w:rPr>
           <w:rFonts w:eastAsia="Times New Roman"/>
@@ -1615,15 +1549,7 @@
     </w:p>
     <w:p>
       <w:r>
-        <w:t xml:space="preserve">In the view folder… create a subfolder called layouts and in this </w:t>
-      </w:r>
-      <w:proofErr w:type="gramStart"/>
-      <w:r>
-        <w:t>layout</w:t>
-      </w:r>
-      <w:proofErr w:type="gramEnd"/>
-      <w:r>
-        <w:t xml:space="preserve"> folder move the layout.hbs in there</w:t>
+        <w:t>In the view folder… create a subfolder called layouts and in this layout folder move the layout.hbs in there</w:t>
       </w:r>
     </w:p>
     <w:p>
@@ -1655,7 +1581,6 @@
         </w:rPr>
         <w:t xml:space="preserve"> </w:t>
       </w:r>
-      <w:proofErr w:type="gramStart"/>
       <w:r>
         <w:rPr>
           <w:rStyle w:val="TerminalCodeOutputChar"/>
@@ -1672,14 +1597,7 @@
         <w:rPr>
           <w:rStyle w:val="TerminalCodeOutputChar"/>
         </w:rPr>
-        <w:t>}</w:t>
-      </w:r>
-      <w:proofErr w:type="gramEnd"/>
-      <w:r>
-        <w:rPr>
-          <w:rStyle w:val="TerminalCodeOutputChar"/>
-        </w:rPr>
-        <w:t>}</w:t>
+        <w:t>}}</w:t>
       </w:r>
       <w:r>
         <w:t xml:space="preserve"> </w:t>
@@ -1687,15 +1605,7 @@
     </w:p>
     <w:p>
       <w:r>
-        <w:t xml:space="preserve">// specifying the </w:t>
-      </w:r>
-      <w:proofErr w:type="gramStart"/>
-      <w:r>
-        <w:t>partials</w:t>
-      </w:r>
-      <w:proofErr w:type="gramEnd"/>
-      <w:r>
-        <w:t xml:space="preserve"> I was to include – in this case the header</w:t>
+        <w:t>// specifying the partials I was to include – in this case the header</w:t>
       </w:r>
     </w:p>
     <w:p>
@@ -1711,15 +1621,7 @@
     </w:p>
     <w:p>
       <w:r>
-        <w:t xml:space="preserve">In this layout.hbs, where the bootstrap html for the header </w:t>
-      </w:r>
-      <w:proofErr w:type="gramStart"/>
-      <w:r>
-        <w:t>reside</w:t>
-      </w:r>
-      <w:proofErr w:type="gramEnd"/>
-      <w:r>
-        <w:t xml:space="preserve"> which including the navbar with:</w:t>
+        <w:t>In this layout.hbs, where the bootstrap html for the header reside which including the navbar with:</w:t>
       </w:r>
     </w:p>
     <w:p>
@@ -1824,15 +1726,7 @@
         <w:ind w:left="360"/>
       </w:pPr>
       <w:r>
-        <w:t xml:space="preserve">If you refresh the </w:t>
-      </w:r>
-      <w:proofErr w:type="gramStart"/>
-      <w:r>
-        <w:t>page</w:t>
-      </w:r>
-      <w:proofErr w:type="gramEnd"/>
-      <w:r>
-        <w:t xml:space="preserve"> it will break.</w:t>
+        <w:t>If you refresh the page it will break.</w:t>
       </w:r>
     </w:p>
     <w:p>
@@ -1967,21 +1861,7 @@
         <w:rPr>
           <w:rStyle w:val="TerminalCodeOutputChar"/>
         </w:rPr>
-        <w:t xml:space="preserve">{{&gt; </w:t>
-      </w:r>
-      <w:proofErr w:type="gramStart"/>
-      <w:r>
-        <w:rPr>
-          <w:rStyle w:val="TerminalCodeOutputChar"/>
-        </w:rPr>
-        <w:t>header }</w:t>
-      </w:r>
-      <w:proofErr w:type="gramEnd"/>
-      <w:r>
-        <w:rPr>
-          <w:rStyle w:val="TerminalCodeOutputChar"/>
-        </w:rPr>
-        <w:t>}</w:t>
+        <w:t>{{&gt; header }}</w:t>
       </w:r>
       <w:r>
         <w:rPr>
@@ -2037,7 +1917,6 @@
         </w:rPr>
         <w:t xml:space="preserve"> </w:t>
       </w:r>
-      <w:proofErr w:type="gramStart"/>
       <w:r>
         <w:rPr>
           <w:rFonts w:ascii="Consolas" w:eastAsia="Times New Roman" w:hAnsi="Consolas" w:cs="Times New Roman"/>
@@ -2063,17 +1942,7 @@
           <w:sz w:val="16"/>
           <w:szCs w:val="16"/>
         </w:rPr>
-        <w:t>}</w:t>
-      </w:r>
-      <w:proofErr w:type="gramEnd"/>
-      <w:r>
-        <w:rPr>
-          <w:rFonts w:ascii="Consolas" w:eastAsia="Times New Roman" w:hAnsi="Consolas" w:cs="Times New Roman"/>
-          <w:color w:val="DCDCAA"/>
-          <w:sz w:val="16"/>
-          <w:szCs w:val="16"/>
-        </w:rPr>
-        <w:t>}</w:t>
+        <w:t>}}</w:t>
       </w:r>
     </w:p>
     <w:p>
@@ -2256,27 +2125,7 @@
           <w:sz w:val="16"/>
           <w:szCs w:val="16"/>
         </w:rPr>
-        <w:t>{</w:t>
-      </w:r>
-      <w:proofErr w:type="gramStart"/>
-      <w:r>
-        <w:rPr>
-          <w:rFonts w:ascii="Consolas" w:eastAsia="Times New Roman" w:hAnsi="Consolas" w:cs="Times New Roman"/>
-          <w:color w:val="6A9955"/>
-          <w:sz w:val="16"/>
-          <w:szCs w:val="16"/>
-        </w:rPr>
-        <w:t>{!--</w:t>
-      </w:r>
-      <w:proofErr w:type="gramEnd"/>
-      <w:r>
-        <w:rPr>
-          <w:rFonts w:ascii="Consolas" w:eastAsia="Times New Roman" w:hAnsi="Consolas" w:cs="Times New Roman"/>
-          <w:color w:val="6A9955"/>
-          <w:sz w:val="16"/>
-          <w:szCs w:val="16"/>
-        </w:rPr>
-        <w:t xml:space="preserve"> THUMBNAILS --}}</w:t>
+        <w:t>{{!-- THUMBNAILS --}}</w:t>
       </w:r>
     </w:p>
     <w:p>
@@ -2298,27 +2147,7 @@
           <w:sz w:val="16"/>
           <w:szCs w:val="16"/>
         </w:rPr>
-        <w:t>{</w:t>
-      </w:r>
-      <w:proofErr w:type="gramStart"/>
-      <w:r>
-        <w:rPr>
-          <w:rFonts w:ascii="Consolas" w:eastAsia="Times New Roman" w:hAnsi="Consolas" w:cs="Times New Roman"/>
-          <w:color w:val="6A9955"/>
-          <w:sz w:val="16"/>
-          <w:szCs w:val="16"/>
-        </w:rPr>
-        <w:t>{!--</w:t>
-      </w:r>
-      <w:proofErr w:type="gramEnd"/>
-      <w:r>
-        <w:rPr>
-          <w:rFonts w:ascii="Consolas" w:eastAsia="Times New Roman" w:hAnsi="Consolas" w:cs="Times New Roman"/>
-          <w:color w:val="6A9955"/>
-          <w:sz w:val="16"/>
-          <w:szCs w:val="16"/>
-        </w:rPr>
-        <w:t xml:space="preserve"> ROLL - 1 --}}</w:t>
+        <w:t>{{!-- ROLL - 1 --}}</w:t>
       </w:r>
     </w:p>
     <w:p>
@@ -2403,15 +2232,6 @@
       <w:r>
         <w:rPr>
           <w:rFonts w:ascii="Consolas" w:eastAsia="Times New Roman" w:hAnsi="Consolas" w:cs="Times New Roman"/>
-          <w:color w:val="D4D4D4"/>
-          <w:sz w:val="16"/>
-          <w:szCs w:val="16"/>
-        </w:rPr>
-        <w:t xml:space="preserve">    </w:t>
-      </w:r>
-      <w:r>
-        <w:rPr>
-          <w:rFonts w:ascii="Consolas" w:eastAsia="Times New Roman" w:hAnsi="Consolas" w:cs="Times New Roman"/>
           <w:color w:val="808080"/>
           <w:sz w:val="16"/>
           <w:szCs w:val="16"/>
@@ -2452,7 +2272,25 @@
           <w:sz w:val="16"/>
           <w:szCs w:val="16"/>
         </w:rPr>
-        <w:t>"col-xs-12 col-sm-6 col-md-4"</w:t>
+        <w:t>"</w:t>
+      </w:r>
+      <w:r>
+        <w:rPr>
+          <w:rFonts w:ascii="Consolas" w:eastAsia="Times New Roman" w:hAnsi="Consolas" w:cs="Times New Roman"/>
+          <w:color w:val="CE9178"/>
+          <w:sz w:val="16"/>
+          <w:szCs w:val="16"/>
+        </w:rPr>
+        <w:t>col-12 col-md-6 col-lg-4</w:t>
+      </w:r>
+      <w:r>
+        <w:rPr>
+          <w:rFonts w:ascii="Consolas" w:eastAsia="Times New Roman" w:hAnsi="Consolas" w:cs="Times New Roman"/>
+          <w:color w:val="CE9178"/>
+          <w:sz w:val="16"/>
+          <w:szCs w:val="16"/>
+        </w:rPr>
+        <w:t>"</w:t>
       </w:r>
       <w:r>
         <w:rPr>
@@ -2913,17 +2751,7 @@
           <w:sz w:val="16"/>
           <w:szCs w:val="16"/>
         </w:rPr>
-        <w:t xml:space="preserve">Lorem ipsum dolor sit amet, consectetur adipisicing elit. A consequuntur debitis delectus deserunt dolore dolorem eum expedita, inventore nobis omnis perferendis possimus quas repellat soluta, sunt voluptate, voluptates! Assumenda, </w:t>
-      </w:r>
-      <w:proofErr w:type="gramStart"/>
-      <w:r>
-        <w:rPr>
-          <w:rFonts w:ascii="Consolas" w:eastAsia="Times New Roman" w:hAnsi="Consolas" w:cs="Times New Roman"/>
-          <w:color w:val="D4D4D4"/>
-          <w:sz w:val="16"/>
-          <w:szCs w:val="16"/>
-        </w:rPr>
-        <w:t>nulla?</w:t>
+        <w:t>Lorem ipsum dolor sit amet, consectetur adipisicing elit. A consequuntur debitis delectus deserunt dolore dolorem eum expedita, inventore nobis omnis perferendis possimus quas repellat soluta, sunt voluptate, voluptates! Assumenda, nulla?</w:t>
       </w:r>
       <w:r>
         <w:rPr>
@@ -2932,17 +2760,7 @@
           <w:sz w:val="16"/>
           <w:szCs w:val="16"/>
         </w:rPr>
-        <w:t>&lt;</w:t>
-      </w:r>
-      <w:proofErr w:type="gramEnd"/>
-      <w:r>
-        <w:rPr>
-          <w:rFonts w:ascii="Consolas" w:eastAsia="Times New Roman" w:hAnsi="Consolas" w:cs="Times New Roman"/>
-          <w:color w:val="808080"/>
-          <w:sz w:val="16"/>
-          <w:szCs w:val="16"/>
-        </w:rPr>
-        <w:t>/</w:t>
+        <w:t>&lt;/</w:t>
       </w:r>
       <w:r>
         <w:rPr>
@@ -3836,7 +3654,6 @@
         </w:rPr>
         <w:t xml:space="preserve">: </w:t>
       </w:r>
-      <w:proofErr w:type="gramStart"/>
       <w:r>
         <w:rPr>
           <w:rFonts w:ascii="Consolas" w:eastAsia="Times New Roman" w:hAnsi="Consolas" w:cs="Times New Roman"/>
@@ -3855,7 +3672,6 @@
         </w:rPr>
         <w:t>;</w:t>
       </w:r>
-      <w:proofErr w:type="gramEnd"/>
     </w:p>
     <w:p>
       <w:pPr>
@@ -3891,7 +3707,6 @@
           <w:szCs w:val="16"/>
         </w:rPr>
       </w:pPr>
-      <w:proofErr w:type="gramStart"/>
       <w:r>
         <w:rPr>
           <w:rFonts w:ascii="Consolas" w:eastAsia="Times New Roman" w:hAnsi="Consolas" w:cs="Times New Roman"/>
@@ -3901,7 +3716,6 @@
         </w:rPr>
         <w:t>.row</w:t>
       </w:r>
-      <w:proofErr w:type="gramEnd"/>
       <w:r>
         <w:rPr>
           <w:rFonts w:ascii="Consolas" w:eastAsia="Times New Roman" w:hAnsi="Consolas" w:cs="Times New Roman"/>
@@ -3995,7 +3809,6 @@
           <w:szCs w:val="16"/>
         </w:rPr>
       </w:pPr>
-      <w:proofErr w:type="gramStart"/>
       <w:r>
         <w:rPr>
           <w:rFonts w:ascii="Consolas" w:eastAsia="Times New Roman" w:hAnsi="Consolas" w:cs="Times New Roman"/>
@@ -4005,7 +3818,6 @@
         </w:rPr>
         <w:t>.thumbnail</w:t>
       </w:r>
-      <w:proofErr w:type="gramEnd"/>
       <w:r>
         <w:rPr>
           <w:rFonts w:ascii="Consolas" w:eastAsia="Times New Roman" w:hAnsi="Consolas" w:cs="Times New Roman"/>
@@ -4073,7 +3885,6 @@
         </w:rPr>
         <w:t xml:space="preserve">: </w:t>
       </w:r>
-      <w:proofErr w:type="gramStart"/>
       <w:r>
         <w:rPr>
           <w:rFonts w:ascii="Consolas" w:eastAsia="Times New Roman" w:hAnsi="Consolas" w:cs="Times New Roman"/>
@@ -4101,7 +3912,6 @@
         </w:rPr>
         <w:t>;</w:t>
       </w:r>
-      <w:proofErr w:type="gramEnd"/>
     </w:p>
     <w:p>
       <w:pPr>
@@ -4140,19 +3950,8 @@
           <w:sz w:val="16"/>
           <w:szCs w:val="16"/>
         </w:rPr>
-        <w:t xml:space="preserve">height: </w:t>
-      </w:r>
-      <w:proofErr w:type="gramStart"/>
-      <w:r>
-        <w:rPr>
-          <w:rFonts w:ascii="Consolas" w:eastAsia="Times New Roman" w:hAnsi="Consolas" w:cs="Times New Roman"/>
-          <w:color w:val="D4D4D4"/>
-          <w:sz w:val="16"/>
-          <w:szCs w:val="16"/>
-        </w:rPr>
-        <w:t>150px;</w:t>
-      </w:r>
-      <w:proofErr w:type="gramEnd"/>
+        <w:t>height: 150px;</w:t>
+      </w:r>
     </w:p>
     <w:p>
       <w:pPr>
@@ -4201,7 +4000,6 @@
           <w:szCs w:val="16"/>
         </w:rPr>
       </w:pPr>
-      <w:proofErr w:type="gramStart"/>
       <w:r>
         <w:rPr>
           <w:rFonts w:ascii="Consolas" w:eastAsia="Times New Roman" w:hAnsi="Consolas" w:cs="Times New Roman"/>
@@ -4211,7 +4009,6 @@
         </w:rPr>
         <w:t>.thumbnail</w:t>
       </w:r>
-      <w:proofErr w:type="gramEnd"/>
       <w:r>
         <w:rPr>
           <w:rFonts w:ascii="Consolas" w:eastAsia="Times New Roman" w:hAnsi="Consolas" w:cs="Times New Roman"/>
@@ -4286,17 +4083,7 @@
           <w:sz w:val="16"/>
           <w:szCs w:val="16"/>
         </w:rPr>
-        <w:t>#</w:t>
-      </w:r>
-      <w:proofErr w:type="gramStart"/>
-      <w:r>
-        <w:rPr>
-          <w:rFonts w:ascii="Consolas" w:eastAsia="Times New Roman" w:hAnsi="Consolas" w:cs="Times New Roman"/>
-          <w:color w:val="CE9178"/>
-          <w:sz w:val="16"/>
-          <w:szCs w:val="16"/>
-        </w:rPr>
-        <w:t>7f7f7f</w:t>
+        <w:t>#7f7f7f</w:t>
       </w:r>
       <w:r>
         <w:rPr>
@@ -4307,7 +4094,6 @@
         </w:rPr>
         <w:t>;</w:t>
       </w:r>
-      <w:proofErr w:type="gramEnd"/>
     </w:p>
     <w:p>
       <w:pPr>
@@ -4401,7 +4187,6 @@
         </w:rPr>
         <w:t xml:space="preserve">: </w:t>
       </w:r>
-      <w:proofErr w:type="gramStart"/>
       <w:r>
         <w:rPr>
           <w:rFonts w:ascii="Consolas" w:eastAsia="Times New Roman" w:hAnsi="Consolas" w:cs="Times New Roman"/>
@@ -4420,7 +4205,6 @@
         </w:rPr>
         <w:t>;</w:t>
       </w:r>
-      <w:proofErr w:type="gramEnd"/>
     </w:p>
     <w:p>
       <w:pPr>
@@ -4461,7 +4245,6 @@
         </w:rPr>
         <w:t xml:space="preserve">: </w:t>
       </w:r>
-      <w:proofErr w:type="gramStart"/>
       <w:r>
         <w:rPr>
           <w:rFonts w:ascii="Consolas" w:eastAsia="Times New Roman" w:hAnsi="Consolas" w:cs="Times New Roman"/>
@@ -4480,7 +4263,6 @@
         </w:rPr>
         <w:t>;</w:t>
       </w:r>
-      <w:proofErr w:type="gramEnd"/>
     </w:p>
     <w:p>
       <w:pPr>
@@ -4516,7 +4298,6 @@
           <w:szCs w:val="16"/>
         </w:rPr>
       </w:pPr>
-      <w:proofErr w:type="gramStart"/>
       <w:r>
         <w:rPr>
           <w:rFonts w:ascii="Consolas" w:eastAsia="Times New Roman" w:hAnsi="Consolas" w:cs="Times New Roman"/>
@@ -4526,7 +4307,6 @@
         </w:rPr>
         <w:t>.price</w:t>
       </w:r>
-      <w:proofErr w:type="gramEnd"/>
       <w:r>
         <w:rPr>
           <w:rFonts w:ascii="Consolas" w:eastAsia="Times New Roman" w:hAnsi="Consolas" w:cs="Times New Roman"/>
@@ -4576,7 +4356,6 @@
         </w:rPr>
         <w:t xml:space="preserve">: </w:t>
       </w:r>
-      <w:proofErr w:type="gramStart"/>
       <w:r>
         <w:rPr>
           <w:rFonts w:ascii="Consolas" w:eastAsia="Times New Roman" w:hAnsi="Consolas" w:cs="Times New Roman"/>
@@ -4595,7 +4374,6 @@
         </w:rPr>
         <w:t>;</w:t>
       </w:r>
-      <w:proofErr w:type="gramEnd"/>
     </w:p>
     <w:p>
       <w:pPr>
@@ -4636,7 +4414,6 @@
         </w:rPr>
         <w:t xml:space="preserve">: </w:t>
       </w:r>
-      <w:proofErr w:type="gramStart"/>
       <w:r>
         <w:rPr>
           <w:rFonts w:ascii="Consolas" w:eastAsia="Times New Roman" w:hAnsi="Consolas" w:cs="Times New Roman"/>
@@ -4655,7 +4432,6 @@
         </w:rPr>
         <w:t>;</w:t>
       </w:r>
-      <w:proofErr w:type="gramEnd"/>
     </w:p>
     <w:p>
       <w:pPr>
@@ -6695,8 +6471,8 @@
   <w:rsids>
     <w:rsidRoot w:val="00A406E3"/>
     <w:rsid w:val="000A75AF"/>
-    <w:rsid w:val="000E27D4"/>
     <w:rsid w:val="00145766"/>
+    <w:rsid w:val="005405C4"/>
     <w:rsid w:val="00A406E3"/>
     <w:rsid w:val="00FB2E76"/>
   </w:rsids>

</xml_diff>

<commit_message>
My final push for now... MyShoppingCart screenshot of my progress so far. TO BE CONTINUE...
</commit_message>
<xml_diff>
--- a/MyShoppingCart-NOTE.docx
+++ b/MyShoppingCart-NOTE.docx
@@ -37,9 +37,11 @@
           <w:numId w:val="3"/>
         </w:numPr>
       </w:pPr>
+      <w:proofErr w:type="spellStart"/>
       <w:r>
         <w:t>VSCode</w:t>
       </w:r>
+      <w:proofErr w:type="spellEnd"/>
     </w:p>
     <w:p/>
     <w:p>
@@ -69,13 +71,26 @@
     </w:p>
     <w:p>
       <w:r>
-        <w:t>echo "# MyShoppingCart" &gt;&gt; README.md</w:t>
-      </w:r>
-    </w:p>
-    <w:p>
-      <w:r>
-        <w:t>git init</w:t>
-      </w:r>
+        <w:t xml:space="preserve">echo "# </w:t>
+      </w:r>
+      <w:proofErr w:type="spellStart"/>
+      <w:r>
+        <w:t>MyShoppingCart</w:t>
+      </w:r>
+      <w:proofErr w:type="spellEnd"/>
+      <w:r>
+        <w:t>" &gt;&gt; README.md</w:t>
+      </w:r>
+    </w:p>
+    <w:p>
+      <w:r>
+        <w:t xml:space="preserve">git </w:t>
+      </w:r>
+      <w:proofErr w:type="spellStart"/>
+      <w:r>
+        <w:t>init</w:t>
+      </w:r>
+      <w:proofErr w:type="spellEnd"/>
     </w:p>
     <w:p>
       <w:r>
@@ -164,8 +179,13 @@
         </w:numPr>
       </w:pPr>
       <w:r>
-        <w:t>git add .</w:t>
-      </w:r>
+        <w:t xml:space="preserve">git </w:t>
+      </w:r>
+      <w:proofErr w:type="gramStart"/>
+      <w:r>
+        <w:t>add .</w:t>
+      </w:r>
+      <w:proofErr w:type="gramEnd"/>
     </w:p>
     <w:p>
       <w:pPr>
@@ -249,8 +269,12 @@
     <w:p>
       <w:r>
         <w:tab/>
+      </w:r>
+      <w:proofErr w:type="spellStart"/>
+      <w:r>
         <w:t>Nodemon</w:t>
       </w:r>
+      <w:proofErr w:type="spellEnd"/>
     </w:p>
     <w:p>
       <w:r>
@@ -291,7 +315,15 @@
         <w:t>TERMINAL</w:t>
       </w:r>
       <w:r>
-        <w:t xml:space="preserve"> (VSCode) – root directory of the project:</w:t>
+        <w:t xml:space="preserve"> (</w:t>
+      </w:r>
+      <w:proofErr w:type="spellStart"/>
+      <w:r>
+        <w:t>VSCode</w:t>
+      </w:r>
+      <w:proofErr w:type="spellEnd"/>
+      <w:r>
+        <w:t>) – root directory of the project:</w:t>
       </w:r>
     </w:p>
     <w:p>
@@ -304,23 +336,39 @@
       <w:r>
         <w:t xml:space="preserve">TERMINAL: </w:t>
       </w:r>
-      <w:r>
-        <w:t xml:space="preserve">npm install </w:t>
+      <w:proofErr w:type="spellStart"/>
+      <w:r>
+        <w:t>npm</w:t>
+      </w:r>
+      <w:proofErr w:type="spellEnd"/>
+      <w:r>
+        <w:t xml:space="preserve"> install </w:t>
       </w:r>
       <w:r>
         <w:rPr>
           <w:color w:val="FF0000"/>
         </w:rPr>
-        <w:t>express-generator -g</w:t>
-      </w:r>
+        <w:t>express-generator -</w:t>
+      </w:r>
+      <w:proofErr w:type="gramStart"/>
       <w:r>
         <w:rPr>
           <w:color w:val="FF0000"/>
         </w:rPr>
+        <w:t>g</w:t>
+      </w:r>
+      <w:r>
+        <w:rPr>
+          <w:color w:val="FF0000"/>
+        </w:rPr>
         <w:t xml:space="preserve">  </w:t>
       </w:r>
       <w:r>
-        <w:t>//</w:t>
+        <w:t>/</w:t>
+      </w:r>
+      <w:proofErr w:type="gramEnd"/>
+      <w:r>
+        <w:t>/</w:t>
       </w:r>
       <w:r>
         <w:t xml:space="preserve"> express-generator is being installed globally -g</w:t>
@@ -342,14 +390,24 @@
         <w:t xml:space="preserve">TERMINAL: </w:t>
       </w:r>
       <w:r>
-        <w:t xml:space="preserve">express MyShoppingCart </w:t>
+        <w:t xml:space="preserve">express </w:t>
+      </w:r>
+      <w:proofErr w:type="spellStart"/>
+      <w:r>
+        <w:t>MyShoppingCart</w:t>
+      </w:r>
+      <w:proofErr w:type="spellEnd"/>
+      <w:r>
+        <w:t xml:space="preserve"> </w:t>
       </w:r>
       <w:r>
         <w:t>–</w:t>
       </w:r>
+      <w:proofErr w:type="spellStart"/>
       <w:r>
         <w:t>hbs</w:t>
       </w:r>
+      <w:proofErr w:type="spellEnd"/>
     </w:p>
     <w:p>
       <w:pPr>
@@ -362,12 +420,19 @@
         <w:tab/>
         <w:t xml:space="preserve">This will create a </w:t>
       </w:r>
-      <w:r>
-        <w:t xml:space="preserve">hbs files inside your project folder, </w:t>
-      </w:r>
+      <w:proofErr w:type="spellStart"/>
+      <w:r>
+        <w:t>hbs</w:t>
+      </w:r>
+      <w:proofErr w:type="spellEnd"/>
+      <w:r>
+        <w:t xml:space="preserve"> files inside your project folder, </w:t>
+      </w:r>
+      <w:proofErr w:type="spellStart"/>
       <w:r>
         <w:t>MyShoppingCart</w:t>
       </w:r>
+      <w:proofErr w:type="spellEnd"/>
     </w:p>
     <w:p>
       <w:pPr>
@@ -389,7 +454,15 @@
         <w:t xml:space="preserve">It </w:t>
       </w:r>
       <w:r>
-        <w:t xml:space="preserve">created the project folder called MyShoppingCart and </w:t>
+        <w:t xml:space="preserve">created the project folder called </w:t>
+      </w:r>
+      <w:proofErr w:type="spellStart"/>
+      <w:r>
+        <w:t>MyShoppingCart</w:t>
+      </w:r>
+      <w:proofErr w:type="spellEnd"/>
+      <w:r>
+        <w:t xml:space="preserve"> and </w:t>
       </w:r>
       <w:r>
         <w:t>installed the following</w:t>
@@ -410,7 +483,28 @@
       </w:pPr>
       <w:r>
         <w:tab/>
-        <w:t>Handlebars – generate the views folders with 3 files that end with the .hbs extension which is short for hanglebars:</w:t>
+        <w:t xml:space="preserve">Handlebars – generate the views folders with 3 files that end with </w:t>
+      </w:r>
+      <w:proofErr w:type="gramStart"/>
+      <w:r>
+        <w:t>the .</w:t>
+      </w:r>
+      <w:proofErr w:type="spellStart"/>
+      <w:r>
+        <w:t>hbs</w:t>
+      </w:r>
+      <w:proofErr w:type="spellEnd"/>
+      <w:proofErr w:type="gramEnd"/>
+      <w:r>
+        <w:t xml:space="preserve"> extension which is short for </w:t>
+      </w:r>
+      <w:proofErr w:type="spellStart"/>
+      <w:r>
+        <w:t>hanglebars</w:t>
+      </w:r>
+      <w:proofErr w:type="spellEnd"/>
+      <w:r>
+        <w:t>:</w:t>
       </w:r>
     </w:p>
     <w:p>
@@ -422,8 +516,13 @@
         </w:numPr>
         <w:ind w:left="1260"/>
       </w:pPr>
-      <w:r>
-        <w:t>error.hbs – this file handle all the error message in the browser</w:t>
+      <w:proofErr w:type="spellStart"/>
+      <w:r>
+        <w:t>error.hbs</w:t>
+      </w:r>
+      <w:proofErr w:type="spellEnd"/>
+      <w:r>
+        <w:t xml:space="preserve"> – this file handle all the error message in the browser</w:t>
       </w:r>
     </w:p>
     <w:p>
@@ -435,8 +534,13 @@
         </w:numPr>
         <w:ind w:left="1260"/>
       </w:pPr>
-      <w:r>
-        <w:t xml:space="preserve">index.hbs - </w:t>
+      <w:proofErr w:type="spellStart"/>
+      <w:r>
+        <w:t>index.hbs</w:t>
+      </w:r>
+      <w:proofErr w:type="spellEnd"/>
+      <w:r>
+        <w:t xml:space="preserve"> - </w:t>
       </w:r>
     </w:p>
     <w:p>
@@ -448,8 +552,13 @@
         </w:numPr>
         <w:ind w:left="1260"/>
       </w:pPr>
-      <w:r>
-        <w:t>layout.hbs – hold the default html skeleton – will render the contents in the {{{body}}} part in the file</w:t>
+      <w:proofErr w:type="spellStart"/>
+      <w:r>
+        <w:t>layout.hbs</w:t>
+      </w:r>
+      <w:proofErr w:type="spellEnd"/>
+      <w:r>
+        <w:t xml:space="preserve"> – hold the default html skeleton – will render the contents in the {{{body}}} part in the file</w:t>
       </w:r>
     </w:p>
     <w:p>
@@ -483,9 +592,11 @@
       <w:r>
         <w:t xml:space="preserve">cd </w:t>
       </w:r>
+      <w:proofErr w:type="spellStart"/>
       <w:r>
         <w:t>MyShoppingList</w:t>
       </w:r>
+      <w:proofErr w:type="spellEnd"/>
     </w:p>
     <w:p>
       <w:pPr>
@@ -506,8 +617,13 @@
       <w:r>
         <w:t xml:space="preserve">: </w:t>
       </w:r>
-      <w:r>
-        <w:t>npm install</w:t>
+      <w:proofErr w:type="spellStart"/>
+      <w:r>
+        <w:t>npm</w:t>
+      </w:r>
+      <w:proofErr w:type="spellEnd"/>
+      <w:r>
+        <w:t xml:space="preserve"> install</w:t>
       </w:r>
     </w:p>
     <w:p>
@@ -525,12 +641,21 @@
       <w:r>
         <w:t xml:space="preserve">TERMINAL: </w:t>
       </w:r>
+      <w:proofErr w:type="spellStart"/>
       <w:r>
         <w:rPr>
           <w:b/>
           <w:bCs/>
         </w:rPr>
-        <w:t>npm start</w:t>
+        <w:t>npm</w:t>
+      </w:r>
+      <w:proofErr w:type="spellEnd"/>
+      <w:r>
+        <w:rPr>
+          <w:b/>
+          <w:bCs/>
+        </w:rPr>
+        <w:t xml:space="preserve"> start</w:t>
       </w:r>
       <w:r>
         <w:t xml:space="preserve"> // to start the server which is a little script provided by express-generator</w:t>
@@ -558,11 +683,19 @@
       <w:r>
         <w:t xml:space="preserve">PS D:\#PerScholas\MyShoppingCart&gt; </w:t>
       </w:r>
+      <w:proofErr w:type="spellStart"/>
       <w:r>
         <w:rPr>
           <w:rStyle w:val="TerminalCodeInputChar"/>
         </w:rPr>
-        <w:t>npm start</w:t>
+        <w:t>npm</w:t>
+      </w:r>
+      <w:proofErr w:type="spellEnd"/>
+      <w:r>
+        <w:rPr>
+          <w:rStyle w:val="TerminalCodeInputChar"/>
+        </w:rPr>
+        <w:t xml:space="preserve"> start</w:t>
       </w:r>
     </w:p>
     <w:p>
@@ -584,7 +717,15 @@
         <w:tab/>
       </w:r>
       <w:r>
-        <w:t>&gt; node ./bin/www</w:t>
+        <w:t xml:space="preserve">&gt; </w:t>
+      </w:r>
+      <w:proofErr w:type="gramStart"/>
+      <w:r>
+        <w:t>node .</w:t>
+      </w:r>
+      <w:proofErr w:type="gramEnd"/>
+      <w:r>
+        <w:t>/bin/www</w:t>
       </w:r>
     </w:p>
     <w:p>
@@ -632,7 +773,15 @@
         <w:t>304</w:t>
       </w:r>
       <w:r>
-        <w:t xml:space="preserve"> 88.656 ms - -</w:t>
+        <w:t xml:space="preserve"> 88.656 </w:t>
+      </w:r>
+      <w:proofErr w:type="spellStart"/>
+      <w:r>
+        <w:t>ms</w:t>
+      </w:r>
+      <w:proofErr w:type="spellEnd"/>
+      <w:r>
+        <w:t xml:space="preserve"> - -</w:t>
       </w:r>
     </w:p>
     <w:p>
@@ -652,7 +801,15 @@
         <w:t>304</w:t>
       </w:r>
       <w:r>
-        <w:t xml:space="preserve"> 8.849 ms - -</w:t>
+        <w:t xml:space="preserve"> 8.849 </w:t>
+      </w:r>
+      <w:proofErr w:type="spellStart"/>
+      <w:r>
+        <w:t>ms</w:t>
+      </w:r>
+      <w:proofErr w:type="spellEnd"/>
+      <w:r>
+        <w:t xml:space="preserve"> - -</w:t>
       </w:r>
     </w:p>
     <w:p>
@@ -696,7 +853,15 @@
     </w:p>
     <w:p>
       <w:r>
-        <w:t>Allow user to go to user account signin/logout and shopping cart.</w:t>
+        <w:t xml:space="preserve">Allow user to go to user account </w:t>
+      </w:r>
+      <w:proofErr w:type="spellStart"/>
+      <w:r>
+        <w:t>signin</w:t>
+      </w:r>
+      <w:proofErr w:type="spellEnd"/>
+      <w:r>
+        <w:t>/logout and shopping cart.</w:t>
       </w:r>
     </w:p>
     <w:p>
@@ -724,11 +889,19 @@
           <w:rFonts w:eastAsia="Times New Roman"/>
         </w:rPr>
       </w:pPr>
-      <w:r>
-        <w:rPr>
-          <w:rFonts w:eastAsia="Times New Roman"/>
-        </w:rPr>
-        <w:t>&lt;!-- CSS only --&gt;</w:t>
+      <w:proofErr w:type="gramStart"/>
+      <w:r>
+        <w:rPr>
+          <w:rFonts w:eastAsia="Times New Roman"/>
+        </w:rPr>
+        <w:t>&lt;!--</w:t>
+      </w:r>
+      <w:proofErr w:type="gramEnd"/>
+      <w:r>
+        <w:rPr>
+          <w:rFonts w:eastAsia="Times New Roman"/>
+        </w:rPr>
+        <w:t xml:space="preserve"> CSS only --&gt;</w:t>
       </w:r>
     </w:p>
     <w:p>
@@ -744,12 +917,48 @@
         <w:rPr>
           <w:rFonts w:eastAsia="Times New Roman"/>
         </w:rPr>
-        <w:t>&lt;link href="https://cdn.jsdelivr.net/npm/bootstrap@5.2.0-beta1/dist/css/bootstrap.min.css" rel="stylesheet" integrity="sha384-0evHe/X+R7YkIZDRvuzKMRqM+OrBnVFBL6DOitfPri4tjfHxaWutUpFmBp4vmVor" crossorigin="anonymous"&gt;</w:t>
-      </w:r>
-    </w:p>
-    <w:p>
-      <w:r>
-        <w:t>and put it in the layout.hbs above the link element in the header.</w:t>
+        <w:t xml:space="preserve">&lt;link href="https://cdn.jsdelivr.net/npm/bootstrap@5.2.0-beta1/dist/css/bootstrap.min.css" </w:t>
+      </w:r>
+      <w:proofErr w:type="spellStart"/>
+      <w:r>
+        <w:rPr>
+          <w:rFonts w:eastAsia="Times New Roman"/>
+        </w:rPr>
+        <w:t>rel</w:t>
+      </w:r>
+      <w:proofErr w:type="spellEnd"/>
+      <w:r>
+        <w:rPr>
+          <w:rFonts w:eastAsia="Times New Roman"/>
+        </w:rPr>
+        <w:t xml:space="preserve">="stylesheet" integrity="sha384-0evHe/X+R7YkIZDRvuzKMRqM+OrBnVFBL6DOitfPri4tjfHxaWutUpFmBp4vmVor" </w:t>
+      </w:r>
+      <w:proofErr w:type="spellStart"/>
+      <w:r>
+        <w:rPr>
+          <w:rFonts w:eastAsia="Times New Roman"/>
+        </w:rPr>
+        <w:t>crossorigin</w:t>
+      </w:r>
+      <w:proofErr w:type="spellEnd"/>
+      <w:r>
+        <w:rPr>
+          <w:rFonts w:eastAsia="Times New Roman"/>
+        </w:rPr>
+        <w:t>="anonymous"&gt;</w:t>
+      </w:r>
+    </w:p>
+    <w:p>
+      <w:r>
+        <w:t xml:space="preserve">and put it in the </w:t>
+      </w:r>
+      <w:proofErr w:type="spellStart"/>
+      <w:r>
+        <w:t>layout.hbs</w:t>
+      </w:r>
+      <w:proofErr w:type="spellEnd"/>
+      <w:r>
+        <w:t xml:space="preserve"> above the link element in the header.</w:t>
       </w:r>
     </w:p>
     <w:p/>
@@ -767,13 +976,23 @@
           <w:color w:val="212529"/>
         </w:rPr>
       </w:pPr>
+      <w:proofErr w:type="gramStart"/>
       <w:r>
         <w:rPr>
           <w:rStyle w:val="c"/>
           <w:rFonts w:ascii="var(--bs-font-monospace)" w:hAnsi="var(--bs-font-monospace)"/>
           <w:color w:val="212529"/>
         </w:rPr>
-        <w:t>&lt;!-- JavaScript Bundle with Popper --&gt;</w:t>
+        <w:t>&lt;!--</w:t>
+      </w:r>
+      <w:proofErr w:type="gramEnd"/>
+      <w:r>
+        <w:rPr>
+          <w:rStyle w:val="c"/>
+          <w:rFonts w:ascii="var(--bs-font-monospace)" w:hAnsi="var(--bs-font-monospace)"/>
+          <w:color w:val="212529"/>
+        </w:rPr>
+        <w:t xml:space="preserve"> JavaScript Bundle with Popper --&gt;</w:t>
       </w:r>
     </w:p>
     <w:p>
@@ -872,6 +1091,7 @@
         </w:rPr>
         <w:t xml:space="preserve"> </w:t>
       </w:r>
+      <w:proofErr w:type="spellStart"/>
       <w:r>
         <w:rPr>
           <w:rStyle w:val="na"/>
@@ -880,6 +1100,7 @@
         </w:rPr>
         <w:t>crossorigin</w:t>
       </w:r>
+      <w:proofErr w:type="spellEnd"/>
       <w:r>
         <w:rPr>
           <w:rStyle w:val="o"/>
@@ -923,13 +1144,29 @@
     </w:p>
     <w:p>
       <w:r>
-        <w:t>and put it in the layout.hbs under the {{{body}}} hook</w:t>
+        <w:t xml:space="preserve">and put it in the </w:t>
+      </w:r>
+      <w:proofErr w:type="spellStart"/>
+      <w:r>
+        <w:t>layout.hbs</w:t>
+      </w:r>
+      <w:proofErr w:type="spellEnd"/>
+      <w:r>
+        <w:t xml:space="preserve"> under the {{{body}}} hook</w:t>
       </w:r>
     </w:p>
     <w:p/>
     <w:p>
       <w:r>
-        <w:t>Create a subfolder in views called partials and in partials create a file called header.hbs and add the html below in</w:t>
+        <w:t xml:space="preserve">Create a subfolder in views called partials and in partials create a file called </w:t>
+      </w:r>
+      <w:proofErr w:type="spellStart"/>
+      <w:r>
+        <w:t>header.hbs</w:t>
+      </w:r>
+      <w:proofErr w:type="spellEnd"/>
+      <w:r>
+        <w:t xml:space="preserve"> and add the html below in</w:t>
       </w:r>
     </w:p>
     <w:p>
@@ -985,7 +1222,35 @@
         <w:rPr>
           <w:rFonts w:eastAsia="Times New Roman"/>
         </w:rPr>
-        <w:t>&lt;script src="https://code.jquery.com/jquery-3.6.0.min.js" integrity="sha256-/xUj+3OJU5yExlq6GSYGSHk7tPXikynS7ogEvDej/m4=" crossorigin="anonymous"&gt;&lt;/script&gt;</w:t>
+        <w:t xml:space="preserve">&lt;script </w:t>
+      </w:r>
+      <w:proofErr w:type="spellStart"/>
+      <w:r>
+        <w:rPr>
+          <w:rFonts w:eastAsia="Times New Roman"/>
+        </w:rPr>
+        <w:t>src</w:t>
+      </w:r>
+      <w:proofErr w:type="spellEnd"/>
+      <w:r>
+        <w:rPr>
+          <w:rFonts w:eastAsia="Times New Roman"/>
+        </w:rPr>
+        <w:t xml:space="preserve">="https://code.jquery.com/jquery-3.6.0.min.js" integrity="sha256-/xUj+3OJU5yExlq6GSYGSHk7tPXikynS7ogEvDej/m4=" </w:t>
+      </w:r>
+      <w:proofErr w:type="spellStart"/>
+      <w:r>
+        <w:rPr>
+          <w:rFonts w:eastAsia="Times New Roman"/>
+        </w:rPr>
+        <w:t>crossorigin</w:t>
+      </w:r>
+      <w:proofErr w:type="spellEnd"/>
+      <w:r>
+        <w:rPr>
+          <w:rFonts w:eastAsia="Times New Roman"/>
+        </w:rPr>
+        <w:t>="anonymous"&gt;&lt;/script&gt;</w:t>
       </w:r>
     </w:p>
     <w:p>
@@ -999,7 +1264,21 @@
         <w:rPr>
           <w:rFonts w:eastAsia="Times New Roman"/>
         </w:rPr>
-        <w:t>Add it in layout.hbs below the {{{body}}} hook but above the bootstraps link</w:t>
+        <w:t xml:space="preserve">Add it in </w:t>
+      </w:r>
+      <w:proofErr w:type="spellStart"/>
+      <w:r>
+        <w:rPr>
+          <w:rFonts w:eastAsia="Times New Roman"/>
+        </w:rPr>
+        <w:t>layout.hbs</w:t>
+      </w:r>
+      <w:proofErr w:type="spellEnd"/>
+      <w:r>
+        <w:rPr>
+          <w:rFonts w:eastAsia="Times New Roman"/>
+        </w:rPr>
+        <w:t xml:space="preserve"> below the {{{body}}} hook but above the bootstraps link</w:t>
       </w:r>
     </w:p>
     <w:p>
@@ -1021,7 +1300,49 @@
         <w:rPr>
           <w:rFonts w:eastAsia="Times New Roman"/>
         </w:rPr>
-        <w:t>Implementing/including the header.hbs into other files (index.hbs, layout.hbs)</w:t>
+        <w:t xml:space="preserve">Implementing/including the </w:t>
+      </w:r>
+      <w:proofErr w:type="spellStart"/>
+      <w:r>
+        <w:rPr>
+          <w:rFonts w:eastAsia="Times New Roman"/>
+        </w:rPr>
+        <w:t>header.hbs</w:t>
+      </w:r>
+      <w:proofErr w:type="spellEnd"/>
+      <w:r>
+        <w:rPr>
+          <w:rFonts w:eastAsia="Times New Roman"/>
+        </w:rPr>
+        <w:t xml:space="preserve"> into other files (</w:t>
+      </w:r>
+      <w:proofErr w:type="spellStart"/>
+      <w:r>
+        <w:rPr>
+          <w:rFonts w:eastAsia="Times New Roman"/>
+        </w:rPr>
+        <w:t>index.hbs</w:t>
+      </w:r>
+      <w:proofErr w:type="spellEnd"/>
+      <w:r>
+        <w:rPr>
+          <w:rFonts w:eastAsia="Times New Roman"/>
+        </w:rPr>
+        <w:t xml:space="preserve">, </w:t>
+      </w:r>
+      <w:proofErr w:type="spellStart"/>
+      <w:r>
+        <w:rPr>
+          <w:rFonts w:eastAsia="Times New Roman"/>
+        </w:rPr>
+        <w:t>layout.hbs</w:t>
+      </w:r>
+      <w:proofErr w:type="spellEnd"/>
+      <w:r>
+        <w:rPr>
+          <w:rFonts w:eastAsia="Times New Roman"/>
+        </w:rPr>
+        <w:t>)</w:t>
       </w:r>
     </w:p>
     <w:p>
@@ -1034,7 +1355,15 @@
         <w:pStyle w:val="TerminalCodeInput"/>
       </w:pPr>
       <w:r>
-        <w:t>TERMINAL: npm install –save express-handlebars</w:t>
+        <w:t xml:space="preserve">TERMINAL: </w:t>
+      </w:r>
+      <w:proofErr w:type="spellStart"/>
+      <w:r>
+        <w:t>npm</w:t>
+      </w:r>
+      <w:proofErr w:type="spellEnd"/>
+      <w:r>
+        <w:t xml:space="preserve"> install –save express-handlebars</w:t>
       </w:r>
       <w:r>
         <w:t xml:space="preserve"> </w:t>
@@ -1045,7 +1374,15 @@
         <w:pStyle w:val="TerminalCodeInput"/>
       </w:pPr>
       <w:r>
-        <w:t>// this will installing another handle</w:t>
+        <w:t xml:space="preserve">// this will </w:t>
+      </w:r>
+      <w:proofErr w:type="gramStart"/>
+      <w:r>
+        <w:t>installing</w:t>
+      </w:r>
+      <w:proofErr w:type="gramEnd"/>
+      <w:r>
+        <w:t xml:space="preserve"> another handle</w:t>
       </w:r>
       <w:r>
         <w:t>b</w:t>
@@ -1066,7 +1403,15 @@
         <w:t xml:space="preserve">-party package which </w:t>
       </w:r>
       <w:r>
-        <w:t>offers more features than the buit-in one</w:t>
+        <w:t xml:space="preserve">offers more features than the </w:t>
+      </w:r>
+      <w:proofErr w:type="spellStart"/>
+      <w:r>
+        <w:t>buit</w:t>
+      </w:r>
+      <w:proofErr w:type="spellEnd"/>
+      <w:r>
+        <w:t>-in one</w:t>
       </w:r>
     </w:p>
     <w:p/>
@@ -1097,6 +1442,7 @@
         </w:rPr>
         <w:t xml:space="preserve"> </w:t>
       </w:r>
+      <w:proofErr w:type="spellStart"/>
       <w:r>
         <w:rPr>
           <w:rFonts w:eastAsia="Times New Roman"/>
@@ -1104,6 +1450,7 @@
         </w:rPr>
         <w:t>expressHbs</w:t>
       </w:r>
+      <w:proofErr w:type="spellEnd"/>
       <w:r>
         <w:rPr>
           <w:rFonts w:eastAsia="Times New Roman"/>
@@ -1153,6 +1500,8 @@
           <w:color w:val="D4D4D4"/>
         </w:rPr>
       </w:pPr>
+      <w:proofErr w:type="spellStart"/>
+      <w:proofErr w:type="gramStart"/>
       <w:r>
         <w:rPr>
           <w:rFonts w:eastAsia="Times New Roman"/>
@@ -1174,6 +1523,7 @@
         </w:rPr>
         <w:t>set</w:t>
       </w:r>
+      <w:proofErr w:type="spellEnd"/>
       <w:r>
         <w:rPr>
           <w:rFonts w:eastAsia="Times New Roman"/>
@@ -1181,6 +1531,7 @@
         </w:rPr>
         <w:t>(</w:t>
       </w:r>
+      <w:proofErr w:type="gramEnd"/>
       <w:r>
         <w:rPr>
           <w:rFonts w:eastAsia="Times New Roman"/>
@@ -1194,6 +1545,7 @@
         </w:rPr>
         <w:t xml:space="preserve">, </w:t>
       </w:r>
+      <w:proofErr w:type="spellStart"/>
       <w:r>
         <w:rPr>
           <w:rFonts w:eastAsia="Times New Roman"/>
@@ -1215,6 +1567,7 @@
         </w:rPr>
         <w:t>join</w:t>
       </w:r>
+      <w:proofErr w:type="spellEnd"/>
       <w:r>
         <w:rPr>
           <w:rFonts w:eastAsia="Times New Roman"/>
@@ -1227,8 +1580,17 @@
           <w:rFonts w:eastAsia="Times New Roman"/>
           <w:color w:val="9CDCFE"/>
         </w:rPr>
-        <w:t>__dirname</w:t>
-      </w:r>
+        <w:t>__</w:t>
+      </w:r>
+      <w:proofErr w:type="spellStart"/>
+      <w:r>
+        <w:rPr>
+          <w:rFonts w:eastAsia="Times New Roman"/>
+          <w:color w:val="9CDCFE"/>
+        </w:rPr>
+        <w:t>dirname</w:t>
+      </w:r>
+      <w:proofErr w:type="spellEnd"/>
       <w:r>
         <w:rPr>
           <w:rFonts w:eastAsia="Times New Roman"/>
@@ -1263,6 +1625,8 @@
           <w:color w:val="D4D4D4"/>
         </w:rPr>
       </w:pPr>
+      <w:proofErr w:type="spellStart"/>
+      <w:proofErr w:type="gramStart"/>
       <w:r>
         <w:rPr>
           <w:rFonts w:eastAsia="Times New Roman"/>
@@ -1284,6 +1648,8 @@
         </w:rPr>
         <w:t>engine</w:t>
       </w:r>
+      <w:proofErr w:type="spellEnd"/>
+      <w:proofErr w:type="gramEnd"/>
       <w:r>
         <w:rPr>
           <w:rFonts w:eastAsia="Times New Roman"/>
@@ -1296,7 +1662,23 @@
           <w:rFonts w:eastAsia="Times New Roman"/>
           <w:color w:val="CE9178"/>
         </w:rPr>
-        <w:t>'.hbs'</w:t>
+        <w:t>'.</w:t>
+      </w:r>
+      <w:proofErr w:type="spellStart"/>
+      <w:r>
+        <w:rPr>
+          <w:rFonts w:eastAsia="Times New Roman"/>
+          <w:color w:val="CE9178"/>
+        </w:rPr>
+        <w:t>hbs</w:t>
+      </w:r>
+      <w:proofErr w:type="spellEnd"/>
+      <w:r>
+        <w:rPr>
+          <w:rFonts w:eastAsia="Times New Roman"/>
+          <w:color w:val="CE9178"/>
+        </w:rPr>
+        <w:t>'</w:t>
       </w:r>
       <w:r>
         <w:rPr>
@@ -1305,6 +1687,7 @@
         </w:rPr>
         <w:t xml:space="preserve">, </w:t>
       </w:r>
+      <w:proofErr w:type="spellStart"/>
       <w:r>
         <w:rPr>
           <w:rFonts w:eastAsia="Times New Roman"/>
@@ -1312,6 +1695,7 @@
         </w:rPr>
         <w:t>expressHbs</w:t>
       </w:r>
+      <w:proofErr w:type="spellEnd"/>
       <w:r>
         <w:rPr>
           <w:rFonts w:eastAsia="Times New Roman"/>
@@ -1319,11 +1703,19 @@
         </w:rPr>
         <w:t>({</w:t>
       </w:r>
-      <w:r>
-        <w:rPr>
-          <w:rFonts w:eastAsia="Times New Roman"/>
-        </w:rPr>
-        <w:t>defaultLayout:</w:t>
+      <w:proofErr w:type="spellStart"/>
+      <w:r>
+        <w:rPr>
+          <w:rFonts w:eastAsia="Times New Roman"/>
+        </w:rPr>
+        <w:t>defaultLayout</w:t>
+      </w:r>
+      <w:proofErr w:type="spellEnd"/>
+      <w:r>
+        <w:rPr>
+          <w:rFonts w:eastAsia="Times New Roman"/>
+        </w:rPr>
+        <w:t>:</w:t>
       </w:r>
       <w:r>
         <w:rPr>
@@ -1360,11 +1752,19 @@
         </w:rPr>
         <w:t xml:space="preserve">, </w:t>
       </w:r>
-      <w:r>
-        <w:rPr>
-          <w:rFonts w:eastAsia="Times New Roman"/>
-        </w:rPr>
-        <w:t>extname:</w:t>
+      <w:proofErr w:type="spellStart"/>
+      <w:r>
+        <w:rPr>
+          <w:rFonts w:eastAsia="Times New Roman"/>
+        </w:rPr>
+        <w:t>extname</w:t>
+      </w:r>
+      <w:proofErr w:type="spellEnd"/>
+      <w:r>
+        <w:rPr>
+          <w:rFonts w:eastAsia="Times New Roman"/>
+        </w:rPr>
+        <w:t>:</w:t>
       </w:r>
       <w:r>
         <w:rPr>
@@ -1378,7 +1778,23 @@
           <w:rFonts w:eastAsia="Times New Roman"/>
           <w:color w:val="CE9178"/>
         </w:rPr>
-        <w:t>'.hbs'</w:t>
+        <w:t>'.</w:t>
+      </w:r>
+      <w:proofErr w:type="spellStart"/>
+      <w:r>
+        <w:rPr>
+          <w:rFonts w:eastAsia="Times New Roman"/>
+          <w:color w:val="CE9178"/>
+        </w:rPr>
+        <w:t>hbs</w:t>
+      </w:r>
+      <w:proofErr w:type="spellEnd"/>
+      <w:r>
+        <w:rPr>
+          <w:rFonts w:eastAsia="Times New Roman"/>
+          <w:color w:val="CE9178"/>
+        </w:rPr>
+        <w:t>'</w:t>
       </w:r>
       <w:r>
         <w:rPr>
@@ -1403,6 +1819,8 @@
           <w:color w:val="D4D4D4"/>
         </w:rPr>
       </w:pPr>
+      <w:proofErr w:type="spellStart"/>
+      <w:proofErr w:type="gramStart"/>
       <w:r>
         <w:rPr>
           <w:rFonts w:eastAsia="Times New Roman"/>
@@ -1424,6 +1842,7 @@
         </w:rPr>
         <w:t>set</w:t>
       </w:r>
+      <w:proofErr w:type="spellEnd"/>
       <w:r>
         <w:rPr>
           <w:rFonts w:eastAsia="Times New Roman"/>
@@ -1431,6 +1850,7 @@
         </w:rPr>
         <w:t>(</w:t>
       </w:r>
+      <w:proofErr w:type="gramEnd"/>
       <w:r>
         <w:rPr>
           <w:rFonts w:eastAsia="Times New Roman"/>
@@ -1448,7 +1868,21 @@
         <w:rPr>
           <w:rFonts w:eastAsia="Times New Roman"/>
         </w:rPr>
-        <w:t>'hbs'</w:t>
+        <w:t>'</w:t>
+      </w:r>
+      <w:proofErr w:type="spellStart"/>
+      <w:r>
+        <w:rPr>
+          <w:rFonts w:eastAsia="Times New Roman"/>
+        </w:rPr>
+        <w:t>hbs</w:t>
+      </w:r>
+      <w:proofErr w:type="spellEnd"/>
+      <w:r>
+        <w:rPr>
+          <w:rFonts w:eastAsia="Times New Roman"/>
+        </w:rPr>
+        <w:t>'</w:t>
       </w:r>
       <w:r>
         <w:rPr>
@@ -1471,6 +1905,8 @@
           <w:color w:val="D4D4D4"/>
         </w:rPr>
       </w:pPr>
+      <w:proofErr w:type="spellStart"/>
+      <w:proofErr w:type="gramStart"/>
       <w:r>
         <w:rPr>
           <w:rFonts w:eastAsia="Times New Roman"/>
@@ -1492,6 +1928,7 @@
         </w:rPr>
         <w:t>set</w:t>
       </w:r>
+      <w:proofErr w:type="spellEnd"/>
       <w:r>
         <w:rPr>
           <w:rFonts w:eastAsia="Times New Roman"/>
@@ -1499,6 +1936,7 @@
         </w:rPr>
         <w:t>(</w:t>
       </w:r>
+      <w:proofErr w:type="gramEnd"/>
       <w:r>
         <w:rPr>
           <w:rFonts w:eastAsia="Times New Roman"/>
@@ -1524,11 +1962,19 @@
         </w:rPr>
         <w:t>.</w:t>
       </w:r>
-      <w:r>
-        <w:rPr>
-          <w:rFonts w:eastAsia="Times New Roman"/>
-        </w:rPr>
-        <w:t>hbs'</w:t>
+      <w:proofErr w:type="spellStart"/>
+      <w:r>
+        <w:rPr>
+          <w:rFonts w:eastAsia="Times New Roman"/>
+        </w:rPr>
+        <w:t>hbs</w:t>
+      </w:r>
+      <w:proofErr w:type="spellEnd"/>
+      <w:r>
+        <w:rPr>
+          <w:rFonts w:eastAsia="Times New Roman"/>
+        </w:rPr>
+        <w:t>'</w:t>
       </w:r>
       <w:r>
         <w:rPr>
@@ -1549,16 +1995,34 @@
     </w:p>
     <w:p>
       <w:r>
-        <w:t>In the view folder… create a subfolder called layouts and in this layout folder move the layout.hbs in there</w:t>
-      </w:r>
-    </w:p>
-    <w:p>
+        <w:t xml:space="preserve">In the view folder… create a subfolder called layouts and in this </w:t>
+      </w:r>
+      <w:proofErr w:type="gramStart"/>
+      <w:r>
+        <w:t>layout</w:t>
+      </w:r>
+      <w:proofErr w:type="gramEnd"/>
+      <w:r>
+        <w:t xml:space="preserve"> folder move the </w:t>
+      </w:r>
+      <w:proofErr w:type="spellStart"/>
+      <w:r>
+        <w:t>layout.hbs</w:t>
+      </w:r>
+      <w:proofErr w:type="spellEnd"/>
+      <w:r>
+        <w:t xml:space="preserve"> in there</w:t>
+      </w:r>
+    </w:p>
+    <w:p>
+      <w:proofErr w:type="spellStart"/>
       <w:r>
         <w:rPr>
           <w:rStyle w:val="Strong"/>
         </w:rPr>
         <w:t>layout.hbs</w:t>
       </w:r>
+      <w:proofErr w:type="spellEnd"/>
       <w:r>
         <w:t xml:space="preserve">: </w:t>
       </w:r>
@@ -1581,6 +2045,7 @@
         </w:rPr>
         <w:t xml:space="preserve"> </w:t>
       </w:r>
+      <w:proofErr w:type="gramStart"/>
       <w:r>
         <w:rPr>
           <w:rStyle w:val="TerminalCodeOutputChar"/>
@@ -1597,7 +2062,14 @@
         <w:rPr>
           <w:rStyle w:val="TerminalCodeOutputChar"/>
         </w:rPr>
-        <w:t>}}</w:t>
+        <w:t>}</w:t>
+      </w:r>
+      <w:proofErr w:type="gramEnd"/>
+      <w:r>
+        <w:rPr>
+          <w:rStyle w:val="TerminalCodeOutputChar"/>
+        </w:rPr>
+        <w:t>}</w:t>
       </w:r>
       <w:r>
         <w:t xml:space="preserve"> </w:t>
@@ -1605,23 +2077,49 @@
     </w:p>
     <w:p>
       <w:r>
-        <w:t>// specifying the partials I was to include – in this case the header</w:t>
+        <w:t xml:space="preserve">// specifying the </w:t>
+      </w:r>
+      <w:proofErr w:type="gramStart"/>
+      <w:r>
+        <w:t>partials</w:t>
+      </w:r>
+      <w:proofErr w:type="gramEnd"/>
+      <w:r>
+        <w:t xml:space="preserve"> I was to include – in this case the header</w:t>
       </w:r>
     </w:p>
     <w:p>
       <w:r>
         <w:t xml:space="preserve">Save and refresh the page… now we can see the html is being populated by bootstrap and </w:t>
       </w:r>
+      <w:proofErr w:type="spellStart"/>
       <w:r>
         <w:rPr>
           <w:rStyle w:val="Strong"/>
         </w:rPr>
         <w:t>header.hbs</w:t>
       </w:r>
-    </w:p>
-    <w:p>
-      <w:r>
-        <w:t>In this layout.hbs, where the bootstrap html for the header reside which including the navbar with:</w:t>
+      <w:proofErr w:type="spellEnd"/>
+    </w:p>
+    <w:p>
+      <w:r>
+        <w:t xml:space="preserve">In this </w:t>
+      </w:r>
+      <w:proofErr w:type="spellStart"/>
+      <w:r>
+        <w:t>layout.hbs</w:t>
+      </w:r>
+      <w:proofErr w:type="spellEnd"/>
+      <w:r>
+        <w:t xml:space="preserve">, where the bootstrap html for the header </w:t>
+      </w:r>
+      <w:proofErr w:type="gramStart"/>
+      <w:r>
+        <w:t>reside</w:t>
+      </w:r>
+      <w:proofErr w:type="gramEnd"/>
+      <w:r>
+        <w:t xml:space="preserve"> which including the navbar with:</w:t>
       </w:r>
     </w:p>
     <w:p>
@@ -1709,8 +2207,13 @@
         <w:pStyle w:val="TerminalCodeInput"/>
         <w:ind w:left="360"/>
       </w:pPr>
-      <w:r>
-        <w:t>mkdir shop</w:t>
+      <w:proofErr w:type="spellStart"/>
+      <w:r>
+        <w:t>mkdir</w:t>
+      </w:r>
+      <w:proofErr w:type="spellEnd"/>
+      <w:r>
+        <w:t xml:space="preserve"> shop</w:t>
       </w:r>
     </w:p>
     <w:p>
@@ -1718,7 +2221,15 @@
         <w:ind w:left="360"/>
       </w:pPr>
       <w:r>
-        <w:t>Move index.hbs into shop folder</w:t>
+        <w:t xml:space="preserve">Move </w:t>
+      </w:r>
+      <w:proofErr w:type="spellStart"/>
+      <w:r>
+        <w:t>index.hbs</w:t>
+      </w:r>
+      <w:proofErr w:type="spellEnd"/>
+      <w:r>
+        <w:t xml:space="preserve"> into shop folder</w:t>
       </w:r>
     </w:p>
     <w:p>
@@ -1726,7 +2237,15 @@
         <w:ind w:left="360"/>
       </w:pPr>
       <w:r>
-        <w:t>If you refresh the page it will break.</w:t>
+        <w:t xml:space="preserve">If you refresh the </w:t>
+      </w:r>
+      <w:proofErr w:type="gramStart"/>
+      <w:r>
+        <w:t>page</w:t>
+      </w:r>
+      <w:proofErr w:type="gramEnd"/>
+      <w:r>
+        <w:t xml:space="preserve"> it will break.</w:t>
       </w:r>
     </w:p>
     <w:p>
@@ -1783,12 +2302,14 @@
       </w:r>
     </w:p>
     <w:p>
+      <w:proofErr w:type="spellStart"/>
       <w:r>
         <w:rPr>
           <w:rStyle w:val="Strong"/>
         </w:rPr>
         <w:t>index.hbs</w:t>
       </w:r>
+      <w:proofErr w:type="spellEnd"/>
       <w:r>
         <w:t>:</w:t>
       </w:r>
@@ -1818,12 +2339,14 @@
     </w:p>
     <w:p/>
     <w:p>
+      <w:proofErr w:type="spellStart"/>
       <w:r>
         <w:rPr>
           <w:rStyle w:val="Strong"/>
         </w:rPr>
         <w:t>layout.hbs</w:t>
       </w:r>
+      <w:proofErr w:type="spellEnd"/>
       <w:r>
         <w:t>:</w:t>
       </w:r>
@@ -1861,7 +2384,21 @@
         <w:rPr>
           <w:rStyle w:val="TerminalCodeOutputChar"/>
         </w:rPr>
-        <w:t>{{&gt; header }}</w:t>
+        <w:t xml:space="preserve">{{&gt; </w:t>
+      </w:r>
+      <w:proofErr w:type="gramStart"/>
+      <w:r>
+        <w:rPr>
+          <w:rStyle w:val="TerminalCodeOutputChar"/>
+        </w:rPr>
+        <w:t>header }</w:t>
+      </w:r>
+      <w:proofErr w:type="gramEnd"/>
+      <w:r>
+        <w:rPr>
+          <w:rStyle w:val="TerminalCodeOutputChar"/>
+        </w:rPr>
+        <w:t>}</w:t>
       </w:r>
       <w:r>
         <w:rPr>
@@ -1917,6 +2454,7 @@
         </w:rPr>
         <w:t xml:space="preserve"> </w:t>
       </w:r>
+      <w:proofErr w:type="gramStart"/>
       <w:r>
         <w:rPr>
           <w:rFonts w:ascii="Consolas" w:eastAsia="Times New Roman" w:hAnsi="Consolas" w:cs="Times New Roman"/>
@@ -1942,7 +2480,17 @@
           <w:sz w:val="16"/>
           <w:szCs w:val="16"/>
         </w:rPr>
-        <w:t>}}</w:t>
+        <w:t>}</w:t>
+      </w:r>
+      <w:proofErr w:type="gramEnd"/>
+      <w:r>
+        <w:rPr>
+          <w:rFonts w:ascii="Consolas" w:eastAsia="Times New Roman" w:hAnsi="Consolas" w:cs="Times New Roman"/>
+          <w:color w:val="DCDCAA"/>
+          <w:sz w:val="16"/>
+          <w:szCs w:val="16"/>
+        </w:rPr>
+        <w:t>}</w:t>
       </w:r>
     </w:p>
     <w:p>
@@ -2075,6 +2623,7 @@
     <w:p/>
     <w:p/>
     <w:p>
+      <w:proofErr w:type="spellStart"/>
       <w:r>
         <w:rPr>
           <w:rStyle w:val="Strong"/>
@@ -2088,8 +2637,17 @@
         </w:rPr>
         <w:t>ndex.hbs</w:t>
       </w:r>
-      <w:r>
-        <w:t>: we are going to edit our thumbnails code in this file and css file as well</w:t>
+      <w:proofErr w:type="spellEnd"/>
+      <w:r>
+        <w:t xml:space="preserve">: we are going to edit our thumbnails code in this file and </w:t>
+      </w:r>
+      <w:proofErr w:type="spellStart"/>
+      <w:r>
+        <w:t>css</w:t>
+      </w:r>
+      <w:proofErr w:type="spellEnd"/>
+      <w:r>
+        <w:t xml:space="preserve"> file as well</w:t>
       </w:r>
     </w:p>
     <w:p>
@@ -2125,7 +2683,27 @@
           <w:sz w:val="16"/>
           <w:szCs w:val="16"/>
         </w:rPr>
-        <w:t>{{!-- THUMBNAILS --}}</w:t>
+        <w:t>{</w:t>
+      </w:r>
+      <w:proofErr w:type="gramStart"/>
+      <w:r>
+        <w:rPr>
+          <w:rFonts w:ascii="Consolas" w:eastAsia="Times New Roman" w:hAnsi="Consolas" w:cs="Times New Roman"/>
+          <w:color w:val="6A9955"/>
+          <w:sz w:val="16"/>
+          <w:szCs w:val="16"/>
+        </w:rPr>
+        <w:t>{!--</w:t>
+      </w:r>
+      <w:proofErr w:type="gramEnd"/>
+      <w:r>
+        <w:rPr>
+          <w:rFonts w:ascii="Consolas" w:eastAsia="Times New Roman" w:hAnsi="Consolas" w:cs="Times New Roman"/>
+          <w:color w:val="6A9955"/>
+          <w:sz w:val="16"/>
+          <w:szCs w:val="16"/>
+        </w:rPr>
+        <w:t xml:space="preserve"> THUMBNAILS --}}</w:t>
       </w:r>
     </w:p>
     <w:p>
@@ -2147,7 +2725,27 @@
           <w:sz w:val="16"/>
           <w:szCs w:val="16"/>
         </w:rPr>
-        <w:t>{{!-- ROLL - 1 --}}</w:t>
+        <w:t>{</w:t>
+      </w:r>
+      <w:proofErr w:type="gramStart"/>
+      <w:r>
+        <w:rPr>
+          <w:rFonts w:ascii="Consolas" w:eastAsia="Times New Roman" w:hAnsi="Consolas" w:cs="Times New Roman"/>
+          <w:color w:val="6A9955"/>
+          <w:sz w:val="16"/>
+          <w:szCs w:val="16"/>
+        </w:rPr>
+        <w:t>{!--</w:t>
+      </w:r>
+      <w:proofErr w:type="gramEnd"/>
+      <w:r>
+        <w:rPr>
+          <w:rFonts w:ascii="Consolas" w:eastAsia="Times New Roman" w:hAnsi="Consolas" w:cs="Times New Roman"/>
+          <w:color w:val="6A9955"/>
+          <w:sz w:val="16"/>
+          <w:szCs w:val="16"/>
+        </w:rPr>
+        <w:t xml:space="preserve"> ROLL - 1 --}}</w:t>
       </w:r>
     </w:p>
     <w:p>
@@ -2751,7 +3349,428 @@
           <w:sz w:val="16"/>
           <w:szCs w:val="16"/>
         </w:rPr>
-        <w:t>Lorem ipsum dolor sit amet, consectetur adipisicing elit. A consequuntur debitis delectus deserunt dolore dolorem eum expedita, inventore nobis omnis perferendis possimus quas repellat soluta, sunt voluptate, voluptates! Assumenda, nulla?</w:t>
+        <w:t xml:space="preserve">Lorem ipsum dolor sit </w:t>
+      </w:r>
+      <w:proofErr w:type="spellStart"/>
+      <w:r>
+        <w:rPr>
+          <w:rFonts w:ascii="Consolas" w:eastAsia="Times New Roman" w:hAnsi="Consolas" w:cs="Times New Roman"/>
+          <w:color w:val="D4D4D4"/>
+          <w:sz w:val="16"/>
+          <w:szCs w:val="16"/>
+        </w:rPr>
+        <w:t>amet</w:t>
+      </w:r>
+      <w:proofErr w:type="spellEnd"/>
+      <w:r>
+        <w:rPr>
+          <w:rFonts w:ascii="Consolas" w:eastAsia="Times New Roman" w:hAnsi="Consolas" w:cs="Times New Roman"/>
+          <w:color w:val="D4D4D4"/>
+          <w:sz w:val="16"/>
+          <w:szCs w:val="16"/>
+        </w:rPr>
+        <w:t xml:space="preserve">, </w:t>
+      </w:r>
+      <w:proofErr w:type="spellStart"/>
+      <w:r>
+        <w:rPr>
+          <w:rFonts w:ascii="Consolas" w:eastAsia="Times New Roman" w:hAnsi="Consolas" w:cs="Times New Roman"/>
+          <w:color w:val="D4D4D4"/>
+          <w:sz w:val="16"/>
+          <w:szCs w:val="16"/>
+        </w:rPr>
+        <w:t>consectetur</w:t>
+      </w:r>
+      <w:proofErr w:type="spellEnd"/>
+      <w:r>
+        <w:rPr>
+          <w:rFonts w:ascii="Consolas" w:eastAsia="Times New Roman" w:hAnsi="Consolas" w:cs="Times New Roman"/>
+          <w:color w:val="D4D4D4"/>
+          <w:sz w:val="16"/>
+          <w:szCs w:val="16"/>
+        </w:rPr>
+        <w:t xml:space="preserve"> </w:t>
+      </w:r>
+      <w:proofErr w:type="spellStart"/>
+      <w:r>
+        <w:rPr>
+          <w:rFonts w:ascii="Consolas" w:eastAsia="Times New Roman" w:hAnsi="Consolas" w:cs="Times New Roman"/>
+          <w:color w:val="D4D4D4"/>
+          <w:sz w:val="16"/>
+          <w:szCs w:val="16"/>
+        </w:rPr>
+        <w:t>adipisicing</w:t>
+      </w:r>
+      <w:proofErr w:type="spellEnd"/>
+      <w:r>
+        <w:rPr>
+          <w:rFonts w:ascii="Consolas" w:eastAsia="Times New Roman" w:hAnsi="Consolas" w:cs="Times New Roman"/>
+          <w:color w:val="D4D4D4"/>
+          <w:sz w:val="16"/>
+          <w:szCs w:val="16"/>
+        </w:rPr>
+        <w:t xml:space="preserve"> </w:t>
+      </w:r>
+      <w:proofErr w:type="spellStart"/>
+      <w:r>
+        <w:rPr>
+          <w:rFonts w:ascii="Consolas" w:eastAsia="Times New Roman" w:hAnsi="Consolas" w:cs="Times New Roman"/>
+          <w:color w:val="D4D4D4"/>
+          <w:sz w:val="16"/>
+          <w:szCs w:val="16"/>
+        </w:rPr>
+        <w:t>elit</w:t>
+      </w:r>
+      <w:proofErr w:type="spellEnd"/>
+      <w:r>
+        <w:rPr>
+          <w:rFonts w:ascii="Consolas" w:eastAsia="Times New Roman" w:hAnsi="Consolas" w:cs="Times New Roman"/>
+          <w:color w:val="D4D4D4"/>
+          <w:sz w:val="16"/>
+          <w:szCs w:val="16"/>
+        </w:rPr>
+        <w:t xml:space="preserve">. A </w:t>
+      </w:r>
+      <w:proofErr w:type="spellStart"/>
+      <w:r>
+        <w:rPr>
+          <w:rFonts w:ascii="Consolas" w:eastAsia="Times New Roman" w:hAnsi="Consolas" w:cs="Times New Roman"/>
+          <w:color w:val="D4D4D4"/>
+          <w:sz w:val="16"/>
+          <w:szCs w:val="16"/>
+        </w:rPr>
+        <w:t>consequuntur</w:t>
+      </w:r>
+      <w:proofErr w:type="spellEnd"/>
+      <w:r>
+        <w:rPr>
+          <w:rFonts w:ascii="Consolas" w:eastAsia="Times New Roman" w:hAnsi="Consolas" w:cs="Times New Roman"/>
+          <w:color w:val="D4D4D4"/>
+          <w:sz w:val="16"/>
+          <w:szCs w:val="16"/>
+        </w:rPr>
+        <w:t xml:space="preserve"> </w:t>
+      </w:r>
+      <w:proofErr w:type="spellStart"/>
+      <w:r>
+        <w:rPr>
+          <w:rFonts w:ascii="Consolas" w:eastAsia="Times New Roman" w:hAnsi="Consolas" w:cs="Times New Roman"/>
+          <w:color w:val="D4D4D4"/>
+          <w:sz w:val="16"/>
+          <w:szCs w:val="16"/>
+        </w:rPr>
+        <w:t>debitis</w:t>
+      </w:r>
+      <w:proofErr w:type="spellEnd"/>
+      <w:r>
+        <w:rPr>
+          <w:rFonts w:ascii="Consolas" w:eastAsia="Times New Roman" w:hAnsi="Consolas" w:cs="Times New Roman"/>
+          <w:color w:val="D4D4D4"/>
+          <w:sz w:val="16"/>
+          <w:szCs w:val="16"/>
+        </w:rPr>
+        <w:t xml:space="preserve"> delectus </w:t>
+      </w:r>
+      <w:proofErr w:type="spellStart"/>
+      <w:r>
+        <w:rPr>
+          <w:rFonts w:ascii="Consolas" w:eastAsia="Times New Roman" w:hAnsi="Consolas" w:cs="Times New Roman"/>
+          <w:color w:val="D4D4D4"/>
+          <w:sz w:val="16"/>
+          <w:szCs w:val="16"/>
+        </w:rPr>
+        <w:t>deserunt</w:t>
+      </w:r>
+      <w:proofErr w:type="spellEnd"/>
+      <w:r>
+        <w:rPr>
+          <w:rFonts w:ascii="Consolas" w:eastAsia="Times New Roman" w:hAnsi="Consolas" w:cs="Times New Roman"/>
+          <w:color w:val="D4D4D4"/>
+          <w:sz w:val="16"/>
+          <w:szCs w:val="16"/>
+        </w:rPr>
+        <w:t xml:space="preserve"> dolore </w:t>
+      </w:r>
+      <w:proofErr w:type="spellStart"/>
+      <w:r>
+        <w:rPr>
+          <w:rFonts w:ascii="Consolas" w:eastAsia="Times New Roman" w:hAnsi="Consolas" w:cs="Times New Roman"/>
+          <w:color w:val="D4D4D4"/>
+          <w:sz w:val="16"/>
+          <w:szCs w:val="16"/>
+        </w:rPr>
+        <w:t>dolorem</w:t>
+      </w:r>
+      <w:proofErr w:type="spellEnd"/>
+      <w:r>
+        <w:rPr>
+          <w:rFonts w:ascii="Consolas" w:eastAsia="Times New Roman" w:hAnsi="Consolas" w:cs="Times New Roman"/>
+          <w:color w:val="D4D4D4"/>
+          <w:sz w:val="16"/>
+          <w:szCs w:val="16"/>
+        </w:rPr>
+        <w:t xml:space="preserve"> </w:t>
+      </w:r>
+      <w:proofErr w:type="spellStart"/>
+      <w:r>
+        <w:rPr>
+          <w:rFonts w:ascii="Consolas" w:eastAsia="Times New Roman" w:hAnsi="Consolas" w:cs="Times New Roman"/>
+          <w:color w:val="D4D4D4"/>
+          <w:sz w:val="16"/>
+          <w:szCs w:val="16"/>
+        </w:rPr>
+        <w:t>eum</w:t>
+      </w:r>
+      <w:proofErr w:type="spellEnd"/>
+      <w:r>
+        <w:rPr>
+          <w:rFonts w:ascii="Consolas" w:eastAsia="Times New Roman" w:hAnsi="Consolas" w:cs="Times New Roman"/>
+          <w:color w:val="D4D4D4"/>
+          <w:sz w:val="16"/>
+          <w:szCs w:val="16"/>
+        </w:rPr>
+        <w:t xml:space="preserve"> </w:t>
+      </w:r>
+      <w:proofErr w:type="spellStart"/>
+      <w:r>
+        <w:rPr>
+          <w:rFonts w:ascii="Consolas" w:eastAsia="Times New Roman" w:hAnsi="Consolas" w:cs="Times New Roman"/>
+          <w:color w:val="D4D4D4"/>
+          <w:sz w:val="16"/>
+          <w:szCs w:val="16"/>
+        </w:rPr>
+        <w:t>expedita</w:t>
+      </w:r>
+      <w:proofErr w:type="spellEnd"/>
+      <w:r>
+        <w:rPr>
+          <w:rFonts w:ascii="Consolas" w:eastAsia="Times New Roman" w:hAnsi="Consolas" w:cs="Times New Roman"/>
+          <w:color w:val="D4D4D4"/>
+          <w:sz w:val="16"/>
+          <w:szCs w:val="16"/>
+        </w:rPr>
+        <w:t xml:space="preserve">, </w:t>
+      </w:r>
+      <w:proofErr w:type="spellStart"/>
+      <w:r>
+        <w:rPr>
+          <w:rFonts w:ascii="Consolas" w:eastAsia="Times New Roman" w:hAnsi="Consolas" w:cs="Times New Roman"/>
+          <w:color w:val="D4D4D4"/>
+          <w:sz w:val="16"/>
+          <w:szCs w:val="16"/>
+        </w:rPr>
+        <w:t>inventore</w:t>
+      </w:r>
+      <w:proofErr w:type="spellEnd"/>
+      <w:r>
+        <w:rPr>
+          <w:rFonts w:ascii="Consolas" w:eastAsia="Times New Roman" w:hAnsi="Consolas" w:cs="Times New Roman"/>
+          <w:color w:val="D4D4D4"/>
+          <w:sz w:val="16"/>
+          <w:szCs w:val="16"/>
+        </w:rPr>
+        <w:t xml:space="preserve"> nobis </w:t>
+      </w:r>
+      <w:proofErr w:type="spellStart"/>
+      <w:r>
+        <w:rPr>
+          <w:rFonts w:ascii="Consolas" w:eastAsia="Times New Roman" w:hAnsi="Consolas" w:cs="Times New Roman"/>
+          <w:color w:val="D4D4D4"/>
+          <w:sz w:val="16"/>
+          <w:szCs w:val="16"/>
+        </w:rPr>
+        <w:t>omnis</w:t>
+      </w:r>
+      <w:proofErr w:type="spellEnd"/>
+      <w:r>
+        <w:rPr>
+          <w:rFonts w:ascii="Consolas" w:eastAsia="Times New Roman" w:hAnsi="Consolas" w:cs="Times New Roman"/>
+          <w:color w:val="D4D4D4"/>
+          <w:sz w:val="16"/>
+          <w:szCs w:val="16"/>
+        </w:rPr>
+        <w:t xml:space="preserve"> </w:t>
+      </w:r>
+      <w:proofErr w:type="spellStart"/>
+      <w:r>
+        <w:rPr>
+          <w:rFonts w:ascii="Consolas" w:eastAsia="Times New Roman" w:hAnsi="Consolas" w:cs="Times New Roman"/>
+          <w:color w:val="D4D4D4"/>
+          <w:sz w:val="16"/>
+          <w:szCs w:val="16"/>
+        </w:rPr>
+        <w:t>perferendis</w:t>
+      </w:r>
+      <w:proofErr w:type="spellEnd"/>
+      <w:r>
+        <w:rPr>
+          <w:rFonts w:ascii="Consolas" w:eastAsia="Times New Roman" w:hAnsi="Consolas" w:cs="Times New Roman"/>
+          <w:color w:val="D4D4D4"/>
+          <w:sz w:val="16"/>
+          <w:szCs w:val="16"/>
+        </w:rPr>
+        <w:t xml:space="preserve"> </w:t>
+      </w:r>
+      <w:proofErr w:type="spellStart"/>
+      <w:r>
+        <w:rPr>
+          <w:rFonts w:ascii="Consolas" w:eastAsia="Times New Roman" w:hAnsi="Consolas" w:cs="Times New Roman"/>
+          <w:color w:val="D4D4D4"/>
+          <w:sz w:val="16"/>
+          <w:szCs w:val="16"/>
+        </w:rPr>
+        <w:t>possimus</w:t>
+      </w:r>
+      <w:proofErr w:type="spellEnd"/>
+      <w:r>
+        <w:rPr>
+          <w:rFonts w:ascii="Consolas" w:eastAsia="Times New Roman" w:hAnsi="Consolas" w:cs="Times New Roman"/>
+          <w:color w:val="D4D4D4"/>
+          <w:sz w:val="16"/>
+          <w:szCs w:val="16"/>
+        </w:rPr>
+        <w:t xml:space="preserve"> </w:t>
+      </w:r>
+      <w:proofErr w:type="spellStart"/>
+      <w:r>
+        <w:rPr>
+          <w:rFonts w:ascii="Consolas" w:eastAsia="Times New Roman" w:hAnsi="Consolas" w:cs="Times New Roman"/>
+          <w:color w:val="D4D4D4"/>
+          <w:sz w:val="16"/>
+          <w:szCs w:val="16"/>
+        </w:rPr>
+        <w:t>quas</w:t>
+      </w:r>
+      <w:proofErr w:type="spellEnd"/>
+      <w:r>
+        <w:rPr>
+          <w:rFonts w:ascii="Consolas" w:eastAsia="Times New Roman" w:hAnsi="Consolas" w:cs="Times New Roman"/>
+          <w:color w:val="D4D4D4"/>
+          <w:sz w:val="16"/>
+          <w:szCs w:val="16"/>
+        </w:rPr>
+        <w:t xml:space="preserve"> </w:t>
+      </w:r>
+      <w:proofErr w:type="spellStart"/>
+      <w:r>
+        <w:rPr>
+          <w:rFonts w:ascii="Consolas" w:eastAsia="Times New Roman" w:hAnsi="Consolas" w:cs="Times New Roman"/>
+          <w:color w:val="D4D4D4"/>
+          <w:sz w:val="16"/>
+          <w:szCs w:val="16"/>
+        </w:rPr>
+        <w:t>repellat</w:t>
+      </w:r>
+      <w:proofErr w:type="spellEnd"/>
+      <w:r>
+        <w:rPr>
+          <w:rFonts w:ascii="Consolas" w:eastAsia="Times New Roman" w:hAnsi="Consolas" w:cs="Times New Roman"/>
+          <w:color w:val="D4D4D4"/>
+          <w:sz w:val="16"/>
+          <w:szCs w:val="16"/>
+        </w:rPr>
+        <w:t xml:space="preserve"> </w:t>
+      </w:r>
+      <w:proofErr w:type="spellStart"/>
+      <w:r>
+        <w:rPr>
+          <w:rFonts w:ascii="Consolas" w:eastAsia="Times New Roman" w:hAnsi="Consolas" w:cs="Times New Roman"/>
+          <w:color w:val="D4D4D4"/>
+          <w:sz w:val="16"/>
+          <w:szCs w:val="16"/>
+        </w:rPr>
+        <w:t>soluta</w:t>
+      </w:r>
+      <w:proofErr w:type="spellEnd"/>
+      <w:r>
+        <w:rPr>
+          <w:rFonts w:ascii="Consolas" w:eastAsia="Times New Roman" w:hAnsi="Consolas" w:cs="Times New Roman"/>
+          <w:color w:val="D4D4D4"/>
+          <w:sz w:val="16"/>
+          <w:szCs w:val="16"/>
+        </w:rPr>
+        <w:t xml:space="preserve">, sunt </w:t>
+      </w:r>
+      <w:proofErr w:type="spellStart"/>
+      <w:r>
+        <w:rPr>
+          <w:rFonts w:ascii="Consolas" w:eastAsia="Times New Roman" w:hAnsi="Consolas" w:cs="Times New Roman"/>
+          <w:color w:val="D4D4D4"/>
+          <w:sz w:val="16"/>
+          <w:szCs w:val="16"/>
+        </w:rPr>
+        <w:t>voluptate</w:t>
+      </w:r>
+      <w:proofErr w:type="spellEnd"/>
+      <w:r>
+        <w:rPr>
+          <w:rFonts w:ascii="Consolas" w:eastAsia="Times New Roman" w:hAnsi="Consolas" w:cs="Times New Roman"/>
+          <w:color w:val="D4D4D4"/>
+          <w:sz w:val="16"/>
+          <w:szCs w:val="16"/>
+        </w:rPr>
+        <w:t xml:space="preserve">, </w:t>
+      </w:r>
+      <w:proofErr w:type="spellStart"/>
+      <w:r>
+        <w:rPr>
+          <w:rFonts w:ascii="Consolas" w:eastAsia="Times New Roman" w:hAnsi="Consolas" w:cs="Times New Roman"/>
+          <w:color w:val="D4D4D4"/>
+          <w:sz w:val="16"/>
+          <w:szCs w:val="16"/>
+        </w:rPr>
+        <w:t>voluptates</w:t>
+      </w:r>
+      <w:proofErr w:type="spellEnd"/>
+      <w:r>
+        <w:rPr>
+          <w:rFonts w:ascii="Consolas" w:eastAsia="Times New Roman" w:hAnsi="Consolas" w:cs="Times New Roman"/>
+          <w:color w:val="D4D4D4"/>
+          <w:sz w:val="16"/>
+          <w:szCs w:val="16"/>
+        </w:rPr>
+        <w:t xml:space="preserve">! </w:t>
+      </w:r>
+      <w:proofErr w:type="spellStart"/>
+      <w:r>
+        <w:rPr>
+          <w:rFonts w:ascii="Consolas" w:eastAsia="Times New Roman" w:hAnsi="Consolas" w:cs="Times New Roman"/>
+          <w:color w:val="D4D4D4"/>
+          <w:sz w:val="16"/>
+          <w:szCs w:val="16"/>
+        </w:rPr>
+        <w:t>Assumenda</w:t>
+      </w:r>
+      <w:proofErr w:type="spellEnd"/>
+      <w:r>
+        <w:rPr>
+          <w:rFonts w:ascii="Consolas" w:eastAsia="Times New Roman" w:hAnsi="Consolas" w:cs="Times New Roman"/>
+          <w:color w:val="D4D4D4"/>
+          <w:sz w:val="16"/>
+          <w:szCs w:val="16"/>
+        </w:rPr>
+        <w:t xml:space="preserve">, </w:t>
+      </w:r>
+      <w:proofErr w:type="spellStart"/>
+      <w:proofErr w:type="gramStart"/>
+      <w:r>
+        <w:rPr>
+          <w:rFonts w:ascii="Consolas" w:eastAsia="Times New Roman" w:hAnsi="Consolas" w:cs="Times New Roman"/>
+          <w:color w:val="D4D4D4"/>
+          <w:sz w:val="16"/>
+          <w:szCs w:val="16"/>
+        </w:rPr>
+        <w:t>nulla</w:t>
+      </w:r>
+      <w:proofErr w:type="spellEnd"/>
+      <w:r>
+        <w:rPr>
+          <w:rFonts w:ascii="Consolas" w:eastAsia="Times New Roman" w:hAnsi="Consolas" w:cs="Times New Roman"/>
+          <w:color w:val="D4D4D4"/>
+          <w:sz w:val="16"/>
+          <w:szCs w:val="16"/>
+        </w:rPr>
+        <w:t>?</w:t>
       </w:r>
       <w:r>
         <w:rPr>
@@ -2760,7 +3779,17 @@
           <w:sz w:val="16"/>
           <w:szCs w:val="16"/>
         </w:rPr>
-        <w:t>&lt;/</w:t>
+        <w:t>&lt;</w:t>
+      </w:r>
+      <w:proofErr w:type="gramEnd"/>
+      <w:r>
+        <w:rPr>
+          <w:rFonts w:ascii="Consolas" w:eastAsia="Times New Roman" w:hAnsi="Consolas" w:cs="Times New Roman"/>
+          <w:color w:val="808080"/>
+          <w:sz w:val="16"/>
+          <w:szCs w:val="16"/>
+        </w:rPr>
+        <w:t>/</w:t>
       </w:r>
       <w:r>
         <w:rPr>
@@ -2845,7 +3874,27 @@
           <w:sz w:val="16"/>
           <w:szCs w:val="16"/>
         </w:rPr>
-        <w:t>"bg-light d-flex justify-content-between"</w:t>
+        <w:t>"</w:t>
+      </w:r>
+      <w:proofErr w:type="spellStart"/>
+      <w:r>
+        <w:rPr>
+          <w:rFonts w:ascii="Consolas" w:eastAsia="Times New Roman" w:hAnsi="Consolas" w:cs="Times New Roman"/>
+          <w:color w:val="CE9178"/>
+          <w:sz w:val="16"/>
+          <w:szCs w:val="16"/>
+        </w:rPr>
+        <w:t>bg</w:t>
+      </w:r>
+      <w:proofErr w:type="spellEnd"/>
+      <w:r>
+        <w:rPr>
+          <w:rFonts w:ascii="Consolas" w:eastAsia="Times New Roman" w:hAnsi="Consolas" w:cs="Times New Roman"/>
+          <w:color w:val="CE9178"/>
+          <w:sz w:val="16"/>
+          <w:szCs w:val="16"/>
+        </w:rPr>
+        <w:t>-light d-flex justify-content-between"</w:t>
       </w:r>
       <w:r>
         <w:rPr>
@@ -3068,7 +4117,47 @@
           <w:sz w:val="16"/>
           <w:szCs w:val="16"/>
         </w:rPr>
-        <w:t>"btn btn-success pull-right"</w:t>
+        <w:t>"</w:t>
+      </w:r>
+      <w:proofErr w:type="spellStart"/>
+      <w:r>
+        <w:rPr>
+          <w:rFonts w:ascii="Consolas" w:eastAsia="Times New Roman" w:hAnsi="Consolas" w:cs="Times New Roman"/>
+          <w:color w:val="CE9178"/>
+          <w:sz w:val="16"/>
+          <w:szCs w:val="16"/>
+        </w:rPr>
+        <w:t>btn</w:t>
+      </w:r>
+      <w:proofErr w:type="spellEnd"/>
+      <w:r>
+        <w:rPr>
+          <w:rFonts w:ascii="Consolas" w:eastAsia="Times New Roman" w:hAnsi="Consolas" w:cs="Times New Roman"/>
+          <w:color w:val="CE9178"/>
+          <w:sz w:val="16"/>
+          <w:szCs w:val="16"/>
+        </w:rPr>
+        <w:t xml:space="preserve"> </w:t>
+      </w:r>
+      <w:proofErr w:type="spellStart"/>
+      <w:r>
+        <w:rPr>
+          <w:rFonts w:ascii="Consolas" w:eastAsia="Times New Roman" w:hAnsi="Consolas" w:cs="Times New Roman"/>
+          <w:color w:val="CE9178"/>
+          <w:sz w:val="16"/>
+          <w:szCs w:val="16"/>
+        </w:rPr>
+        <w:t>btn</w:t>
+      </w:r>
+      <w:proofErr w:type="spellEnd"/>
+      <w:r>
+        <w:rPr>
+          <w:rFonts w:ascii="Consolas" w:eastAsia="Times New Roman" w:hAnsi="Consolas" w:cs="Times New Roman"/>
+          <w:color w:val="CE9178"/>
+          <w:sz w:val="16"/>
+          <w:szCs w:val="16"/>
+        </w:rPr>
+        <w:t>-success pull-right"</w:t>
       </w:r>
       <w:r>
         <w:rPr>
@@ -3128,6 +4217,7 @@
         </w:rPr>
         <w:t xml:space="preserve"> </w:t>
       </w:r>
+      <w:proofErr w:type="spellStart"/>
       <w:r>
         <w:rPr>
           <w:rFonts w:ascii="Consolas" w:eastAsia="Times New Roman" w:hAnsi="Consolas" w:cs="Times New Roman"/>
@@ -3135,7 +4225,17 @@
           <w:sz w:val="16"/>
           <w:szCs w:val="16"/>
         </w:rPr>
-        <w:t>href=</w:t>
+        <w:t>href</w:t>
+      </w:r>
+      <w:proofErr w:type="spellEnd"/>
+      <w:r>
+        <w:rPr>
+          <w:rFonts w:ascii="Consolas" w:eastAsia="Times New Roman" w:hAnsi="Consolas" w:cs="Times New Roman"/>
+          <w:color w:val="9CDCFE"/>
+          <w:sz w:val="16"/>
+          <w:szCs w:val="16"/>
+        </w:rPr>
+        <w:t>=</w:t>
       </w:r>
       <w:r>
         <w:rPr>
@@ -3171,7 +4271,47 @@
           <w:sz w:val="16"/>
           <w:szCs w:val="16"/>
         </w:rPr>
-        <w:t>"btn btn-success"</w:t>
+        <w:t>"</w:t>
+      </w:r>
+      <w:proofErr w:type="spellStart"/>
+      <w:r>
+        <w:rPr>
+          <w:rFonts w:ascii="Consolas" w:eastAsia="Times New Roman" w:hAnsi="Consolas" w:cs="Times New Roman"/>
+          <w:color w:val="CE9178"/>
+          <w:sz w:val="16"/>
+          <w:szCs w:val="16"/>
+        </w:rPr>
+        <w:t>btn</w:t>
+      </w:r>
+      <w:proofErr w:type="spellEnd"/>
+      <w:r>
+        <w:rPr>
+          <w:rFonts w:ascii="Consolas" w:eastAsia="Times New Roman" w:hAnsi="Consolas" w:cs="Times New Roman"/>
+          <w:color w:val="CE9178"/>
+          <w:sz w:val="16"/>
+          <w:szCs w:val="16"/>
+        </w:rPr>
+        <w:t xml:space="preserve"> </w:t>
+      </w:r>
+      <w:proofErr w:type="spellStart"/>
+      <w:r>
+        <w:rPr>
+          <w:rFonts w:ascii="Consolas" w:eastAsia="Times New Roman" w:hAnsi="Consolas" w:cs="Times New Roman"/>
+          <w:color w:val="CE9178"/>
+          <w:sz w:val="16"/>
+          <w:szCs w:val="16"/>
+        </w:rPr>
+        <w:t>btn</w:t>
+      </w:r>
+      <w:proofErr w:type="spellEnd"/>
+      <w:r>
+        <w:rPr>
+          <w:rFonts w:ascii="Consolas" w:eastAsia="Times New Roman" w:hAnsi="Consolas" w:cs="Times New Roman"/>
+          <w:color w:val="CE9178"/>
+          <w:sz w:val="16"/>
+          <w:szCs w:val="16"/>
+        </w:rPr>
+        <w:t>-success"</w:t>
       </w:r>
       <w:r>
         <w:rPr>
@@ -3596,6 +4736,7 @@
           <w:szCs w:val="16"/>
         </w:rPr>
       </w:pPr>
+      <w:proofErr w:type="spellStart"/>
       <w:r>
         <w:rPr>
           <w:rFonts w:ascii="Consolas" w:eastAsia="Times New Roman" w:hAnsi="Consolas" w:cs="Times New Roman"/>
@@ -3605,6 +4746,7 @@
         </w:rPr>
         <w:t>div.row</w:t>
       </w:r>
+      <w:proofErr w:type="spellEnd"/>
       <w:r>
         <w:rPr>
           <w:rFonts w:ascii="Consolas" w:eastAsia="Times New Roman" w:hAnsi="Consolas" w:cs="Times New Roman"/>
@@ -3654,6 +4796,7 @@
         </w:rPr>
         <w:t xml:space="preserve">: </w:t>
       </w:r>
+      <w:proofErr w:type="gramStart"/>
       <w:r>
         <w:rPr>
           <w:rFonts w:ascii="Consolas" w:eastAsia="Times New Roman" w:hAnsi="Consolas" w:cs="Times New Roman"/>
@@ -3672,6 +4815,7 @@
         </w:rPr>
         <w:t>;</w:t>
       </w:r>
+      <w:proofErr w:type="gramEnd"/>
     </w:p>
     <w:p>
       <w:pPr>
@@ -3707,6 +4851,7 @@
           <w:szCs w:val="16"/>
         </w:rPr>
       </w:pPr>
+      <w:proofErr w:type="gramStart"/>
       <w:r>
         <w:rPr>
           <w:rFonts w:ascii="Consolas" w:eastAsia="Times New Roman" w:hAnsi="Consolas" w:cs="Times New Roman"/>
@@ -3716,6 +4861,7 @@
         </w:rPr>
         <w:t>.row</w:t>
       </w:r>
+      <w:proofErr w:type="gramEnd"/>
       <w:r>
         <w:rPr>
           <w:rFonts w:ascii="Consolas" w:eastAsia="Times New Roman" w:hAnsi="Consolas" w:cs="Times New Roman"/>
@@ -3809,6 +4955,7 @@
           <w:szCs w:val="16"/>
         </w:rPr>
       </w:pPr>
+      <w:proofErr w:type="gramStart"/>
       <w:r>
         <w:rPr>
           <w:rFonts w:ascii="Consolas" w:eastAsia="Times New Roman" w:hAnsi="Consolas" w:cs="Times New Roman"/>
@@ -3818,6 +4965,7 @@
         </w:rPr>
         <w:t>.thumbnail</w:t>
       </w:r>
+      <w:proofErr w:type="gramEnd"/>
       <w:r>
         <w:rPr>
           <w:rFonts w:ascii="Consolas" w:eastAsia="Times New Roman" w:hAnsi="Consolas" w:cs="Times New Roman"/>
@@ -3885,6 +5033,7 @@
         </w:rPr>
         <w:t xml:space="preserve">: </w:t>
       </w:r>
+      <w:proofErr w:type="gramStart"/>
       <w:r>
         <w:rPr>
           <w:rFonts w:ascii="Consolas" w:eastAsia="Times New Roman" w:hAnsi="Consolas" w:cs="Times New Roman"/>
@@ -3912,6 +5061,7 @@
         </w:rPr>
         <w:t>;</w:t>
       </w:r>
+      <w:proofErr w:type="gramEnd"/>
     </w:p>
     <w:p>
       <w:pPr>
@@ -3950,8 +5100,19 @@
           <w:sz w:val="16"/>
           <w:szCs w:val="16"/>
         </w:rPr>
-        <w:t>height: 150px;</w:t>
-      </w:r>
+        <w:t xml:space="preserve">height: </w:t>
+      </w:r>
+      <w:proofErr w:type="gramStart"/>
+      <w:r>
+        <w:rPr>
+          <w:rFonts w:ascii="Consolas" w:eastAsia="Times New Roman" w:hAnsi="Consolas" w:cs="Times New Roman"/>
+          <w:color w:val="D4D4D4"/>
+          <w:sz w:val="16"/>
+          <w:szCs w:val="16"/>
+        </w:rPr>
+        <w:t>150px;</w:t>
+      </w:r>
+      <w:proofErr w:type="gramEnd"/>
     </w:p>
     <w:p>
       <w:pPr>
@@ -4000,6 +5161,7 @@
           <w:szCs w:val="16"/>
         </w:rPr>
       </w:pPr>
+      <w:proofErr w:type="gramStart"/>
       <w:r>
         <w:rPr>
           <w:rFonts w:ascii="Consolas" w:eastAsia="Times New Roman" w:hAnsi="Consolas" w:cs="Times New Roman"/>
@@ -4009,6 +5171,7 @@
         </w:rPr>
         <w:t>.thumbnail</w:t>
       </w:r>
+      <w:proofErr w:type="gramEnd"/>
       <w:r>
         <w:rPr>
           <w:rFonts w:ascii="Consolas" w:eastAsia="Times New Roman" w:hAnsi="Consolas" w:cs="Times New Roman"/>
@@ -4083,7 +5246,17 @@
           <w:sz w:val="16"/>
           <w:szCs w:val="16"/>
         </w:rPr>
-        <w:t>#7f7f7f</w:t>
+        <w:t>#</w:t>
+      </w:r>
+      <w:proofErr w:type="gramStart"/>
+      <w:r>
+        <w:rPr>
+          <w:rFonts w:ascii="Consolas" w:eastAsia="Times New Roman" w:hAnsi="Consolas" w:cs="Times New Roman"/>
+          <w:color w:val="CE9178"/>
+          <w:sz w:val="16"/>
+          <w:szCs w:val="16"/>
+        </w:rPr>
+        <w:t>7f7f7f</w:t>
       </w:r>
       <w:r>
         <w:rPr>
@@ -4094,6 +5267,7 @@
         </w:rPr>
         <w:t>;</w:t>
       </w:r>
+      <w:proofErr w:type="gramEnd"/>
     </w:p>
     <w:p>
       <w:pPr>
@@ -4129,6 +5303,7 @@
           <w:szCs w:val="16"/>
         </w:rPr>
       </w:pPr>
+      <w:proofErr w:type="spellStart"/>
       <w:r>
         <w:rPr>
           <w:rFonts w:ascii="Consolas" w:eastAsia="Times New Roman" w:hAnsi="Consolas" w:cs="Times New Roman"/>
@@ -4138,6 +5313,7 @@
         </w:rPr>
         <w:t>div.price</w:t>
       </w:r>
+      <w:proofErr w:type="spellEnd"/>
       <w:r>
         <w:rPr>
           <w:rFonts w:ascii="Consolas" w:eastAsia="Times New Roman" w:hAnsi="Consolas" w:cs="Times New Roman"/>
@@ -4187,6 +5363,7 @@
         </w:rPr>
         <w:t xml:space="preserve">: </w:t>
       </w:r>
+      <w:proofErr w:type="gramStart"/>
       <w:r>
         <w:rPr>
           <w:rFonts w:ascii="Consolas" w:eastAsia="Times New Roman" w:hAnsi="Consolas" w:cs="Times New Roman"/>
@@ -4205,6 +5382,7 @@
         </w:rPr>
         <w:t>;</w:t>
       </w:r>
+      <w:proofErr w:type="gramEnd"/>
     </w:p>
     <w:p>
       <w:pPr>
@@ -4245,6 +5423,7 @@
         </w:rPr>
         <w:t xml:space="preserve">: </w:t>
       </w:r>
+      <w:proofErr w:type="gramStart"/>
       <w:r>
         <w:rPr>
           <w:rFonts w:ascii="Consolas" w:eastAsia="Times New Roman" w:hAnsi="Consolas" w:cs="Times New Roman"/>
@@ -4263,6 +5442,7 @@
         </w:rPr>
         <w:t>;</w:t>
       </w:r>
+      <w:proofErr w:type="gramEnd"/>
     </w:p>
     <w:p>
       <w:pPr>
@@ -4298,6 +5478,7 @@
           <w:szCs w:val="16"/>
         </w:rPr>
       </w:pPr>
+      <w:proofErr w:type="gramStart"/>
       <w:r>
         <w:rPr>
           <w:rFonts w:ascii="Consolas" w:eastAsia="Times New Roman" w:hAnsi="Consolas" w:cs="Times New Roman"/>
@@ -4307,6 +5488,7 @@
         </w:rPr>
         <w:t>.price</w:t>
       </w:r>
+      <w:proofErr w:type="gramEnd"/>
       <w:r>
         <w:rPr>
           <w:rFonts w:ascii="Consolas" w:eastAsia="Times New Roman" w:hAnsi="Consolas" w:cs="Times New Roman"/>
@@ -4356,6 +5538,7 @@
         </w:rPr>
         <w:t xml:space="preserve">: </w:t>
       </w:r>
+      <w:proofErr w:type="gramStart"/>
       <w:r>
         <w:rPr>
           <w:rFonts w:ascii="Consolas" w:eastAsia="Times New Roman" w:hAnsi="Consolas" w:cs="Times New Roman"/>
@@ -4374,6 +5557,7 @@
         </w:rPr>
         <w:t>;</w:t>
       </w:r>
+      <w:proofErr w:type="gramEnd"/>
     </w:p>
     <w:p>
       <w:pPr>
@@ -4414,6 +5598,7 @@
         </w:rPr>
         <w:t xml:space="preserve">: </w:t>
       </w:r>
+      <w:proofErr w:type="gramStart"/>
       <w:r>
         <w:rPr>
           <w:rFonts w:ascii="Consolas" w:eastAsia="Times New Roman" w:hAnsi="Consolas" w:cs="Times New Roman"/>
@@ -4432,6 +5617,7 @@
         </w:rPr>
         <w:t>;</w:t>
       </w:r>
+      <w:proofErr w:type="gramEnd"/>
     </w:p>
     <w:p>
       <w:pPr>
@@ -4479,8 +5665,16 @@
         <w:rPr>
           <w:rStyle w:val="Strong"/>
         </w:rPr>
-        <w:t>shop/index.hbs</w:t>
-      </w:r>
+        <w:t>shop/</w:t>
+      </w:r>
+      <w:proofErr w:type="spellStart"/>
+      <w:r>
+        <w:rPr>
+          <w:rStyle w:val="Strong"/>
+        </w:rPr>
+        <w:t>index.hbs</w:t>
+      </w:r>
+      <w:proofErr w:type="spellEnd"/>
       <w:r>
         <w:t xml:space="preserve">: we are give this image a class </w:t>
       </w:r>
@@ -4496,6 +5690,43 @@
     <w:p>
       <w:r>
         <w:t>https://youtu.be/riSKBb7KbFI?list=PLAcqMUt_lZO7-v7gHg5-2X0dVlvVY1DyX&amp;t=946</w:t>
+      </w:r>
+    </w:p>
+    <w:p/>
+    <w:p/>
+    <w:p>
+      <w:pPr>
+        <w:pStyle w:val="Heading2"/>
+      </w:pPr>
+      <w:r>
+        <w:lastRenderedPageBreak/>
+        <w:t>MongoDB / Mongoose Setup</w:t>
+      </w:r>
+    </w:p>
+    <w:p>
+      <w:hyperlink r:id="rId11" w:history="1">
+        <w:r>
+          <w:rPr>
+            <w:rStyle w:val="Hyperlink"/>
+          </w:rPr>
+          <w:t>https://www.mongodb.com/</w:t>
+        </w:r>
+      </w:hyperlink>
+      <w:r>
+        <w:t xml:space="preserve"> </w:t>
+      </w:r>
+    </w:p>
+    <w:p>
+      <w:r>
+        <w:t xml:space="preserve">Login with </w:t>
+      </w:r>
+      <w:proofErr w:type="gramStart"/>
+      <w:r>
+        <w:t>my</w:t>
+      </w:r>
+      <w:proofErr w:type="gramEnd"/>
+      <w:r>
+        <w:t xml:space="preserve"> google account</w:t>
       </w:r>
     </w:p>
     <w:p/>
@@ -4504,8 +5735,8 @@
     <w:p/>
     <w:p/>
     <w:sectPr>
-      <w:headerReference w:type="default" r:id="rId11"/>
-      <w:footerReference w:type="default" r:id="rId12"/>
+      <w:headerReference w:type="default" r:id="rId12"/>
+      <w:footerReference w:type="default" r:id="rId13"/>
       <w:pgSz w:w="12240" w:h="15840"/>
       <w:pgMar w:top="720" w:right="720" w:bottom="720" w:left="720" w:header="288" w:footer="288" w:gutter="0"/>
       <w:cols w:space="720"/>
@@ -6472,7 +7703,7 @@
     <w:rsidRoot w:val="00A406E3"/>
     <w:rsid w:val="000A75AF"/>
     <w:rsid w:val="00145766"/>
-    <w:rsid w:val="005405C4"/>
+    <w:rsid w:val="004A2F2A"/>
     <w:rsid w:val="00A406E3"/>
     <w:rsid w:val="00FB2E76"/>
   </w:rsids>

</xml_diff>